<commit_message>
mise en forme du rapport final
</commit_message>
<xml_diff>
--- a/RAPPORTFINAL.docx
+++ b/RAPPORTFINAL.docx
@@ -1,13 +1,21 @@
 
 <file path=word/document.xml><?xml version="1.0" encoding="utf-8"?>
-<w:document xmlns:wpc="http://schemas.microsoft.com/office/word/2010/wordprocessingCanvas" xmlns:cx="http://schemas.microsoft.com/office/drawing/2014/chartex" xmlns:cx1="http://schemas.microsoft.com/office/drawing/2015/9/8/chartex" xmlns:mc="http://schemas.openxmlformats.org/markup-compatibility/2006" xmlns:o="urn:schemas-microsoft-com:office:office" xmlns:r="http://schemas.openxmlformats.org/officeDocument/2006/relationships" xmlns:m="http://schemas.openxmlformats.org/officeDocument/2006/math" xmlns:v="urn:schemas-microsoft-com:vml" xmlns:wp14="http://schemas.microsoft.com/office/word/2010/wordprocessingDrawing" xmlns:wp="http://schemas.openxmlformats.org/drawingml/2006/wordprocessingDrawing" xmlns:w10="urn:schemas-microsoft-com:office:word" xmlns:w="http://schemas.openxmlformats.org/wordprocessingml/2006/main" xmlns:w14="http://schemas.microsoft.com/office/word/2010/wordml" xmlns:w15="http://schemas.microsoft.com/office/word/2012/wordml" xmlns:w16se="http://schemas.microsoft.com/office/word/2015/wordml/symex" xmlns:wpg="http://schemas.microsoft.com/office/word/2010/wordprocessingGroup" xmlns:wpi="http://schemas.microsoft.com/office/word/2010/wordprocessingInk" xmlns:wne="http://schemas.microsoft.com/office/word/2006/wordml" xmlns:wps="http://schemas.microsoft.com/office/word/2010/wordprocessingShape" mc:Ignorable="w14 w15 w16se wp14">
+<w:document xmlns:wpc="http://schemas.microsoft.com/office/word/2010/wordprocessingCanvas" xmlns:mc="http://schemas.openxmlformats.org/markup-compatibility/2006" xmlns:o="urn:schemas-microsoft-com:office:office" xmlns:r="http://schemas.openxmlformats.org/officeDocument/2006/relationships" xmlns:m="http://schemas.openxmlformats.org/officeDocument/2006/math" xmlns:v="urn:schemas-microsoft-com:vml" xmlns:wp14="http://schemas.microsoft.com/office/word/2010/wordprocessingDrawing" xmlns:wp="http://schemas.openxmlformats.org/drawingml/2006/wordprocessingDrawing" xmlns:w10="urn:schemas-microsoft-com:office:word" xmlns:w="http://schemas.openxmlformats.org/wordprocessingml/2006/main" xmlns:w14="http://schemas.microsoft.com/office/word/2010/wordml" xmlns:wpg="http://schemas.microsoft.com/office/word/2010/wordprocessingGroup" xmlns:wpi="http://schemas.microsoft.com/office/word/2010/wordprocessingInk" xmlns:wne="http://schemas.microsoft.com/office/word/2006/wordml" xmlns:wps="http://schemas.microsoft.com/office/word/2010/wordprocessingShape" mc:Ignorable="w14 wp14">
   <w:body>
     <w:p>
       <w:pPr>
         <w:pStyle w:val="Sansinterligne"/>
       </w:pPr>
       <w:r>
-        <w:t>Lies Benassou, 14 191 992</w:t>
+        <w:t xml:space="preserve">Lies </w:t>
+      </w:r>
+      <w:proofErr w:type="spellStart"/>
+      <w:r>
+        <w:t>Benassou</w:t>
+      </w:r>
+      <w:proofErr w:type="spellEnd"/>
+      <w:r>
+        <w:t>, 14 191 992</w:t>
       </w:r>
     </w:p>
     <w:p>
@@ -23,7 +31,15 @@
         <w:pStyle w:val="Sansinterligne"/>
       </w:pPr>
       <w:r>
-        <w:t>Jonathan Clavet-Grenier, 16 070 207</w:t>
+        <w:t xml:space="preserve">Jonathan </w:t>
+      </w:r>
+      <w:proofErr w:type="spellStart"/>
+      <w:r>
+        <w:t>Clavet</w:t>
+      </w:r>
+      <w:proofErr w:type="spellEnd"/>
+      <w:r>
+        <w:t>-Grenier, 16 070 207</w:t>
       </w:r>
     </w:p>
     <w:p>
@@ -31,7 +47,15 @@
         <w:pStyle w:val="Sansinterligne"/>
       </w:pPr>
       <w:r>
-        <w:t xml:space="preserve">Philippe Dagenais, </w:t>
+        <w:t xml:space="preserve">Philippe </w:t>
+      </w:r>
+      <w:proofErr w:type="spellStart"/>
+      <w:r>
+        <w:t>Dagenais</w:t>
+      </w:r>
+      <w:proofErr w:type="spellEnd"/>
+      <w:r>
+        <w:t xml:space="preserve">, </w:t>
       </w:r>
       <w:r>
         <w:t>15 168 630</w:t>
@@ -72,7 +96,15 @@
         <w:pStyle w:val="Sansinterligne"/>
       </w:pPr>
       <w:r>
-        <w:t xml:space="preserve">Vincent Quernel, </w:t>
+        <w:t xml:space="preserve">Vincent </w:t>
+      </w:r>
+      <w:proofErr w:type="spellStart"/>
+      <w:r>
+        <w:t>Quernel</w:t>
+      </w:r>
+      <w:proofErr w:type="spellEnd"/>
+      <w:r>
+        <w:t xml:space="preserve">, </w:t>
       </w:r>
       <w:r>
         <w:t>14 037 357</w:t>
@@ -189,14 +221,19 @@
         <w:pStyle w:val="Sansinterligne"/>
       </w:pPr>
       <w:r>
-        <w:t>21 décembre 2016</w:t>
+        <w:t>23</w:t>
+      </w:r>
+      <w:bookmarkStart w:id="0" w:name="_GoBack"/>
+      <w:bookmarkEnd w:id="0"/>
+      <w:r>
+        <w:t xml:space="preserve"> décembre 2016</w:t>
       </w:r>
     </w:p>
     <w:p>
       <w:pPr>
         <w:sectPr>
-          <w:headerReference w:type="default" r:id="rId8"/>
-          <w:footerReference w:type="default" r:id="rId9"/>
+          <w:headerReference w:type="default" r:id="rId9"/>
+          <w:footerReference w:type="default" r:id="rId10"/>
           <w:pgSz w:w="12240" w:h="15840" w:code="1"/>
           <w:pgMar w:top="1440" w:right="1797" w:bottom="1440" w:left="1797" w:header="709" w:footer="709" w:gutter="0"/>
           <w:cols w:space="708"/>
@@ -1153,12 +1190,12 @@
       <w:pPr>
         <w:pStyle w:val="Titre1"/>
       </w:pPr>
-      <w:bookmarkStart w:id="0" w:name="_Toc470028460"/>
+      <w:bookmarkStart w:id="1" w:name="_Toc470028460"/>
       <w:r>
         <w:lastRenderedPageBreak/>
         <w:t>Introduction</w:t>
       </w:r>
-      <w:bookmarkEnd w:id="0"/>
+      <w:bookmarkEnd w:id="1"/>
     </w:p>
     <w:p/>
     <w:p>
@@ -1310,12 +1347,12 @@
       <w:pPr>
         <w:pStyle w:val="Titre1"/>
       </w:pPr>
-      <w:bookmarkStart w:id="1" w:name="_Toc470028461"/>
+      <w:bookmarkStart w:id="2" w:name="_Toc470028461"/>
       <w:r>
         <w:lastRenderedPageBreak/>
         <w:t>Architecture</w:t>
       </w:r>
-      <w:bookmarkEnd w:id="1"/>
+      <w:bookmarkEnd w:id="2"/>
     </w:p>
     <w:p/>
     <w:p>
@@ -1342,7 +1379,7 @@
                     </pic:cNvPicPr>
                   </pic:nvPicPr>
                   <pic:blipFill>
-                    <a:blip r:embed="rId10">
+                    <a:blip r:embed="rId11">
                       <a:extLst>
                         <a:ext uri="{28A0092B-C50C-407E-A947-70E740481C1C}">
                           <a14:useLocalDpi xmlns:a14="http://schemas.microsoft.com/office/drawing/2010/main" val="0"/>
@@ -1397,7 +1434,7 @@
                     <pic:cNvPicPr/>
                   </pic:nvPicPr>
                   <pic:blipFill>
-                    <a:blip r:embed="rId11">
+                    <a:blip r:embed="rId12">
                       <a:extLst>
                         <a:ext uri="{28A0092B-C50C-407E-A947-70E740481C1C}">
                           <a14:useLocalDpi xmlns:a14="http://schemas.microsoft.com/office/drawing/2010/main" val="0"/>
@@ -1443,31 +1480,142 @@
         <w:spacing w:line="276" w:lineRule="auto"/>
       </w:pPr>
       <w:r>
-        <w:t>Les classes les plus importantes sont ChessGame, Board et ChessGraphics. Ce sont les classes qui contiennent le plus de code et sans ceux-ci, il aurait beaucoup de travail à faire. Nous ne considérons pas les classes des pièces importantes puisqu’ils ne prennent pas longtemps à coder.</w:t>
-      </w:r>
-      <w:r>
-        <w:t xml:space="preserve"> En ce qui concerne les instances, ce sont les mêmes que les classes, soit « game » dans ChessGraphics, « </w:t>
-      </w:r>
+        <w:lastRenderedPageBreak/>
+        <w:t xml:space="preserve">Les classes les plus importantes sont </w:t>
+      </w:r>
+      <w:proofErr w:type="spellStart"/>
+      <w:r>
+        <w:t>ChessGame</w:t>
+      </w:r>
+      <w:proofErr w:type="spellEnd"/>
+      <w:r>
+        <w:t xml:space="preserve">, </w:t>
+      </w:r>
+      <w:proofErr w:type="spellStart"/>
       <w:r>
         <w:t>Board</w:t>
       </w:r>
-      <w:r>
-        <w:t xml:space="preserve"> » dans ChessGame et </w:t>
-      </w:r>
-      <w:r>
-        <w:t>« graphics » dans ChessGame. Game sert pour la vue, soit ChessGraphics, qui va appeler la fonction « play » de ChessGame qui va exécuter un coup selon le X et le Y reçu en paramètre. « </w:t>
-      </w:r>
+      <w:proofErr w:type="spellEnd"/>
+      <w:r>
+        <w:t xml:space="preserve"> et </w:t>
+      </w:r>
+      <w:proofErr w:type="spellStart"/>
+      <w:r>
+        <w:t>ChessGraphics</w:t>
+      </w:r>
+      <w:proofErr w:type="spellEnd"/>
+      <w:r>
+        <w:t>. Ce sont les classes qui contiennent le plus de code et sans ceux-ci, il aurait beaucoup de travail à faire. Nous ne considérons pas les classes des pièces importantes puisqu’ils ne prennent pas longtemps à coder.</w:t>
+      </w:r>
+      <w:r>
+        <w:t xml:space="preserve"> En ce qui concerne les instances, ce sont les mêmes que les classes, soit « </w:t>
+      </w:r>
+      <w:proofErr w:type="spellStart"/>
+      <w:r>
+        <w:t>game</w:t>
+      </w:r>
+      <w:proofErr w:type="spellEnd"/>
+      <w:r>
+        <w:t xml:space="preserve"> » dans </w:t>
+      </w:r>
+      <w:proofErr w:type="spellStart"/>
+      <w:r>
+        <w:t>ChessGraphics</w:t>
+      </w:r>
+      <w:proofErr w:type="spellEnd"/>
+      <w:r>
+        <w:t>, « </w:t>
+      </w:r>
+      <w:proofErr w:type="spellStart"/>
       <w:r>
         <w:t>Board</w:t>
       </w:r>
-      <w:r>
-        <w:t> » est aussi important, car il permet à ChessGame de déterminer ce qu’il devrait faire selon les informations qu’on reçoit de l’instance « </w:t>
-      </w:r>
+      <w:proofErr w:type="spellEnd"/>
+      <w:r>
+        <w:t xml:space="preserve"> » dans </w:t>
+      </w:r>
+      <w:proofErr w:type="spellStart"/>
+      <w:r>
+        <w:t>ChessGame</w:t>
+      </w:r>
+      <w:proofErr w:type="spellEnd"/>
+      <w:r>
+        <w:t xml:space="preserve"> et </w:t>
+      </w:r>
+      <w:r>
+        <w:t>« </w:t>
+      </w:r>
+      <w:proofErr w:type="spellStart"/>
+      <w:r>
+        <w:t>graphics</w:t>
+      </w:r>
+      <w:proofErr w:type="spellEnd"/>
+      <w:r>
+        <w:t xml:space="preserve"> » dans </w:t>
+      </w:r>
+      <w:proofErr w:type="spellStart"/>
+      <w:r>
+        <w:t>ChessGame</w:t>
+      </w:r>
+      <w:proofErr w:type="spellEnd"/>
+      <w:r>
+        <w:t xml:space="preserve">. Game sert pour la vue, soit </w:t>
+      </w:r>
+      <w:proofErr w:type="spellStart"/>
+      <w:r>
+        <w:t>ChessGraphics</w:t>
+      </w:r>
+      <w:proofErr w:type="spellEnd"/>
+      <w:r>
+        <w:t>, qui va appeler la fonction « </w:t>
+      </w:r>
+      <w:proofErr w:type="spellStart"/>
+      <w:r>
+        <w:t>play</w:t>
+      </w:r>
+      <w:proofErr w:type="spellEnd"/>
+      <w:r>
+        <w:t xml:space="preserve"> » de </w:t>
+      </w:r>
+      <w:proofErr w:type="spellStart"/>
+      <w:r>
+        <w:t>ChessGame</w:t>
+      </w:r>
+      <w:proofErr w:type="spellEnd"/>
+      <w:r>
+        <w:t xml:space="preserve"> qui va exécuter un coup selon le X et le Y reçu en paramètre. « </w:t>
+      </w:r>
+      <w:proofErr w:type="spellStart"/>
       <w:r>
         <w:t>Board</w:t>
       </w:r>
-      <w:r>
-        <w:t> ». Finalement, sans « graphics », il serait impossible d’a</w:t>
+      <w:proofErr w:type="spellEnd"/>
+      <w:r>
+        <w:t xml:space="preserve"> » est aussi important, car il permet à </w:t>
+      </w:r>
+      <w:proofErr w:type="spellStart"/>
+      <w:r>
+        <w:t>ChessGame</w:t>
+      </w:r>
+      <w:proofErr w:type="spellEnd"/>
+      <w:r>
+        <w:t xml:space="preserve"> de déterminer ce qu’il devrait faire selon les informations qu’on reçoit de l’instance « </w:t>
+      </w:r>
+      <w:proofErr w:type="spellStart"/>
+      <w:r>
+        <w:t>Board</w:t>
+      </w:r>
+      <w:proofErr w:type="spellEnd"/>
+      <w:r>
+        <w:t> ». Finalement, sans « </w:t>
+      </w:r>
+      <w:proofErr w:type="spellStart"/>
+      <w:r>
+        <w:t>graphics</w:t>
+      </w:r>
+      <w:proofErr w:type="spellEnd"/>
+      <w:r>
+        <w:t> », il serait impossible d’a</w:t>
       </w:r>
       <w:r>
         <w:t xml:space="preserve">fficher l’échiquier actuel </w:t>
@@ -1532,11 +1680,12 @@
       <w:pPr>
         <w:pStyle w:val="Titre1"/>
       </w:pPr>
-      <w:bookmarkStart w:id="2" w:name="_Toc470028462"/>
-      <w:r>
+      <w:bookmarkStart w:id="3" w:name="_Toc470028462"/>
+      <w:r>
+        <w:lastRenderedPageBreak/>
         <w:t>Architecture finale vs architecture anticipée</w:t>
       </w:r>
-      <w:bookmarkEnd w:id="2"/>
+      <w:bookmarkEnd w:id="3"/>
     </w:p>
     <w:p>
       <w:pPr>
@@ -1547,7 +1696,7 @@
           <w:lang w:eastAsia="fr-CA"/>
         </w:rPr>
       </w:pPr>
-      <w:bookmarkStart w:id="3" w:name="_Toc470012843"/>
+      <w:bookmarkStart w:id="4" w:name="_Toc470012843"/>
       <w:r>
         <w:rPr>
           <w:rFonts w:eastAsia="Times New Roman"/>
@@ -1654,7 +1803,23 @@
           <w:rFonts w:eastAsia="Times New Roman"/>
           <w:lang w:eastAsia="fr-CA"/>
         </w:rPr>
-        <w:t>: Le manque d’expérience. Malgré que certains d’entre</w:t>
+        <w:t xml:space="preserve">: Le manque d’expérience. </w:t>
+      </w:r>
+      <w:proofErr w:type="gramStart"/>
+      <w:r>
+        <w:rPr>
+          <w:rFonts w:eastAsia="Times New Roman"/>
+          <w:lang w:eastAsia="fr-CA"/>
+        </w:rPr>
+        <w:t>Malgré</w:t>
+      </w:r>
+      <w:proofErr w:type="gramEnd"/>
+      <w:r>
+        <w:rPr>
+          <w:rFonts w:eastAsia="Times New Roman"/>
+          <w:lang w:eastAsia="fr-CA"/>
+        </w:rPr>
+        <w:t xml:space="preserve"> que certains d’entre</w:t>
       </w:r>
       <w:r>
         <w:rPr>
@@ -1703,7 +1868,23 @@
           <w:rFonts w:eastAsia="Times New Roman"/>
           <w:lang w:eastAsia="fr-CA"/>
         </w:rPr>
-        <w:t xml:space="preserve"> « Board »</w:t>
+        <w:t xml:space="preserve"> « </w:t>
+      </w:r>
+      <w:proofErr w:type="spellStart"/>
+      <w:r>
+        <w:rPr>
+          <w:rFonts w:eastAsia="Times New Roman"/>
+          <w:lang w:eastAsia="fr-CA"/>
+        </w:rPr>
+        <w:t>Board</w:t>
+      </w:r>
+      <w:proofErr w:type="spellEnd"/>
+      <w:r>
+        <w:rPr>
+          <w:rFonts w:eastAsia="Times New Roman"/>
+          <w:lang w:eastAsia="fr-CA"/>
+        </w:rPr>
+        <w:t xml:space="preserve"> »</w:t>
       </w:r>
       <w:r>
         <w:rPr>
@@ -1731,7 +1912,23 @@
           <w:rFonts w:eastAsia="Times New Roman"/>
           <w:lang w:eastAsia="fr-CA"/>
         </w:rPr>
-        <w:t>cela lorsque nous avons appliqué des techniques de refactorisation. Nous avons</w:t>
+        <w:t xml:space="preserve">cela lorsque nous avons appliqué des techniques de </w:t>
+      </w:r>
+      <w:proofErr w:type="spellStart"/>
+      <w:r>
+        <w:rPr>
+          <w:rFonts w:eastAsia="Times New Roman"/>
+          <w:lang w:eastAsia="fr-CA"/>
+        </w:rPr>
+        <w:t>refactorisation</w:t>
+      </w:r>
+      <w:proofErr w:type="spellEnd"/>
+      <w:r>
+        <w:rPr>
+          <w:rFonts w:eastAsia="Times New Roman"/>
+          <w:lang w:eastAsia="fr-CA"/>
+        </w:rPr>
+        <w:t>. Nous avons</w:t>
       </w:r>
       <w:r>
         <w:rPr>
@@ -1754,6 +1951,7 @@
         </w:rPr>
         <w:t xml:space="preserve"> </w:t>
       </w:r>
+      <w:proofErr w:type="spellStart"/>
       <w:r>
         <w:rPr>
           <w:rFonts w:eastAsia="Times New Roman"/>
@@ -1762,6 +1960,7 @@
         </w:rPr>
         <w:t>Factory</w:t>
       </w:r>
+      <w:proofErr w:type="spellEnd"/>
       <w:r>
         <w:rPr>
           <w:rFonts w:eastAsia="Times New Roman"/>
@@ -1775,7 +1974,15 @@
           <w:rFonts w:eastAsia="Times New Roman"/>
           <w:lang w:eastAsia="fr-CA"/>
         </w:rPr>
-        <w:t>et le</w:t>
+        <w:t xml:space="preserve">et </w:t>
+      </w:r>
+      <w:proofErr w:type="gramStart"/>
+      <w:r>
+        <w:rPr>
+          <w:rFonts w:eastAsia="Times New Roman"/>
+          <w:lang w:eastAsia="fr-CA"/>
+        </w:rPr>
+        <w:t>le</w:t>
       </w:r>
       <w:r>
         <w:rPr>
@@ -1792,6 +1999,7 @@
         </w:rPr>
         <w:t>Utility</w:t>
       </w:r>
+      <w:proofErr w:type="gramEnd"/>
       <w:r>
         <w:rPr>
           <w:rFonts w:eastAsia="Times New Roman"/>
@@ -1891,13 +2099,26 @@
       <w:pPr>
         <w:pStyle w:val="Titre1"/>
         <w:spacing w:line="276" w:lineRule="auto"/>
-      </w:pPr>
-      <w:bookmarkStart w:id="4" w:name="_Toc470028463"/>
-      <w:r>
+        <w:sectPr>
+          <w:pgSz w:w="12240" w:h="15840"/>
+          <w:pgMar w:top="1440" w:right="1800" w:bottom="1440" w:left="1800" w:header="708" w:footer="708" w:gutter="0"/>
+          <w:cols w:space="708"/>
+          <w:docGrid w:linePitch="360"/>
+        </w:sectPr>
+      </w:pPr>
+      <w:bookmarkStart w:id="5" w:name="_Toc470028463"/>
+    </w:p>
+    <w:p>
+      <w:pPr>
+        <w:pStyle w:val="Titre1"/>
+        <w:spacing w:line="276" w:lineRule="auto"/>
+      </w:pPr>
+      <w:r>
+        <w:lastRenderedPageBreak/>
         <w:t>Patron de conception</w:t>
       </w:r>
-      <w:bookmarkEnd w:id="3"/>
       <w:bookmarkEnd w:id="4"/>
+      <w:bookmarkEnd w:id="5"/>
     </w:p>
     <w:p>
       <w:pPr>
@@ -1925,7 +2146,15 @@
         <w:ind w:firstLine="708"/>
       </w:pPr>
       <w:r>
-        <w:t>Nous commencerons donc par démontrer l’efficacité de l’utilisation du patron de la fabrique, couplé à celle du singleton, dans la classe « PieceFactory ».</w:t>
+        <w:t>Nous commencerons donc par démontrer l’efficacité de l’utilisation du patron de la fabrique, couplé à celle du singleton, dans la classe « </w:t>
+      </w:r>
+      <w:proofErr w:type="spellStart"/>
+      <w:r>
+        <w:t>PieceFactory</w:t>
+      </w:r>
+      <w:proofErr w:type="spellEnd"/>
+      <w:r>
+        <w:t> ».</w:t>
       </w:r>
     </w:p>
     <w:p>
@@ -1939,8 +2168,6 @@
       <w:r>
         <w:t>,</w:t>
       </w:r>
-      <w:bookmarkStart w:id="5" w:name="_GoBack"/>
-      <w:bookmarkEnd w:id="5"/>
       <w:r>
         <w:t xml:space="preserve"> nous aborderons le patron de conception des commandes utilisées pour simplifier l’exécution des différents boutons de la barre d’outils du jeu. </w:t>
       </w:r>
@@ -1968,6 +2195,7 @@
       </w:pPr>
       <w:bookmarkStart w:id="6" w:name="_Toc470012844"/>
       <w:bookmarkStart w:id="7" w:name="_Toc470028464"/>
+      <w:proofErr w:type="spellStart"/>
       <w:r>
         <w:rPr>
           <w:sz w:val="28"/>
@@ -1976,6 +2204,7 @@
       </w:r>
       <w:bookmarkEnd w:id="6"/>
       <w:bookmarkEnd w:id="7"/>
+      <w:proofErr w:type="spellEnd"/>
     </w:p>
     <w:p>
       <w:pPr>
@@ -2071,7 +2300,23 @@
           <w:rFonts w:eastAsia="Times New Roman"/>
           <w:lang w:eastAsia="fr-CA"/>
         </w:rPr>
-        <w:t>« PieceFactory ».</w:t>
+        <w:t xml:space="preserve">« </w:t>
+      </w:r>
+      <w:proofErr w:type="spellStart"/>
+      <w:r>
+        <w:rPr>
+          <w:rFonts w:eastAsia="Times New Roman"/>
+          <w:lang w:eastAsia="fr-CA"/>
+        </w:rPr>
+        <w:t>PieceFactory</w:t>
+      </w:r>
+      <w:proofErr w:type="spellEnd"/>
+      <w:r>
+        <w:rPr>
+          <w:rFonts w:eastAsia="Times New Roman"/>
+          <w:lang w:eastAsia="fr-CA"/>
+        </w:rPr>
+        <w:t xml:space="preserve"> ».</w:t>
       </w:r>
     </w:p>
     <w:p>
@@ -2243,307 +2488,15 @@
         <w:rPr>
           <w:sz w:val="28"/>
         </w:rPr>
+        <w:sectPr>
+          <w:pgSz w:w="12240" w:h="15840"/>
+          <w:pgMar w:top="1440" w:right="1800" w:bottom="1440" w:left="1800" w:header="708" w:footer="708" w:gutter="0"/>
+          <w:cols w:space="708"/>
+          <w:docGrid w:linePitch="360"/>
+        </w:sectPr>
       </w:pPr>
       <w:bookmarkStart w:id="8" w:name="_Toc470012845"/>
       <w:bookmarkStart w:id="9" w:name="_Toc470028465"/>
-      <w:r>
-        <w:rPr>
-          <w:sz w:val="28"/>
-        </w:rPr>
-        <w:t>Singleton</w:t>
-      </w:r>
-      <w:bookmarkEnd w:id="8"/>
-      <w:bookmarkEnd w:id="9"/>
-    </w:p>
-    <w:p>
-      <w:pPr>
-        <w:spacing w:after="0"/>
-        <w:jc w:val="left"/>
-        <w:rPr>
-          <w:rFonts w:eastAsia="Times New Roman"/>
-          <w:lang w:eastAsia="fr-CA"/>
-        </w:rPr>
-      </w:pPr>
-    </w:p>
-    <w:p>
-      <w:pPr>
-        <w:spacing w:line="276" w:lineRule="auto"/>
-        <w:ind w:firstLine="709"/>
-        <w:rPr>
-          <w:rFonts w:eastAsia="Times New Roman"/>
-          <w:lang w:eastAsia="fr-CA"/>
-        </w:rPr>
-      </w:pPr>
-      <w:r>
-        <w:rPr>
-          <w:rFonts w:eastAsia="Times New Roman"/>
-          <w:lang w:eastAsia="fr-CA"/>
-        </w:rPr>
-        <w:t>Fortement couplé avec la fabrique, il va de soit de le présenter un deuxième. De plus, comme cette dernière, l’utilisation principale du singleton est faite dans la</w:t>
-      </w:r>
-      <w:r>
-        <w:rPr>
-          <w:rFonts w:eastAsia="Times New Roman"/>
-          <w:lang w:eastAsia="fr-CA"/>
-        </w:rPr>
-        <w:t xml:space="preserve"> </w:t>
-      </w:r>
-      <w:r>
-        <w:rPr>
-          <w:rFonts w:eastAsia="Times New Roman"/>
-          <w:lang w:eastAsia="fr-CA"/>
-        </w:rPr>
-        <w:t>classe</w:t>
-      </w:r>
-      <w:r>
-        <w:rPr>
-          <w:rFonts w:eastAsia="Times New Roman"/>
-          <w:lang w:eastAsia="fr-CA"/>
-        </w:rPr>
-        <w:t xml:space="preserve"> </w:t>
-      </w:r>
-      <w:r>
-        <w:rPr>
-          <w:rFonts w:eastAsia="Times New Roman"/>
-          <w:lang w:eastAsia="fr-CA"/>
-        </w:rPr>
-        <w:t>:</w:t>
-      </w:r>
-      <w:r>
-        <w:rPr>
-          <w:rFonts w:eastAsia="Times New Roman"/>
-          <w:lang w:eastAsia="fr-CA"/>
-        </w:rPr>
-        <w:t xml:space="preserve"> </w:t>
-      </w:r>
-      <w:r>
-        <w:rPr>
-          <w:rFonts w:eastAsia="Times New Roman"/>
-          <w:lang w:eastAsia="fr-CA"/>
-        </w:rPr>
-        <w:t>«</w:t>
-      </w:r>
-      <w:r>
-        <w:rPr>
-          <w:rFonts w:eastAsia="Times New Roman"/>
-          <w:lang w:eastAsia="fr-CA"/>
-        </w:rPr>
-        <w:t xml:space="preserve"> </w:t>
-      </w:r>
-      <w:r>
-        <w:rPr>
-          <w:rFonts w:eastAsia="Times New Roman"/>
-          <w:lang w:eastAsia="fr-CA"/>
-        </w:rPr>
-        <w:t>PieceFactory</w:t>
-      </w:r>
-      <w:r>
-        <w:rPr>
-          <w:rFonts w:eastAsia="Times New Roman"/>
-          <w:lang w:eastAsia="fr-CA"/>
-        </w:rPr>
-        <w:t xml:space="preserve"> </w:t>
-      </w:r>
-      <w:r>
-        <w:rPr>
-          <w:rFonts w:eastAsia="Times New Roman"/>
-          <w:lang w:eastAsia="fr-CA"/>
-        </w:rPr>
-        <w:t>».</w:t>
-      </w:r>
-    </w:p>
-    <w:p>
-      <w:pPr>
-        <w:spacing w:line="276" w:lineRule="auto"/>
-        <w:ind w:firstLine="709"/>
-        <w:rPr>
-          <w:rFonts w:eastAsia="Times New Roman"/>
-          <w:lang w:eastAsia="fr-CA"/>
-        </w:rPr>
-      </w:pPr>
-      <w:r>
-        <w:rPr>
-          <w:rFonts w:eastAsia="Times New Roman"/>
-          <w:lang w:eastAsia="fr-CA"/>
-        </w:rPr>
-        <w:t>L’utilisation de ce patron de conception est fortement liée à la conception de la classe qu’il’</w:t>
-      </w:r>
-      <w:r>
-        <w:rPr>
-          <w:rFonts w:eastAsia="Times New Roman"/>
-          <w:lang w:eastAsia="fr-CA"/>
-        </w:rPr>
-        <w:t xml:space="preserve"> </w:t>
-      </w:r>
-      <w:r>
-        <w:rPr>
-          <w:rFonts w:eastAsia="Times New Roman"/>
-          <w:lang w:eastAsia="fr-CA"/>
-        </w:rPr>
-        <w:t>utilise. En effet, lors de la conception de « PieceFactory », notre équipe a déterminé qui serait bon d’y implanter ce patron de conception dans un but futur.</w:t>
-      </w:r>
-    </w:p>
-    <w:p>
-      <w:pPr>
-        <w:spacing w:line="276" w:lineRule="auto"/>
-        <w:ind w:firstLine="709"/>
-        <w:rPr>
-          <w:rFonts w:eastAsia="Times New Roman"/>
-          <w:lang w:eastAsia="fr-CA"/>
-        </w:rPr>
-      </w:pPr>
-      <w:r>
-        <w:rPr>
-          <w:rFonts w:eastAsia="Times New Roman"/>
-          <w:lang w:eastAsia="fr-CA"/>
-        </w:rPr>
-        <w:t>En effet, tel qu’il est maintenant, le jeu d’échec ne permet que d’avoir un seul damier d’ouvert à la fois, ce qui rend l’application du singleton inutile, car une instance de «</w:t>
-      </w:r>
-      <w:r>
-        <w:rPr>
-          <w:rFonts w:eastAsia="Times New Roman"/>
-          <w:lang w:eastAsia="fr-CA"/>
-        </w:rPr>
-        <w:t xml:space="preserve"> </w:t>
-      </w:r>
-      <w:r>
-        <w:rPr>
-          <w:rFonts w:eastAsia="Times New Roman"/>
-          <w:lang w:eastAsia="fr-CA"/>
-        </w:rPr>
-        <w:t>PieceFactory</w:t>
-      </w:r>
-      <w:r>
-        <w:rPr>
-          <w:rFonts w:eastAsia="Times New Roman"/>
-          <w:lang w:eastAsia="fr-CA"/>
-        </w:rPr>
-        <w:t xml:space="preserve"> </w:t>
-      </w:r>
-      <w:r>
-        <w:rPr>
-          <w:rFonts w:eastAsia="Times New Roman"/>
-          <w:lang w:eastAsia="fr-CA"/>
-        </w:rPr>
-        <w:t>» dans la classe « Board » est suffisante.</w:t>
-      </w:r>
-    </w:p>
-    <w:p>
-      <w:pPr>
-        <w:spacing w:line="276" w:lineRule="auto"/>
-        <w:ind w:firstLine="709"/>
-        <w:rPr>
-          <w:rFonts w:eastAsia="Times New Roman"/>
-          <w:lang w:eastAsia="fr-CA"/>
-        </w:rPr>
-      </w:pPr>
-      <w:r>
-        <w:rPr>
-          <w:rFonts w:eastAsia="Times New Roman"/>
-          <w:lang w:eastAsia="fr-CA"/>
-        </w:rPr>
-        <w:t>Cependant, à cause de l’évolution naturelle du projet, nous avons décidé de placer la</w:t>
-      </w:r>
-      <w:r>
-        <w:rPr>
-          <w:rFonts w:eastAsia="Times New Roman"/>
-          <w:lang w:eastAsia="fr-CA"/>
-        </w:rPr>
-        <w:t xml:space="preserve"> </w:t>
-      </w:r>
-      <w:r>
-        <w:rPr>
-          <w:rFonts w:eastAsia="Times New Roman"/>
-          <w:lang w:eastAsia="fr-CA"/>
-        </w:rPr>
-        <w:t>classe « PieceFactory » en singleton pour ne pas avoir une redondance inutile entre les instances de «</w:t>
-      </w:r>
-      <w:r>
-        <w:rPr>
-          <w:rFonts w:eastAsia="Times New Roman"/>
-          <w:lang w:eastAsia="fr-CA"/>
-        </w:rPr>
-        <w:t xml:space="preserve"> </w:t>
-      </w:r>
-      <w:r>
-        <w:rPr>
-          <w:rFonts w:eastAsia="Times New Roman"/>
-          <w:lang w:eastAsia="fr-CA"/>
-        </w:rPr>
-        <w:t>Board</w:t>
-      </w:r>
-      <w:r>
-        <w:rPr>
-          <w:rFonts w:eastAsia="Times New Roman"/>
-          <w:lang w:eastAsia="fr-CA"/>
-        </w:rPr>
-        <w:t xml:space="preserve"> </w:t>
-      </w:r>
-      <w:r>
-        <w:rPr>
-          <w:rFonts w:eastAsia="Times New Roman"/>
-          <w:lang w:eastAsia="fr-CA"/>
-        </w:rPr>
-        <w:t>» qui utilisent toutes exactement la même instance de « PieceFactory ».</w:t>
-      </w:r>
-    </w:p>
-    <w:p>
-      <w:pPr>
-        <w:spacing w:line="276" w:lineRule="auto"/>
-        <w:ind w:left="708" w:firstLine="1"/>
-        <w:rPr>
-          <w:rFonts w:eastAsia="Times New Roman"/>
-          <w:lang w:eastAsia="fr-CA"/>
-        </w:rPr>
-      </w:pPr>
-      <w:r>
-        <w:rPr>
-          <w:rFonts w:eastAsia="Times New Roman"/>
-          <w:lang w:eastAsia="fr-CA"/>
-        </w:rPr>
-        <w:t>Donc</w:t>
-      </w:r>
-      <w:r>
-        <w:rPr>
-          <w:rFonts w:eastAsia="Times New Roman"/>
-          <w:lang w:eastAsia="fr-CA"/>
-        </w:rPr>
-        <w:t>,</w:t>
-      </w:r>
-      <w:r>
-        <w:rPr>
-          <w:rFonts w:eastAsia="Times New Roman"/>
-          <w:lang w:eastAsia="fr-CA"/>
-        </w:rPr>
-        <w:t xml:space="preserve"> cela justifie pleinement l’utilisation du singleton.</w:t>
-      </w:r>
-    </w:p>
-    <w:p>
-      <w:pPr>
-        <w:spacing w:line="276" w:lineRule="auto"/>
-        <w:ind w:firstLine="709"/>
-      </w:pPr>
-    </w:p>
-    <w:p>
-      <w:pPr>
-        <w:spacing w:line="276" w:lineRule="auto"/>
-        <w:jc w:val="left"/>
-        <w:rPr>
-          <w:rFonts w:eastAsiaTheme="majorEastAsia" w:cstheme="majorBidi"/>
-          <w:b/>
-          <w:bCs/>
-          <w:sz w:val="28"/>
-          <w:szCs w:val="26"/>
-        </w:rPr>
-      </w:pPr>
-      <w:bookmarkStart w:id="10" w:name="_Toc470012846"/>
-      <w:bookmarkStart w:id="11" w:name="_Toc470028466"/>
-      <w:r>
-        <w:rPr>
-          <w:sz w:val="28"/>
-        </w:rPr>
-        <w:br w:type="page"/>
-      </w:r>
     </w:p>
     <w:p>
       <w:pPr>
@@ -2561,10 +2514,11 @@
         <w:rPr>
           <w:sz w:val="28"/>
         </w:rPr>
-        <w:t>MVC</w:t>
-      </w:r>
-      <w:bookmarkEnd w:id="10"/>
-      <w:bookmarkEnd w:id="11"/>
+        <w:lastRenderedPageBreak/>
+        <w:t>Singleton</w:t>
+      </w:r>
+      <w:bookmarkEnd w:id="8"/>
+      <w:bookmarkEnd w:id="9"/>
     </w:p>
     <w:p>
       <w:pPr>
@@ -2575,30 +2529,22 @@
           <w:lang w:eastAsia="fr-CA"/>
         </w:rPr>
       </w:pPr>
-      <w:r>
-        <w:rPr>
-          <w:rFonts w:eastAsia="Times New Roman"/>
-          <w:lang w:eastAsia="fr-CA"/>
-        </w:rPr>
-        <w:tab/>
-      </w:r>
     </w:p>
     <w:p>
       <w:pPr>
         <w:spacing w:line="276" w:lineRule="auto"/>
         <w:ind w:firstLine="709"/>
-        <w:jc w:val="left"/>
-        <w:rPr>
-          <w:rFonts w:eastAsia="Times New Roman"/>
-          <w:lang w:eastAsia="fr-CA"/>
-        </w:rPr>
-      </w:pPr>
-      <w:r>
-        <w:rPr>
-          <w:rFonts w:eastAsia="Times New Roman"/>
-          <w:lang w:eastAsia="fr-CA"/>
-        </w:rPr>
-        <w:t>Considérant que l’interaction que notre application doit avoir avec l’utilisateur, nous avons trouvé que la situation était appropriée pour l’utilisation du patron MVC</w:t>
+        <w:rPr>
+          <w:rFonts w:eastAsia="Times New Roman"/>
+          <w:lang w:eastAsia="fr-CA"/>
+        </w:rPr>
+      </w:pPr>
+      <w:r>
+        <w:rPr>
+          <w:rFonts w:eastAsia="Times New Roman"/>
+          <w:lang w:eastAsia="fr-CA"/>
+        </w:rPr>
+        <w:t>Fortement couplé avec la fabrique, il va de soit de le présenter un deuxième. De plus, comme cette dernière, l’utilisation principale du singleton est faite dans la</w:t>
       </w:r>
       <w:r>
         <w:rPr>
@@ -2612,99 +2558,129 @@
           <w:rFonts w:eastAsia="Times New Roman"/>
           <w:lang w:eastAsia="fr-CA"/>
         </w:rPr>
-        <w:t>pour mieux sépar</w:t>
-      </w:r>
-      <w:r>
-        <w:rPr>
-          <w:rFonts w:eastAsia="Times New Roman"/>
-          <w:lang w:eastAsia="fr-CA"/>
-        </w:rPr>
-        <w:t>er</w:t>
-      </w:r>
-      <w:r>
-        <w:rPr>
-          <w:rFonts w:eastAsia="Times New Roman"/>
-          <w:lang w:eastAsia="fr-CA"/>
-        </w:rPr>
-        <w:t xml:space="preserve"> notr</w:t>
-      </w:r>
-      <w:r>
-        <w:rPr>
-          <w:rFonts w:eastAsia="Times New Roman"/>
-          <w:lang w:eastAsia="fr-CA"/>
-        </w:rPr>
-        <w:t>e code pour mieux les identifier</w:t>
-      </w:r>
-      <w:r>
-        <w:rPr>
-          <w:rFonts w:eastAsia="Times New Roman"/>
-          <w:lang w:eastAsia="fr-CA"/>
-        </w:rPr>
-        <w:t xml:space="preserve"> en trois sections distinctes.</w:t>
+        <w:t>classe</w:t>
+      </w:r>
+      <w:r>
+        <w:rPr>
+          <w:rFonts w:eastAsia="Times New Roman"/>
+          <w:lang w:eastAsia="fr-CA"/>
+        </w:rPr>
+        <w:t xml:space="preserve"> </w:t>
+      </w:r>
+      <w:r>
+        <w:rPr>
+          <w:rFonts w:eastAsia="Times New Roman"/>
+          <w:lang w:eastAsia="fr-CA"/>
+        </w:rPr>
+        <w:t>:</w:t>
+      </w:r>
+      <w:r>
+        <w:rPr>
+          <w:rFonts w:eastAsia="Times New Roman"/>
+          <w:lang w:eastAsia="fr-CA"/>
+        </w:rPr>
+        <w:t xml:space="preserve"> </w:t>
+      </w:r>
+      <w:r>
+        <w:rPr>
+          <w:rFonts w:eastAsia="Times New Roman"/>
+          <w:lang w:eastAsia="fr-CA"/>
+        </w:rPr>
+        <w:t>«</w:t>
+      </w:r>
+      <w:r>
+        <w:rPr>
+          <w:rFonts w:eastAsia="Times New Roman"/>
+          <w:lang w:eastAsia="fr-CA"/>
+        </w:rPr>
+        <w:t xml:space="preserve"> </w:t>
+      </w:r>
+      <w:proofErr w:type="spellStart"/>
+      <w:r>
+        <w:rPr>
+          <w:rFonts w:eastAsia="Times New Roman"/>
+          <w:lang w:eastAsia="fr-CA"/>
+        </w:rPr>
+        <w:t>PieceFactory</w:t>
+      </w:r>
+      <w:proofErr w:type="spellEnd"/>
+      <w:r>
+        <w:rPr>
+          <w:rFonts w:eastAsia="Times New Roman"/>
+          <w:lang w:eastAsia="fr-CA"/>
+        </w:rPr>
+        <w:t xml:space="preserve"> </w:t>
+      </w:r>
+      <w:r>
+        <w:rPr>
+          <w:rFonts w:eastAsia="Times New Roman"/>
+          <w:lang w:eastAsia="fr-CA"/>
+        </w:rPr>
+        <w:t>».</w:t>
       </w:r>
     </w:p>
     <w:p>
       <w:pPr>
         <w:spacing w:line="276" w:lineRule="auto"/>
         <w:ind w:firstLine="709"/>
-        <w:jc w:val="left"/>
-        <w:rPr>
-          <w:rFonts w:eastAsia="Times New Roman"/>
-          <w:lang w:eastAsia="fr-CA"/>
-        </w:rPr>
-      </w:pPr>
-      <w:r>
-        <w:rPr>
-          <w:rFonts w:eastAsia="Times New Roman"/>
-          <w:lang w:eastAsia="fr-CA"/>
-        </w:rPr>
-        <w:t>Les classes dans le package « Piece » ainsi que la classe « Board » représente les modèles, car ce sont eux que nous prenons les données pour les afficher à la vue. « ChessGame » est le contrôleur, car c’est la classe qui gère tout selon ce que le « board » nous retourne (qui prend les informations des pièces). Bref, selon ce que le « board » nous retourne, on fait une série d’action et ensuite, on met à jour notre vue qui est « ChessGraphics ». « ChessGraphics », à l’aide des informations obtenus du contrôleur (qui est « ChessGame ») met à jour le « board » au complet et affiche le « board » le plus à jour à l’utilisateur.</w:t>
+        <w:rPr>
+          <w:rFonts w:eastAsia="Times New Roman"/>
+          <w:lang w:eastAsia="fr-CA"/>
+        </w:rPr>
+      </w:pPr>
+      <w:r>
+        <w:rPr>
+          <w:rFonts w:eastAsia="Times New Roman"/>
+          <w:lang w:eastAsia="fr-CA"/>
+        </w:rPr>
+        <w:t>L’utilisation de ce patron de conception est fortement liée à la conception de la classe qu’il’</w:t>
+      </w:r>
+      <w:r>
+        <w:rPr>
+          <w:rFonts w:eastAsia="Times New Roman"/>
+          <w:lang w:eastAsia="fr-CA"/>
+        </w:rPr>
+        <w:t xml:space="preserve"> </w:t>
+      </w:r>
+      <w:r>
+        <w:rPr>
+          <w:rFonts w:eastAsia="Times New Roman"/>
+          <w:lang w:eastAsia="fr-CA"/>
+        </w:rPr>
+        <w:t xml:space="preserve">utilise. En effet, lors de la conception de « </w:t>
+      </w:r>
+      <w:proofErr w:type="spellStart"/>
+      <w:r>
+        <w:rPr>
+          <w:rFonts w:eastAsia="Times New Roman"/>
+          <w:lang w:eastAsia="fr-CA"/>
+        </w:rPr>
+        <w:t>PieceFactory</w:t>
+      </w:r>
+      <w:proofErr w:type="spellEnd"/>
+      <w:r>
+        <w:rPr>
+          <w:rFonts w:eastAsia="Times New Roman"/>
+          <w:lang w:eastAsia="fr-CA"/>
+        </w:rPr>
+        <w:t xml:space="preserve"> », notre équipe a déterminé qui serait bon d’y implanter ce patron de conception dans un but futur.</w:t>
       </w:r>
     </w:p>
     <w:p>
       <w:pPr>
         <w:spacing w:line="276" w:lineRule="auto"/>
         <w:ind w:firstLine="709"/>
-        <w:jc w:val="left"/>
-        <w:rPr>
-          <w:rFonts w:eastAsia="Times New Roman"/>
-          <w:lang w:eastAsia="fr-CA"/>
-        </w:rPr>
-      </w:pPr>
-      <w:r>
-        <w:rPr>
-          <w:rFonts w:eastAsia="Times New Roman"/>
-          <w:lang w:eastAsia="fr-CA"/>
-        </w:rPr>
-        <w:t xml:space="preserve">Ce patron nous a permis de mieux organiser notre code </w:t>
-      </w:r>
-      <w:r>
-        <w:rPr>
-          <w:rFonts w:eastAsia="Times New Roman"/>
-          <w:lang w:eastAsia="fr-CA"/>
-        </w:rPr>
-        <w:t>et a divisé certaines parties du projet en trois parties spécifiques</w:t>
-      </w:r>
-      <w:r>
-        <w:rPr>
-          <w:rFonts w:eastAsia="Times New Roman"/>
-          <w:lang w:eastAsia="fr-CA"/>
-        </w:rPr>
-        <w:t>.</w:t>
-      </w:r>
-      <w:r>
-        <w:rPr>
-          <w:rFonts w:eastAsia="Times New Roman"/>
-          <w:lang w:eastAsia="fr-CA"/>
-        </w:rPr>
-        <w:t xml:space="preserve"> Cela a donc permis </w:t>
-      </w:r>
-      <w:r>
-        <w:rPr>
-          <w:rFonts w:eastAsia="Times New Roman"/>
-          <w:lang w:eastAsia="fr-CA"/>
-        </w:rPr>
-        <w:t>à</w:t>
+        <w:rPr>
+          <w:rFonts w:eastAsia="Times New Roman"/>
+          <w:lang w:eastAsia="fr-CA"/>
+        </w:rPr>
+      </w:pPr>
+      <w:r>
+        <w:rPr>
+          <w:rFonts w:eastAsia="Times New Roman"/>
+          <w:lang w:eastAsia="fr-CA"/>
+        </w:rPr>
+        <w:t>En effet, tel qu’il est maintenant, le jeu d’échec ne permet que d’avoir un seul damier d’ouvert à la fois, ce qui rend l’application du singleton inutile, car une instance de «</w:t>
       </w:r>
       <w:r>
         <w:rPr>
@@ -2713,55 +2689,30 @@
         </w:rPr>
         <w:t xml:space="preserve"> </w:t>
       </w:r>
-      <w:r>
-        <w:rPr>
-          <w:rFonts w:eastAsia="Times New Roman"/>
-          <w:lang w:eastAsia="fr-CA"/>
-        </w:rPr>
-        <w:t>certaines personnes</w:t>
-      </w:r>
-      <w:r>
-        <w:rPr>
-          <w:rFonts w:eastAsia="Times New Roman"/>
-          <w:lang w:eastAsia="fr-CA"/>
-        </w:rPr>
-        <w:t xml:space="preserve"> de seulement travailler sur les données (</w:t>
-      </w:r>
-      <w:r>
-        <w:rPr>
-          <w:rFonts w:eastAsia="Times New Roman"/>
-          <w:lang w:eastAsia="fr-CA"/>
-        </w:rPr>
-        <w:t>« </w:t>
-      </w:r>
-      <w:r>
-        <w:rPr>
-          <w:rFonts w:eastAsia="Times New Roman"/>
-          <w:lang w:eastAsia="fr-CA"/>
-        </w:rPr>
-        <w:t>Pieces</w:t>
-      </w:r>
-      <w:r>
-        <w:rPr>
-          <w:rFonts w:eastAsia="Times New Roman"/>
-          <w:lang w:eastAsia="fr-CA"/>
-        </w:rPr>
-        <w:t> »</w:t>
-      </w:r>
-      <w:r>
-        <w:rPr>
-          <w:rFonts w:eastAsia="Times New Roman"/>
-          <w:lang w:eastAsia="fr-CA"/>
-        </w:rPr>
-        <w:t xml:space="preserve"> et</w:t>
-      </w:r>
-      <w:r>
-        <w:rPr>
-          <w:rFonts w:eastAsia="Times New Roman"/>
-          <w:lang w:eastAsia="fr-CA"/>
-        </w:rPr>
-        <w:t> « </w:t>
-      </w:r>
+      <w:proofErr w:type="spellStart"/>
+      <w:r>
+        <w:rPr>
+          <w:rFonts w:eastAsia="Times New Roman"/>
+          <w:lang w:eastAsia="fr-CA"/>
+        </w:rPr>
+        <w:t>PieceFactory</w:t>
+      </w:r>
+      <w:proofErr w:type="spellEnd"/>
+      <w:r>
+        <w:rPr>
+          <w:rFonts w:eastAsia="Times New Roman"/>
+          <w:lang w:eastAsia="fr-CA"/>
+        </w:rPr>
+        <w:t xml:space="preserve"> </w:t>
+      </w:r>
+      <w:r>
+        <w:rPr>
+          <w:rFonts w:eastAsia="Times New Roman"/>
+          <w:lang w:eastAsia="fr-CA"/>
+        </w:rPr>
+        <w:t xml:space="preserve">» dans la classe « </w:t>
+      </w:r>
+      <w:proofErr w:type="spellStart"/>
       <w:r>
         <w:rPr>
           <w:rFonts w:eastAsia="Times New Roman"/>
@@ -2769,38 +2720,153 @@
         </w:rPr>
         <w:t>Board</w:t>
       </w:r>
-      <w:r>
-        <w:rPr>
-          <w:rFonts w:eastAsia="Times New Roman"/>
-          <w:lang w:eastAsia="fr-CA"/>
-        </w:rPr>
-        <w:t> »</w:t>
-      </w:r>
-      <w:r>
-        <w:rPr>
-          <w:rFonts w:eastAsia="Times New Roman"/>
-          <w:lang w:eastAsia="fr-CA"/>
-        </w:rPr>
-        <w:t>), d’autres seulement sur le contrôleur et/ou la vue.</w:t>
+      <w:proofErr w:type="spellEnd"/>
+      <w:r>
+        <w:rPr>
+          <w:rFonts w:eastAsia="Times New Roman"/>
+          <w:lang w:eastAsia="fr-CA"/>
+        </w:rPr>
+        <w:t xml:space="preserve"> » est suffisante.</w:t>
       </w:r>
     </w:p>
     <w:p>
       <w:pPr>
         <w:spacing w:line="276" w:lineRule="auto"/>
         <w:ind w:firstLine="709"/>
-        <w:jc w:val="left"/>
-        <w:rPr>
-          <w:rFonts w:eastAsia="Times New Roman"/>
-          <w:lang w:eastAsia="fr-CA"/>
-        </w:rPr>
-      </w:pPr>
-      <w:r>
-        <w:rPr>
-          <w:rFonts w:eastAsia="Times New Roman"/>
-          <w:lang w:eastAsia="fr-CA"/>
-        </w:rPr>
-        <w:t> </w:t>
-      </w:r>
+        <w:rPr>
+          <w:rFonts w:eastAsia="Times New Roman"/>
+          <w:lang w:eastAsia="fr-CA"/>
+        </w:rPr>
+      </w:pPr>
+      <w:r>
+        <w:rPr>
+          <w:rFonts w:eastAsia="Times New Roman"/>
+          <w:lang w:eastAsia="fr-CA"/>
+        </w:rPr>
+        <w:t>Cependant, à cause de l’évolution naturelle du projet, nous avons décidé de placer la</w:t>
+      </w:r>
+      <w:r>
+        <w:rPr>
+          <w:rFonts w:eastAsia="Times New Roman"/>
+          <w:lang w:eastAsia="fr-CA"/>
+        </w:rPr>
+        <w:t xml:space="preserve"> </w:t>
+      </w:r>
+      <w:r>
+        <w:rPr>
+          <w:rFonts w:eastAsia="Times New Roman"/>
+          <w:lang w:eastAsia="fr-CA"/>
+        </w:rPr>
+        <w:t xml:space="preserve">classe « </w:t>
+      </w:r>
+      <w:proofErr w:type="spellStart"/>
+      <w:r>
+        <w:rPr>
+          <w:rFonts w:eastAsia="Times New Roman"/>
+          <w:lang w:eastAsia="fr-CA"/>
+        </w:rPr>
+        <w:t>PieceFactory</w:t>
+      </w:r>
+      <w:proofErr w:type="spellEnd"/>
+      <w:r>
+        <w:rPr>
+          <w:rFonts w:eastAsia="Times New Roman"/>
+          <w:lang w:eastAsia="fr-CA"/>
+        </w:rPr>
+        <w:t xml:space="preserve"> » en singleton pour ne pas avoir une redondance inutile entre les instances de «</w:t>
+      </w:r>
+      <w:r>
+        <w:rPr>
+          <w:rFonts w:eastAsia="Times New Roman"/>
+          <w:lang w:eastAsia="fr-CA"/>
+        </w:rPr>
+        <w:t xml:space="preserve"> </w:t>
+      </w:r>
+      <w:proofErr w:type="spellStart"/>
+      <w:r>
+        <w:rPr>
+          <w:rFonts w:eastAsia="Times New Roman"/>
+          <w:lang w:eastAsia="fr-CA"/>
+        </w:rPr>
+        <w:t>Board</w:t>
+      </w:r>
+      <w:proofErr w:type="spellEnd"/>
+      <w:r>
+        <w:rPr>
+          <w:rFonts w:eastAsia="Times New Roman"/>
+          <w:lang w:eastAsia="fr-CA"/>
+        </w:rPr>
+        <w:t xml:space="preserve"> </w:t>
+      </w:r>
+      <w:r>
+        <w:rPr>
+          <w:rFonts w:eastAsia="Times New Roman"/>
+          <w:lang w:eastAsia="fr-CA"/>
+        </w:rPr>
+        <w:t xml:space="preserve">» qui utilisent toutes exactement la même instance de « </w:t>
+      </w:r>
+      <w:proofErr w:type="spellStart"/>
+      <w:r>
+        <w:rPr>
+          <w:rFonts w:eastAsia="Times New Roman"/>
+          <w:lang w:eastAsia="fr-CA"/>
+        </w:rPr>
+        <w:t>PieceFactory</w:t>
+      </w:r>
+      <w:proofErr w:type="spellEnd"/>
+      <w:r>
+        <w:rPr>
+          <w:rFonts w:eastAsia="Times New Roman"/>
+          <w:lang w:eastAsia="fr-CA"/>
+        </w:rPr>
+        <w:t xml:space="preserve"> ».</w:t>
+      </w:r>
+    </w:p>
+    <w:p>
+      <w:pPr>
+        <w:spacing w:line="276" w:lineRule="auto"/>
+        <w:ind w:left="708" w:firstLine="1"/>
+        <w:rPr>
+          <w:rFonts w:eastAsia="Times New Roman"/>
+          <w:lang w:eastAsia="fr-CA"/>
+        </w:rPr>
+      </w:pPr>
+      <w:r>
+        <w:rPr>
+          <w:rFonts w:eastAsia="Times New Roman"/>
+          <w:lang w:eastAsia="fr-CA"/>
+        </w:rPr>
+        <w:t>Donc</w:t>
+      </w:r>
+      <w:r>
+        <w:rPr>
+          <w:rFonts w:eastAsia="Times New Roman"/>
+          <w:lang w:eastAsia="fr-CA"/>
+        </w:rPr>
+        <w:t>,</w:t>
+      </w:r>
+      <w:r>
+        <w:rPr>
+          <w:rFonts w:eastAsia="Times New Roman"/>
+          <w:lang w:eastAsia="fr-CA"/>
+        </w:rPr>
+        <w:t xml:space="preserve"> cela justifie pleinement l’utilisation du singleton.</w:t>
+      </w:r>
+      <w:bookmarkStart w:id="10" w:name="_Toc470012846"/>
+      <w:bookmarkStart w:id="11" w:name="_Toc470028466"/>
+    </w:p>
+    <w:p>
+      <w:pPr>
+        <w:spacing w:line="276" w:lineRule="auto"/>
+        <w:ind w:left="708" w:firstLine="1"/>
+        <w:rPr>
+          <w:rFonts w:eastAsiaTheme="majorEastAsia" w:cstheme="majorBidi"/>
+          <w:b/>
+          <w:bCs/>
+          <w:sz w:val="28"/>
+          <w:szCs w:val="26"/>
+        </w:rPr>
+      </w:pPr>
     </w:p>
     <w:p>
       <w:pPr>
@@ -2814,16 +2880,14 @@
           <w:sz w:val="28"/>
         </w:rPr>
       </w:pPr>
-      <w:bookmarkStart w:id="12" w:name="_Toc470012848"/>
-      <w:bookmarkStart w:id="13" w:name="_Toc470028467"/>
       <w:r>
         <w:rPr>
           <w:sz w:val="28"/>
         </w:rPr>
-        <w:t>UTILITY</w:t>
-      </w:r>
-      <w:bookmarkEnd w:id="12"/>
-      <w:bookmarkEnd w:id="13"/>
+        <w:t>MVC</w:t>
+      </w:r>
+      <w:bookmarkEnd w:id="10"/>
+      <w:bookmarkEnd w:id="11"/>
     </w:p>
     <w:p>
       <w:pPr>
@@ -2834,105 +2898,312 @@
           <w:lang w:eastAsia="fr-CA"/>
         </w:rPr>
       </w:pPr>
+      <w:r>
+        <w:rPr>
+          <w:rFonts w:eastAsia="Times New Roman"/>
+          <w:lang w:eastAsia="fr-CA"/>
+        </w:rPr>
+        <w:tab/>
+      </w:r>
     </w:p>
     <w:p>
       <w:pPr>
         <w:spacing w:line="276" w:lineRule="auto"/>
         <w:ind w:firstLine="709"/>
-        <w:rPr>
-          <w:rFonts w:eastAsia="Times New Roman"/>
-          <w:lang w:eastAsia="fr-CA"/>
-        </w:rPr>
-      </w:pPr>
-      <w:r>
-        <w:rPr>
-          <w:rFonts w:eastAsia="Times New Roman"/>
-          <w:lang w:eastAsia="fr-CA"/>
-        </w:rPr>
-        <w:t>Le patron Utility nous permet</w:t>
-      </w:r>
-      <w:r>
-        <w:rPr>
-          <w:rFonts w:eastAsia="Times New Roman"/>
-          <w:lang w:eastAsia="fr-CA"/>
-        </w:rPr>
-        <w:t xml:space="preserve"> de définir une méthode « static </w:t>
-      </w:r>
-      <w:r>
-        <w:rPr>
-          <w:rFonts w:eastAsia="Times New Roman"/>
-          <w:lang w:eastAsia="fr-CA"/>
-        </w:rPr>
-        <w:t>» qui sera réutilisée quelquefois dans notre code. C’est pour cela que nous l’avons choisi pour nous faciliter le travail lorsque la fenêtre change de taille. En effet, lorsque la dimension du jeu est modifiée, l’échiquier sera réajusté.</w:t>
+        <w:jc w:val="left"/>
+        <w:rPr>
+          <w:rFonts w:eastAsia="Times New Roman"/>
+          <w:lang w:eastAsia="fr-CA"/>
+        </w:rPr>
+      </w:pPr>
+      <w:r>
+        <w:rPr>
+          <w:rFonts w:eastAsia="Times New Roman"/>
+          <w:lang w:eastAsia="fr-CA"/>
+        </w:rPr>
+        <w:t>Considérant que l’interaction que notre application doit avoir avec l’utilisateur, nous avons trouvé que la situation était appropriée pour l’utilisation du patron MVC</w:t>
+      </w:r>
+      <w:r>
+        <w:rPr>
+          <w:rFonts w:eastAsia="Times New Roman"/>
+          <w:lang w:eastAsia="fr-CA"/>
+        </w:rPr>
+        <w:t xml:space="preserve"> </w:t>
+      </w:r>
+      <w:r>
+        <w:rPr>
+          <w:rFonts w:eastAsia="Times New Roman"/>
+          <w:lang w:eastAsia="fr-CA"/>
+        </w:rPr>
+        <w:t>pour mieux sépar</w:t>
+      </w:r>
+      <w:r>
+        <w:rPr>
+          <w:rFonts w:eastAsia="Times New Roman"/>
+          <w:lang w:eastAsia="fr-CA"/>
+        </w:rPr>
+        <w:t>er</w:t>
+      </w:r>
+      <w:r>
+        <w:rPr>
+          <w:rFonts w:eastAsia="Times New Roman"/>
+          <w:lang w:eastAsia="fr-CA"/>
+        </w:rPr>
+        <w:t xml:space="preserve"> notr</w:t>
+      </w:r>
+      <w:r>
+        <w:rPr>
+          <w:rFonts w:eastAsia="Times New Roman"/>
+          <w:lang w:eastAsia="fr-CA"/>
+        </w:rPr>
+        <w:t>e code pour mieux les identifier</w:t>
+      </w:r>
+      <w:r>
+        <w:rPr>
+          <w:rFonts w:eastAsia="Times New Roman"/>
+          <w:lang w:eastAsia="fr-CA"/>
+        </w:rPr>
+        <w:t xml:space="preserve"> en trois sections distinctes.</w:t>
       </w:r>
     </w:p>
     <w:p>
       <w:pPr>
         <w:spacing w:line="276" w:lineRule="auto"/>
         <w:ind w:firstLine="709"/>
-        <w:rPr>
-          <w:rFonts w:eastAsia="Times New Roman"/>
-          <w:lang w:eastAsia="fr-CA"/>
-        </w:rPr>
-      </w:pPr>
-      <w:r>
-        <w:rPr>
-          <w:rFonts w:eastAsia="Times New Roman"/>
-          <w:lang w:eastAsia="fr-CA"/>
-        </w:rPr>
-        <w:t xml:space="preserve">Lorsqu’un utilisateur choisit de modifier la taille du jeu, il faut que nous réajustions la taille de nos images pour chacune de nos pièces, notre échiquier ainsi </w:t>
-      </w:r>
-      <w:r>
-        <w:rPr>
-          <w:rFonts w:eastAsia="Times New Roman"/>
-          <w:lang w:eastAsia="fr-CA"/>
-        </w:rPr>
-        <w:t>que les</w:t>
-      </w:r>
-      <w:r>
-        <w:rPr>
-          <w:rFonts w:eastAsia="Times New Roman"/>
-          <w:lang w:eastAsia="fr-CA"/>
-        </w:rPr>
-        <w:t xml:space="preserve"> carrés surlignés pour montrer les mouvements possibles de la pièce. Alors, nous avons fait une méthode </w:t>
-      </w:r>
-      <w:r>
-        <w:rPr>
-          <w:rFonts w:eastAsia="Times New Roman"/>
-          <w:lang w:eastAsia="fr-CA"/>
-        </w:rPr>
-        <w:t xml:space="preserve">« static </w:t>
-      </w:r>
-      <w:r>
-        <w:rPr>
-          <w:rFonts w:eastAsia="Times New Roman"/>
-          <w:lang w:eastAsia="fr-CA"/>
-        </w:rPr>
-        <w:t xml:space="preserve">» </w:t>
-      </w:r>
-      <w:r>
-        <w:rPr>
-          <w:rFonts w:eastAsia="Times New Roman"/>
-          <w:lang w:eastAsia="fr-CA"/>
-        </w:rPr>
-        <w:t>qui sera appelée pour modifier les dimensions des images pour que le ratio que l’on avait précédemment soit conservé.</w:t>
+        <w:jc w:val="left"/>
+        <w:rPr>
+          <w:rFonts w:eastAsia="Times New Roman"/>
+          <w:lang w:eastAsia="fr-CA"/>
+        </w:rPr>
+      </w:pPr>
+      <w:r>
+        <w:rPr>
+          <w:rFonts w:eastAsia="Times New Roman"/>
+          <w:lang w:eastAsia="fr-CA"/>
+        </w:rPr>
+        <w:t>Les classes dans le package « </w:t>
+      </w:r>
+      <w:proofErr w:type="spellStart"/>
+      <w:r>
+        <w:rPr>
+          <w:rFonts w:eastAsia="Times New Roman"/>
+          <w:lang w:eastAsia="fr-CA"/>
+        </w:rPr>
+        <w:t>Piece</w:t>
+      </w:r>
+      <w:proofErr w:type="spellEnd"/>
+      <w:r>
+        <w:rPr>
+          <w:rFonts w:eastAsia="Times New Roman"/>
+          <w:lang w:eastAsia="fr-CA"/>
+        </w:rPr>
+        <w:t> » ainsi que la classe « </w:t>
+      </w:r>
+      <w:proofErr w:type="spellStart"/>
+      <w:r>
+        <w:rPr>
+          <w:rFonts w:eastAsia="Times New Roman"/>
+          <w:lang w:eastAsia="fr-CA"/>
+        </w:rPr>
+        <w:t>Board</w:t>
+      </w:r>
+      <w:proofErr w:type="spellEnd"/>
+      <w:r>
+        <w:rPr>
+          <w:rFonts w:eastAsia="Times New Roman"/>
+          <w:lang w:eastAsia="fr-CA"/>
+        </w:rPr>
+        <w:t> » représente les modèles, car ce sont eux que nous prenons les données pour les afficher à la vue. « </w:t>
+      </w:r>
+      <w:proofErr w:type="spellStart"/>
+      <w:r>
+        <w:rPr>
+          <w:rFonts w:eastAsia="Times New Roman"/>
+          <w:lang w:eastAsia="fr-CA"/>
+        </w:rPr>
+        <w:t>ChessGame</w:t>
+      </w:r>
+      <w:proofErr w:type="spellEnd"/>
+      <w:r>
+        <w:rPr>
+          <w:rFonts w:eastAsia="Times New Roman"/>
+          <w:lang w:eastAsia="fr-CA"/>
+        </w:rPr>
+        <w:t> » est le contrôleur, car c’est la classe qui gère tout selon ce que le « </w:t>
+      </w:r>
+      <w:proofErr w:type="spellStart"/>
+      <w:r>
+        <w:rPr>
+          <w:rFonts w:eastAsia="Times New Roman"/>
+          <w:lang w:eastAsia="fr-CA"/>
+        </w:rPr>
+        <w:t>board</w:t>
+      </w:r>
+      <w:proofErr w:type="spellEnd"/>
+      <w:r>
+        <w:rPr>
+          <w:rFonts w:eastAsia="Times New Roman"/>
+          <w:lang w:eastAsia="fr-CA"/>
+        </w:rPr>
+        <w:t> » nous retourne (qui prend les informations des pièces). Bref, selon ce que le « </w:t>
+      </w:r>
+      <w:proofErr w:type="spellStart"/>
+      <w:r>
+        <w:rPr>
+          <w:rFonts w:eastAsia="Times New Roman"/>
+          <w:lang w:eastAsia="fr-CA"/>
+        </w:rPr>
+        <w:t>board</w:t>
+      </w:r>
+      <w:proofErr w:type="spellEnd"/>
+      <w:r>
+        <w:rPr>
+          <w:rFonts w:eastAsia="Times New Roman"/>
+          <w:lang w:eastAsia="fr-CA"/>
+        </w:rPr>
+        <w:t> » nous retourne, on fait une série d’action et ensuite, on met à jour notre vue qui est « </w:t>
+      </w:r>
+      <w:proofErr w:type="spellStart"/>
+      <w:r>
+        <w:rPr>
+          <w:rFonts w:eastAsia="Times New Roman"/>
+          <w:lang w:eastAsia="fr-CA"/>
+        </w:rPr>
+        <w:t>ChessGraphics</w:t>
+      </w:r>
+      <w:proofErr w:type="spellEnd"/>
+      <w:r>
+        <w:rPr>
+          <w:rFonts w:eastAsia="Times New Roman"/>
+          <w:lang w:eastAsia="fr-CA"/>
+        </w:rPr>
+        <w:t> ». « </w:t>
+      </w:r>
+      <w:proofErr w:type="spellStart"/>
+      <w:r>
+        <w:rPr>
+          <w:rFonts w:eastAsia="Times New Roman"/>
+          <w:lang w:eastAsia="fr-CA"/>
+        </w:rPr>
+        <w:t>ChessGraphics</w:t>
+      </w:r>
+      <w:proofErr w:type="spellEnd"/>
+      <w:r>
+        <w:rPr>
+          <w:rFonts w:eastAsia="Times New Roman"/>
+          <w:lang w:eastAsia="fr-CA"/>
+        </w:rPr>
+        <w:t xml:space="preserve"> », à l’aide </w:t>
+      </w:r>
+      <w:proofErr w:type="gramStart"/>
+      <w:r>
+        <w:rPr>
+          <w:rFonts w:eastAsia="Times New Roman"/>
+          <w:lang w:eastAsia="fr-CA"/>
+        </w:rPr>
+        <w:t>des informations obtenus</w:t>
+      </w:r>
+      <w:proofErr w:type="gramEnd"/>
+      <w:r>
+        <w:rPr>
+          <w:rFonts w:eastAsia="Times New Roman"/>
+          <w:lang w:eastAsia="fr-CA"/>
+        </w:rPr>
+        <w:t xml:space="preserve"> du contrôleur (qui est « </w:t>
+      </w:r>
+      <w:proofErr w:type="spellStart"/>
+      <w:r>
+        <w:rPr>
+          <w:rFonts w:eastAsia="Times New Roman"/>
+          <w:lang w:eastAsia="fr-CA"/>
+        </w:rPr>
+        <w:t>ChessGame</w:t>
+      </w:r>
+      <w:proofErr w:type="spellEnd"/>
+      <w:r>
+        <w:rPr>
+          <w:rFonts w:eastAsia="Times New Roman"/>
+          <w:lang w:eastAsia="fr-CA"/>
+        </w:rPr>
+        <w:t> ») met à jour le « </w:t>
+      </w:r>
+      <w:proofErr w:type="spellStart"/>
+      <w:r>
+        <w:rPr>
+          <w:rFonts w:eastAsia="Times New Roman"/>
+          <w:lang w:eastAsia="fr-CA"/>
+        </w:rPr>
+        <w:t>board</w:t>
+      </w:r>
+      <w:proofErr w:type="spellEnd"/>
+      <w:r>
+        <w:rPr>
+          <w:rFonts w:eastAsia="Times New Roman"/>
+          <w:lang w:eastAsia="fr-CA"/>
+        </w:rPr>
+        <w:t> » au complet et affiche le « </w:t>
+      </w:r>
+      <w:proofErr w:type="spellStart"/>
+      <w:r>
+        <w:rPr>
+          <w:rFonts w:eastAsia="Times New Roman"/>
+          <w:lang w:eastAsia="fr-CA"/>
+        </w:rPr>
+        <w:t>board</w:t>
+      </w:r>
+      <w:proofErr w:type="spellEnd"/>
+      <w:r>
+        <w:rPr>
+          <w:rFonts w:eastAsia="Times New Roman"/>
+          <w:lang w:eastAsia="fr-CA"/>
+        </w:rPr>
+        <w:t> » le plus à jour à l’utilisateur.</w:t>
       </w:r>
     </w:p>
     <w:p>
       <w:pPr>
         <w:spacing w:line="276" w:lineRule="auto"/>
         <w:ind w:firstLine="709"/>
-        <w:rPr>
-          <w:rFonts w:eastAsia="Times New Roman"/>
-          <w:lang w:eastAsia="fr-CA"/>
-        </w:rPr>
-      </w:pPr>
-      <w:r>
-        <w:rPr>
-          <w:rFonts w:eastAsia="Times New Roman"/>
-          <w:lang w:eastAsia="fr-CA"/>
-        </w:rPr>
-        <w:t>Nous avons trouvé que ce patron nous a facilité le travail en ce qui concerne le changement de la taille du jeu, puisque nous avions tout d’abord pensé à garder la fenêtre telle qu’elle est et que l’utilisateur ne puisse pas la «</w:t>
+        <w:jc w:val="left"/>
+        <w:rPr>
+          <w:rFonts w:eastAsia="Times New Roman"/>
+          <w:lang w:eastAsia="fr-CA"/>
+        </w:rPr>
+      </w:pPr>
+      <w:r>
+        <w:rPr>
+          <w:rFonts w:eastAsia="Times New Roman"/>
+          <w:lang w:eastAsia="fr-CA"/>
+        </w:rPr>
+        <w:t xml:space="preserve">Ce patron nous a permis de mieux organiser notre code </w:t>
+      </w:r>
+      <w:r>
+        <w:rPr>
+          <w:rFonts w:eastAsia="Times New Roman"/>
+          <w:lang w:eastAsia="fr-CA"/>
+        </w:rPr>
+        <w:t>et a divisé certaines parties du projet en trois parties spécifiques</w:t>
+      </w:r>
+      <w:r>
+        <w:rPr>
+          <w:rFonts w:eastAsia="Times New Roman"/>
+          <w:lang w:eastAsia="fr-CA"/>
+        </w:rPr>
+        <w:t>.</w:t>
+      </w:r>
+      <w:r>
+        <w:rPr>
+          <w:rFonts w:eastAsia="Times New Roman"/>
+          <w:lang w:eastAsia="fr-CA"/>
+        </w:rPr>
+        <w:t xml:space="preserve"> Cela a donc permis </w:t>
+      </w:r>
+      <w:r>
+        <w:rPr>
+          <w:rFonts w:eastAsia="Times New Roman"/>
+          <w:lang w:eastAsia="fr-CA"/>
+        </w:rPr>
+        <w:t>à</w:t>
       </w:r>
       <w:r>
         <w:rPr>
@@ -2946,32 +3217,94 @@
           <w:rFonts w:eastAsia="Times New Roman"/>
           <w:lang w:eastAsia="fr-CA"/>
         </w:rPr>
-        <w:t>resize</w:t>
-      </w:r>
-      <w:r>
-        <w:rPr>
-          <w:rFonts w:eastAsia="Times New Roman"/>
-          <w:lang w:eastAsia="fr-CA"/>
-        </w:rPr>
-        <w:t xml:space="preserve"> </w:t>
-      </w:r>
-      <w:r>
-        <w:rPr>
-          <w:rFonts w:eastAsia="Times New Roman"/>
-          <w:lang w:eastAsia="fr-CA"/>
-        </w:rPr>
-        <w:t>», mais ce patron nous a permis d’effectuer la modification sur plusieurs composantes du jeu.</w:t>
+        <w:t>certaines personnes</w:t>
+      </w:r>
+      <w:r>
+        <w:rPr>
+          <w:rFonts w:eastAsia="Times New Roman"/>
+          <w:lang w:eastAsia="fr-CA"/>
+        </w:rPr>
+        <w:t xml:space="preserve"> de seulement travailler sur les données (</w:t>
+      </w:r>
+      <w:r>
+        <w:rPr>
+          <w:rFonts w:eastAsia="Times New Roman"/>
+          <w:lang w:eastAsia="fr-CA"/>
+        </w:rPr>
+        <w:t>« </w:t>
+      </w:r>
+      <w:proofErr w:type="spellStart"/>
+      <w:r>
+        <w:rPr>
+          <w:rFonts w:eastAsia="Times New Roman"/>
+          <w:lang w:eastAsia="fr-CA"/>
+        </w:rPr>
+        <w:t>Pieces</w:t>
+      </w:r>
+      <w:proofErr w:type="spellEnd"/>
+      <w:r>
+        <w:rPr>
+          <w:rFonts w:eastAsia="Times New Roman"/>
+          <w:lang w:eastAsia="fr-CA"/>
+        </w:rPr>
+        <w:t> »</w:t>
+      </w:r>
+      <w:r>
+        <w:rPr>
+          <w:rFonts w:eastAsia="Times New Roman"/>
+          <w:lang w:eastAsia="fr-CA"/>
+        </w:rPr>
+        <w:t xml:space="preserve"> et</w:t>
+      </w:r>
+      <w:r>
+        <w:rPr>
+          <w:rFonts w:eastAsia="Times New Roman"/>
+          <w:lang w:eastAsia="fr-CA"/>
+        </w:rPr>
+        <w:t> « </w:t>
+      </w:r>
+      <w:proofErr w:type="spellStart"/>
+      <w:r>
+        <w:rPr>
+          <w:rFonts w:eastAsia="Times New Roman"/>
+          <w:lang w:eastAsia="fr-CA"/>
+        </w:rPr>
+        <w:t>Board</w:t>
+      </w:r>
+      <w:proofErr w:type="spellEnd"/>
+      <w:r>
+        <w:rPr>
+          <w:rFonts w:eastAsia="Times New Roman"/>
+          <w:lang w:eastAsia="fr-CA"/>
+        </w:rPr>
+        <w:t> »</w:t>
+      </w:r>
+      <w:r>
+        <w:rPr>
+          <w:rFonts w:eastAsia="Times New Roman"/>
+          <w:lang w:eastAsia="fr-CA"/>
+        </w:rPr>
+        <w:t>), d’autres seulement sur le contrôleur et/ou la vue.</w:t>
       </w:r>
     </w:p>
     <w:p>
       <w:pPr>
         <w:spacing w:line="276" w:lineRule="auto"/>
         <w:ind w:firstLine="709"/>
-        <w:rPr>
-          <w:rFonts w:eastAsia="Times New Roman"/>
-          <w:lang w:eastAsia="fr-CA"/>
-        </w:rPr>
-      </w:pPr>
+        <w:jc w:val="left"/>
+        <w:rPr>
+          <w:rFonts w:eastAsia="Times New Roman"/>
+          <w:lang w:eastAsia="fr-CA"/>
+        </w:rPr>
+      </w:pPr>
+      <w:r>
+        <w:rPr>
+          <w:rFonts w:eastAsia="Times New Roman"/>
+          <w:lang w:eastAsia="fr-CA"/>
+        </w:rPr>
+        <w:lastRenderedPageBreak/>
+        <w:t> </w:t>
+      </w:r>
     </w:p>
     <w:p>
       <w:pPr>
@@ -2985,12 +3318,225 @@
           <w:sz w:val="28"/>
         </w:rPr>
       </w:pPr>
+      <w:bookmarkStart w:id="12" w:name="_Toc470012848"/>
+      <w:bookmarkStart w:id="13" w:name="_Toc470028467"/>
+      <w:r>
+        <w:rPr>
+          <w:sz w:val="28"/>
+        </w:rPr>
+        <w:t>UTILITY</w:t>
+      </w:r>
+      <w:bookmarkEnd w:id="12"/>
+      <w:bookmarkEnd w:id="13"/>
+    </w:p>
+    <w:p>
+      <w:pPr>
+        <w:spacing w:after="0"/>
+        <w:jc w:val="left"/>
+        <w:rPr>
+          <w:rFonts w:eastAsia="Times New Roman"/>
+          <w:lang w:eastAsia="fr-CA"/>
+        </w:rPr>
+      </w:pPr>
+    </w:p>
+    <w:p>
+      <w:pPr>
+        <w:spacing w:line="276" w:lineRule="auto"/>
+        <w:ind w:firstLine="709"/>
+        <w:rPr>
+          <w:rFonts w:eastAsia="Times New Roman"/>
+          <w:lang w:eastAsia="fr-CA"/>
+        </w:rPr>
+      </w:pPr>
+      <w:r>
+        <w:rPr>
+          <w:rFonts w:eastAsia="Times New Roman"/>
+          <w:lang w:eastAsia="fr-CA"/>
+        </w:rPr>
+        <w:t>Le patron Utility nous permet</w:t>
+      </w:r>
+      <w:r>
+        <w:rPr>
+          <w:rFonts w:eastAsia="Times New Roman"/>
+          <w:lang w:eastAsia="fr-CA"/>
+        </w:rPr>
+        <w:t xml:space="preserve"> de définir une méthode « </w:t>
+      </w:r>
+      <w:proofErr w:type="spellStart"/>
+      <w:r>
+        <w:rPr>
+          <w:rFonts w:eastAsia="Times New Roman"/>
+          <w:lang w:eastAsia="fr-CA"/>
+        </w:rPr>
+        <w:t>static</w:t>
+      </w:r>
+      <w:proofErr w:type="spellEnd"/>
+      <w:r>
+        <w:rPr>
+          <w:rFonts w:eastAsia="Times New Roman"/>
+          <w:lang w:eastAsia="fr-CA"/>
+        </w:rPr>
+        <w:t xml:space="preserve"> </w:t>
+      </w:r>
+      <w:r>
+        <w:rPr>
+          <w:rFonts w:eastAsia="Times New Roman"/>
+          <w:lang w:eastAsia="fr-CA"/>
+        </w:rPr>
+        <w:t>» qui sera réutilisée quelquefois dans notre code. C’est pour cela que nous l’avons choisi pour nous faciliter le travail lorsque la fenêtre change de taille. En effet, lorsque la dimension du jeu est modifiée, l’échiquier sera réajusté.</w:t>
+      </w:r>
+    </w:p>
+    <w:p>
+      <w:pPr>
+        <w:spacing w:line="276" w:lineRule="auto"/>
+        <w:ind w:firstLine="709"/>
+        <w:rPr>
+          <w:rFonts w:eastAsia="Times New Roman"/>
+          <w:lang w:eastAsia="fr-CA"/>
+        </w:rPr>
+      </w:pPr>
+      <w:r>
+        <w:rPr>
+          <w:rFonts w:eastAsia="Times New Roman"/>
+          <w:lang w:eastAsia="fr-CA"/>
+        </w:rPr>
+        <w:t xml:space="preserve">Lorsqu’un utilisateur choisit de modifier la taille du jeu, il faut que nous réajustions la taille de nos images pour chacune de nos pièces, notre échiquier ainsi </w:t>
+      </w:r>
+      <w:r>
+        <w:rPr>
+          <w:rFonts w:eastAsia="Times New Roman"/>
+          <w:lang w:eastAsia="fr-CA"/>
+        </w:rPr>
+        <w:t>que les</w:t>
+      </w:r>
+      <w:r>
+        <w:rPr>
+          <w:rFonts w:eastAsia="Times New Roman"/>
+          <w:lang w:eastAsia="fr-CA"/>
+        </w:rPr>
+        <w:t xml:space="preserve"> carrés surlignés pour montrer les mouvements possibles de la pièce. Alors, nous avons fait une méthode </w:t>
+      </w:r>
+      <w:r>
+        <w:rPr>
+          <w:rFonts w:eastAsia="Times New Roman"/>
+          <w:lang w:eastAsia="fr-CA"/>
+        </w:rPr>
+        <w:t>« </w:t>
+      </w:r>
+      <w:proofErr w:type="spellStart"/>
+      <w:r>
+        <w:rPr>
+          <w:rFonts w:eastAsia="Times New Roman"/>
+          <w:lang w:eastAsia="fr-CA"/>
+        </w:rPr>
+        <w:t>static</w:t>
+      </w:r>
+      <w:proofErr w:type="spellEnd"/>
+      <w:r>
+        <w:rPr>
+          <w:rFonts w:eastAsia="Times New Roman"/>
+          <w:lang w:eastAsia="fr-CA"/>
+        </w:rPr>
+        <w:t xml:space="preserve"> </w:t>
+      </w:r>
+      <w:r>
+        <w:rPr>
+          <w:rFonts w:eastAsia="Times New Roman"/>
+          <w:lang w:eastAsia="fr-CA"/>
+        </w:rPr>
+        <w:t xml:space="preserve">» </w:t>
+      </w:r>
+      <w:r>
+        <w:rPr>
+          <w:rFonts w:eastAsia="Times New Roman"/>
+          <w:lang w:eastAsia="fr-CA"/>
+        </w:rPr>
+        <w:t>qui sera appelée pour modifier les dimensions des images pour que le ratio que l’on avait précédemment soit conservé.</w:t>
+      </w:r>
+    </w:p>
+    <w:p>
+      <w:pPr>
+        <w:spacing w:line="276" w:lineRule="auto"/>
+        <w:ind w:firstLine="709"/>
+        <w:rPr>
+          <w:rFonts w:eastAsia="Times New Roman"/>
+          <w:lang w:eastAsia="fr-CA"/>
+        </w:rPr>
+      </w:pPr>
+      <w:r>
+        <w:rPr>
+          <w:rFonts w:eastAsia="Times New Roman"/>
+          <w:lang w:eastAsia="fr-CA"/>
+        </w:rPr>
+        <w:t>Nous avons trouvé que ce patron nous a facilité le travail en ce qui concerne le changement de la taille du jeu, puisque nous avions tout d’abord pensé à garder la fenêtre telle qu’elle est et que l’utilisateur ne puisse pas la «</w:t>
+      </w:r>
+      <w:r>
+        <w:rPr>
+          <w:rFonts w:eastAsia="Times New Roman"/>
+          <w:lang w:eastAsia="fr-CA"/>
+        </w:rPr>
+        <w:t xml:space="preserve"> </w:t>
+      </w:r>
+      <w:proofErr w:type="spellStart"/>
+      <w:r>
+        <w:rPr>
+          <w:rFonts w:eastAsia="Times New Roman"/>
+          <w:lang w:eastAsia="fr-CA"/>
+        </w:rPr>
+        <w:t>resize</w:t>
+      </w:r>
+      <w:proofErr w:type="spellEnd"/>
+      <w:r>
+        <w:rPr>
+          <w:rFonts w:eastAsia="Times New Roman"/>
+          <w:lang w:eastAsia="fr-CA"/>
+        </w:rPr>
+        <w:t xml:space="preserve"> </w:t>
+      </w:r>
+      <w:r>
+        <w:rPr>
+          <w:rFonts w:eastAsia="Times New Roman"/>
+          <w:lang w:eastAsia="fr-CA"/>
+        </w:rPr>
+        <w:t>», mais ce patron nous a permis d’effectuer la modification sur plusieurs composantes du jeu.</w:t>
+      </w:r>
+    </w:p>
+    <w:p>
+      <w:pPr>
+        <w:spacing w:line="276" w:lineRule="auto"/>
+        <w:ind w:firstLine="709"/>
+        <w:rPr>
+          <w:rFonts w:eastAsia="Times New Roman"/>
+          <w:lang w:eastAsia="fr-CA"/>
+        </w:rPr>
+      </w:pPr>
+    </w:p>
+    <w:p>
+      <w:pPr>
+        <w:pStyle w:val="Titre2"/>
+        <w:numPr>
+          <w:ilvl w:val="0"/>
+          <w:numId w:val="2"/>
+        </w:numPr>
+        <w:spacing w:line="276" w:lineRule="auto"/>
+        <w:rPr>
+          <w:sz w:val="28"/>
+        </w:rPr>
+      </w:pPr>
       <w:bookmarkStart w:id="14" w:name="_Toc470028468"/>
+      <w:proofErr w:type="spellStart"/>
       <w:r>
         <w:rPr>
           <w:sz w:val="28"/>
         </w:rPr>
-        <w:t>Null Object</w:t>
+        <w:t>Null</w:t>
+      </w:r>
+      <w:proofErr w:type="spellEnd"/>
+      <w:r>
+        <w:rPr>
+          <w:sz w:val="28"/>
+        </w:rPr>
+        <w:t xml:space="preserve"> Object</w:t>
       </w:r>
       <w:bookmarkEnd w:id="14"/>
     </w:p>
@@ -3012,14 +3558,110 @@
           <w:rFonts w:eastAsia="Times New Roman"/>
           <w:lang w:eastAsia="fr-CA"/>
         </w:rPr>
-        <w:t>L’utilisation du patron « Null Object » est utilisée pour la création de joueur. Lors de la création d’un joueur, on doit passer en paramètre un énumérateur pour le choix de couleur. Par contre, le choix du nombre de joueurs est défini par « ChessGame », car c’est le jeu qui détermine combien de joueurs peuvent jouer. De ce fait, l’utilisation du patron « Null Object » prend tout son sens. Le constructeur de joueur étant privé, on force l’utilisateur à créer un joueur avec en paramètre la couleur (énumération). Puisque présentement le jeu ne se joue qu’à deux joueurs (blanc et noir), nous créons seulement un joueur si la couleur est blanche ou noire. Sinon, on retourne null afin de s’assurer qu’il n’y ait pas plus que deux joueurs.</w:t>
-      </w:r>
-      <w:r>
-        <w:rPr>
-          <w:rFonts w:eastAsia="Times New Roman"/>
-          <w:lang w:eastAsia="fr-CA"/>
-        </w:rPr>
-        <w:t xml:space="preserve"> Finalement, il peut aussi servir si l’on veut comparer un joueur actuel à une couleur en particulier, on a une garantie que le joueur n’aura jamais « null » (sauf s’il a mis l’instance elle-même à null), mais sinon, il aura toujours une couleur d’associé, donc </w:t>
+        <w:t xml:space="preserve">L’utilisation du patron « </w:t>
+      </w:r>
+      <w:proofErr w:type="spellStart"/>
+      <w:r>
+        <w:rPr>
+          <w:rFonts w:eastAsia="Times New Roman"/>
+          <w:lang w:eastAsia="fr-CA"/>
+        </w:rPr>
+        <w:t>Null</w:t>
+      </w:r>
+      <w:proofErr w:type="spellEnd"/>
+      <w:r>
+        <w:rPr>
+          <w:rFonts w:eastAsia="Times New Roman"/>
+          <w:lang w:eastAsia="fr-CA"/>
+        </w:rPr>
+        <w:t xml:space="preserve"> Object » est utilisée pour la création de joueur. Lors de la création d’un joueur, on doit passer en paramètre un énumérateur pour le choix de couleur. Par contre, le choix du nombre de joueurs est défini par « </w:t>
+      </w:r>
+      <w:proofErr w:type="spellStart"/>
+      <w:r>
+        <w:rPr>
+          <w:rFonts w:eastAsia="Times New Roman"/>
+          <w:lang w:eastAsia="fr-CA"/>
+        </w:rPr>
+        <w:t>ChessGame</w:t>
+      </w:r>
+      <w:proofErr w:type="spellEnd"/>
+      <w:r>
+        <w:rPr>
+          <w:rFonts w:eastAsia="Times New Roman"/>
+          <w:lang w:eastAsia="fr-CA"/>
+        </w:rPr>
+        <w:t xml:space="preserve"> », car c’est le jeu qui détermine combien de joueurs peuvent jouer. De ce fait, l’utilisation du patron « </w:t>
+      </w:r>
+      <w:proofErr w:type="spellStart"/>
+      <w:r>
+        <w:rPr>
+          <w:rFonts w:eastAsia="Times New Roman"/>
+          <w:lang w:eastAsia="fr-CA"/>
+        </w:rPr>
+        <w:t>Null</w:t>
+      </w:r>
+      <w:proofErr w:type="spellEnd"/>
+      <w:r>
+        <w:rPr>
+          <w:rFonts w:eastAsia="Times New Roman"/>
+          <w:lang w:eastAsia="fr-CA"/>
+        </w:rPr>
+        <w:t xml:space="preserve"> Object » prend tout son sens. Le constructeur de joueur étant privé, on force l’utilisateur à créer un joueur avec en paramètre la couleur (énumération). Puisque présentement le jeu ne se joue qu’à deux joueurs (blanc et noir), nous créons seulement un joueur si la couleur est blanche ou noire. Sinon, on retourne </w:t>
+      </w:r>
+      <w:proofErr w:type="spellStart"/>
+      <w:r>
+        <w:rPr>
+          <w:rFonts w:eastAsia="Times New Roman"/>
+          <w:lang w:eastAsia="fr-CA"/>
+        </w:rPr>
+        <w:t>null</w:t>
+      </w:r>
+      <w:proofErr w:type="spellEnd"/>
+      <w:r>
+        <w:rPr>
+          <w:rFonts w:eastAsia="Times New Roman"/>
+          <w:lang w:eastAsia="fr-CA"/>
+        </w:rPr>
+        <w:t xml:space="preserve"> afin de s’assurer qu’il n’y ait pas plus que deux joueurs.</w:t>
+      </w:r>
+      <w:r>
+        <w:rPr>
+          <w:rFonts w:eastAsia="Times New Roman"/>
+          <w:lang w:eastAsia="fr-CA"/>
+        </w:rPr>
+        <w:t xml:space="preserve"> Finalement, il peut aussi servir si l’on veut comparer un joueur actuel à une couleur en particulier, on a une garantie que le joueur n’aura jamais « </w:t>
+      </w:r>
+      <w:proofErr w:type="spellStart"/>
+      <w:r>
+        <w:rPr>
+          <w:rFonts w:eastAsia="Times New Roman"/>
+          <w:lang w:eastAsia="fr-CA"/>
+        </w:rPr>
+        <w:t>null</w:t>
+      </w:r>
+      <w:proofErr w:type="spellEnd"/>
+      <w:r>
+        <w:rPr>
+          <w:rFonts w:eastAsia="Times New Roman"/>
+          <w:lang w:eastAsia="fr-CA"/>
+        </w:rPr>
+        <w:t xml:space="preserve"> » (sauf s’il a mis l’instance elle-même à </w:t>
+      </w:r>
+      <w:proofErr w:type="spellStart"/>
+      <w:r>
+        <w:rPr>
+          <w:rFonts w:eastAsia="Times New Roman"/>
+          <w:lang w:eastAsia="fr-CA"/>
+        </w:rPr>
+        <w:t>null</w:t>
+      </w:r>
+      <w:proofErr w:type="spellEnd"/>
+      <w:r>
+        <w:rPr>
+          <w:rFonts w:eastAsia="Times New Roman"/>
+          <w:lang w:eastAsia="fr-CA"/>
+        </w:rPr>
+        <w:t xml:space="preserve">), mais sinon, il aura toujours une couleur d’associé, donc </w:t>
       </w:r>
       <w:r>
         <w:rPr>
@@ -3049,6 +3691,7 @@
         </w:rPr>
         <w:t>« </w:t>
       </w:r>
+      <w:proofErr w:type="spellStart"/>
       <w:r>
         <w:rPr>
           <w:rFonts w:eastAsia="Times New Roman"/>
@@ -3056,6 +3699,7 @@
         </w:rPr>
         <w:t>null</w:t>
       </w:r>
+      <w:proofErr w:type="spellEnd"/>
       <w:r>
         <w:rPr>
           <w:rFonts w:eastAsia="Times New Roman"/>
@@ -3075,7 +3719,55 @@
           <w:rFonts w:eastAsia="Times New Roman"/>
           <w:lang w:eastAsia="fr-CA"/>
         </w:rPr>
-        <w:t xml:space="preserve"> Au lieu de mettre un joueur à « null » lorsqu’il ne contient aucune équipe et de vérifier si le joueur est différent de « null » pour vérifier s’il appartient à une équipe, on peut immédiatement comparer sa couleur à une autre sans faire la vérification de « null ».</w:t>
+        <w:t xml:space="preserve"> Au lieu de mettre un joueur à « </w:t>
+      </w:r>
+      <w:proofErr w:type="spellStart"/>
+      <w:r>
+        <w:rPr>
+          <w:rFonts w:eastAsia="Times New Roman"/>
+          <w:lang w:eastAsia="fr-CA"/>
+        </w:rPr>
+        <w:t>null</w:t>
+      </w:r>
+      <w:proofErr w:type="spellEnd"/>
+      <w:r>
+        <w:rPr>
+          <w:rFonts w:eastAsia="Times New Roman"/>
+          <w:lang w:eastAsia="fr-CA"/>
+        </w:rPr>
+        <w:t> » lorsqu’il ne contient aucune équipe et de vérifier si le joueur est différent de « </w:t>
+      </w:r>
+      <w:proofErr w:type="spellStart"/>
+      <w:r>
+        <w:rPr>
+          <w:rFonts w:eastAsia="Times New Roman"/>
+          <w:lang w:eastAsia="fr-CA"/>
+        </w:rPr>
+        <w:t>null</w:t>
+      </w:r>
+      <w:proofErr w:type="spellEnd"/>
+      <w:r>
+        <w:rPr>
+          <w:rFonts w:eastAsia="Times New Roman"/>
+          <w:lang w:eastAsia="fr-CA"/>
+        </w:rPr>
+        <w:t> » pour vérifier s’il appartient à une équipe, on peut immédiatement comparer sa couleur à une autre sans faire la vérification de « </w:t>
+      </w:r>
+      <w:proofErr w:type="spellStart"/>
+      <w:r>
+        <w:rPr>
+          <w:rFonts w:eastAsia="Times New Roman"/>
+          <w:lang w:eastAsia="fr-CA"/>
+        </w:rPr>
+        <w:t>null</w:t>
+      </w:r>
+      <w:proofErr w:type="spellEnd"/>
+      <w:r>
+        <w:rPr>
+          <w:rFonts w:eastAsia="Times New Roman"/>
+          <w:lang w:eastAsia="fr-CA"/>
+        </w:rPr>
+        <w:t> ».</w:t>
       </w:r>
     </w:p>
     <w:p>
@@ -3084,6 +3776,7 @@
       </w:pPr>
       <w:bookmarkStart w:id="15" w:name="_Toc470028469"/>
       <w:r>
+        <w:lastRenderedPageBreak/>
         <w:t>Installation et utilisation</w:t>
       </w:r>
       <w:bookmarkEnd w:id="15"/>
@@ -3097,8 +3790,29 @@
         <w:t>s</w:t>
       </w:r>
       <w:r>
-        <w:t xml:space="preserve"> et la décompresser à l’endroit souhaité sur son disque dur. L’application est donc facilement portable et peut même être installée sur une clé usb. Puisque nous avons choisi de développer en Java, l’hôte devra avoir préalablement installé Java Runtime Environment</w:t>
-      </w:r>
+        <w:t xml:space="preserve"> et la décompresser à l’endroit souhaité sur son disque dur. L’application est donc facilement portable et peut même être installée sur une clé </w:t>
+      </w:r>
+      <w:proofErr w:type="spellStart"/>
+      <w:r>
+        <w:t>usb</w:t>
+      </w:r>
+      <w:proofErr w:type="spellEnd"/>
+      <w:r>
+        <w:t xml:space="preserve">. Puisque nous avons choisi de développer en Java, l’hôte devra avoir préalablement installé Java </w:t>
+      </w:r>
+      <w:proofErr w:type="spellStart"/>
+      <w:r>
+        <w:t>Runtime</w:t>
+      </w:r>
+      <w:proofErr w:type="spellEnd"/>
+      <w:r>
+        <w:t xml:space="preserve"> </w:t>
+      </w:r>
+      <w:proofErr w:type="spellStart"/>
+      <w:r>
+        <w:t>Environment</w:t>
+      </w:r>
+      <w:proofErr w:type="spellEnd"/>
       <w:r>
         <w:t>, qui permet d’exécuter toute application développée en Java sur n’importe quel système d’exploitation supportant JRE. Finalement, il est nécessaire que l’hôte soit équipé d’un écran et d’une souris, sans quoi il ne sera pas possible pour l’utilisateur d’interagir avec notre application.</w:t>
       </w:r>
@@ -3106,9 +3820,21 @@
     <w:p>
       <w:pPr>
         <w:pStyle w:val="Titre1"/>
+        <w:sectPr>
+          <w:pgSz w:w="12240" w:h="15840"/>
+          <w:pgMar w:top="1440" w:right="1800" w:bottom="1440" w:left="1800" w:header="708" w:footer="708" w:gutter="0"/>
+          <w:cols w:space="708"/>
+          <w:docGrid w:linePitch="360"/>
+        </w:sectPr>
       </w:pPr>
       <w:bookmarkStart w:id="16" w:name="_Toc470028470"/>
-      <w:r>
+    </w:p>
+    <w:p>
+      <w:pPr>
+        <w:pStyle w:val="Titre1"/>
+      </w:pPr>
+      <w:r>
+        <w:lastRenderedPageBreak/>
         <w:t>Conclusion</w:t>
       </w:r>
       <w:bookmarkEnd w:id="16"/>
@@ -3121,9 +3847,19 @@
       <w:r>
         <w:t>« </w:t>
       </w:r>
-      <w:r>
-        <w:t>peer programming</w:t>
-      </w:r>
+      <w:proofErr w:type="spellStart"/>
+      <w:r>
+        <w:t>peer</w:t>
+      </w:r>
+      <w:proofErr w:type="spellEnd"/>
+      <w:r>
+        <w:t xml:space="preserve"> </w:t>
+      </w:r>
+      <w:proofErr w:type="spellStart"/>
+      <w:r>
+        <w:t>programming</w:t>
+      </w:r>
+      <w:proofErr w:type="spellEnd"/>
       <w:r>
         <w:t> »</w:t>
       </w:r>
@@ -3158,7 +3894,31 @@
         <w:t>aucune collision entre le code d’une équipe et celui d’une autre équipe, considérant qu’elles ne travaillaient pas sur la m</w:t>
       </w:r>
       <w:r>
-        <w:t>ême fonctionnalité, ce qui facilite grandement les « commit » avec git. De plus, la division en plusieurs fichiers et l’utilisation de l’héritage avec les patrons de conception permet de réutiliser facilement une interface crée par une équipe dans une nouvelle fonctionnalité gérée par une autre équipe. Tout cela permet de faciliter grandement la maintenance de l’application en permettant d’ajouter de nouvelles implémentations d’une fonctionnalité sans même toucher à l’originale. Suite en cela, il en va de soi que la flexibilité est la principale mission des patrons de conception. Bien que le jeu d’échec ne soit pas complet en soi, on peut tout de même dire que le projet est un succès puisqu’il nous a permis d’expérimenter le « peer programming », plusieurs patrons de conception et le réusinage comme on n’en avait jamais fait par le passé.</w:t>
+        <w:t>ême fonctionnalité, ce qui facilite grandement les « commit » avec git. De plus, la division en plusieurs fichiers et l’utilisation de l’héritage avec les patrons de conception permet de réutiliser facilement une interface crée par une équipe dans une nouvelle fonctionnalité gérée par une autre équipe. Tout cela permet de faciliter grandement la maintenance de l’application en permettant d’ajouter de nouvelles implémentations d’une fonctionnalité sans même toucher à l’originale. Suite en cela, il en va de soi que la flexibilité est la principale mission des patrons de conception. Bien que le jeu d’échec ne soit pas complet en soi, on peut tout de même dire que le projet est un succès puisqu’il nous a permis d’expérimenter le « </w:t>
+      </w:r>
+      <w:proofErr w:type="spellStart"/>
+      <w:r>
+        <w:t>peer</w:t>
+      </w:r>
+      <w:proofErr w:type="spellEnd"/>
+      <w:r>
+        <w:t xml:space="preserve"> </w:t>
+      </w:r>
+      <w:proofErr w:type="spellStart"/>
+      <w:r>
+        <w:t>programming</w:t>
+      </w:r>
+      <w:proofErr w:type="spellEnd"/>
+      <w:r>
+        <w:t xml:space="preserve"> », plusieurs patrons de conception et le </w:t>
+      </w:r>
+      <w:proofErr w:type="spellStart"/>
+      <w:r>
+        <w:t>réusinage</w:t>
+      </w:r>
+      <w:proofErr w:type="spellEnd"/>
+      <w:r>
+        <w:t xml:space="preserve"> comme on n’en avait jamais fait par le passé.</w:t>
       </w:r>
       <w:r>
         <w:t xml:space="preserve"> Finalement, bien que le projet ne soit pas complet, il est tout de même dans une version fonctionnelle, c’est-à-dire qu’il faudrait simplement effectuer quelques itérations supplémentaires pour atteindre une version livrable. Considérant l’expérience obtenue ainsi que le résultat actuel, on peut être satisfait de notre travail</w:t>
@@ -3178,7 +3938,7 @@
 </file>
 
 <file path=word/endnotes.xml><?xml version="1.0" encoding="utf-8"?>
-<w:endnotes xmlns:wpc="http://schemas.microsoft.com/office/word/2010/wordprocessingCanvas" xmlns:cx="http://schemas.microsoft.com/office/drawing/2014/chartex" xmlns:cx1="http://schemas.microsoft.com/office/drawing/2015/9/8/chartex" xmlns:mc="http://schemas.openxmlformats.org/markup-compatibility/2006" xmlns:o="urn:schemas-microsoft-com:office:office" xmlns:r="http://schemas.openxmlformats.org/officeDocument/2006/relationships" xmlns:m="http://schemas.openxmlformats.org/officeDocument/2006/math" xmlns:v="urn:schemas-microsoft-com:vml" xmlns:wp14="http://schemas.microsoft.com/office/word/2010/wordprocessingDrawing" xmlns:wp="http://schemas.openxmlformats.org/drawingml/2006/wordprocessingDrawing" xmlns:w10="urn:schemas-microsoft-com:office:word" xmlns:w="http://schemas.openxmlformats.org/wordprocessingml/2006/main" xmlns:w14="http://schemas.microsoft.com/office/word/2010/wordml" xmlns:w15="http://schemas.microsoft.com/office/word/2012/wordml" xmlns:w16se="http://schemas.microsoft.com/office/word/2015/wordml/symex" xmlns:wpg="http://schemas.microsoft.com/office/word/2010/wordprocessingGroup" xmlns:wpi="http://schemas.microsoft.com/office/word/2010/wordprocessingInk" xmlns:wne="http://schemas.microsoft.com/office/word/2006/wordml" xmlns:wps="http://schemas.microsoft.com/office/word/2010/wordprocessingShape" mc:Ignorable="w14 w15 w16se wp14">
+<w:endnotes xmlns:wpc="http://schemas.microsoft.com/office/word/2010/wordprocessingCanvas" xmlns:mc="http://schemas.openxmlformats.org/markup-compatibility/2006" xmlns:o="urn:schemas-microsoft-com:office:office" xmlns:r="http://schemas.openxmlformats.org/officeDocument/2006/relationships" xmlns:m="http://schemas.openxmlformats.org/officeDocument/2006/math" xmlns:v="urn:schemas-microsoft-com:vml" xmlns:wp14="http://schemas.microsoft.com/office/word/2010/wordprocessingDrawing" xmlns:wp="http://schemas.openxmlformats.org/drawingml/2006/wordprocessingDrawing" xmlns:w10="urn:schemas-microsoft-com:office:word" xmlns:w="http://schemas.openxmlformats.org/wordprocessingml/2006/main" xmlns:w14="http://schemas.microsoft.com/office/word/2010/wordml" xmlns:wpg="http://schemas.microsoft.com/office/word/2010/wordprocessingGroup" xmlns:wpi="http://schemas.microsoft.com/office/word/2010/wordprocessingInk" xmlns:wne="http://schemas.microsoft.com/office/word/2006/wordml" xmlns:wps="http://schemas.microsoft.com/office/word/2010/wordprocessingShape" mc:Ignorable="w14 wp14">
   <w:endnote w:type="separator" w:id="-1">
     <w:p>
       <w:pPr>
@@ -3203,7 +3963,7 @@
 </file>
 
 <file path=word/footer1.xml><?xml version="1.0" encoding="utf-8"?>
-<w:ftr xmlns:wpc="http://schemas.microsoft.com/office/word/2010/wordprocessingCanvas" xmlns:cx="http://schemas.microsoft.com/office/drawing/2014/chartex" xmlns:cx1="http://schemas.microsoft.com/office/drawing/2015/9/8/chartex" xmlns:mc="http://schemas.openxmlformats.org/markup-compatibility/2006" xmlns:o="urn:schemas-microsoft-com:office:office" xmlns:r="http://schemas.openxmlformats.org/officeDocument/2006/relationships" xmlns:m="http://schemas.openxmlformats.org/officeDocument/2006/math" xmlns:v="urn:schemas-microsoft-com:vml" xmlns:wp14="http://schemas.microsoft.com/office/word/2010/wordprocessingDrawing" xmlns:wp="http://schemas.openxmlformats.org/drawingml/2006/wordprocessingDrawing" xmlns:w10="urn:schemas-microsoft-com:office:word" xmlns:w="http://schemas.openxmlformats.org/wordprocessingml/2006/main" xmlns:w14="http://schemas.microsoft.com/office/word/2010/wordml" xmlns:w15="http://schemas.microsoft.com/office/word/2012/wordml" xmlns:w16se="http://schemas.microsoft.com/office/word/2015/wordml/symex" xmlns:wpg="http://schemas.microsoft.com/office/word/2010/wordprocessingGroup" xmlns:wpi="http://schemas.microsoft.com/office/word/2010/wordprocessingInk" xmlns:wne="http://schemas.microsoft.com/office/word/2006/wordml" xmlns:wps="http://schemas.microsoft.com/office/word/2010/wordprocessingShape" mc:Ignorable="w14 w15 w16se wp14">
+<w:ftr xmlns:wpc="http://schemas.microsoft.com/office/word/2010/wordprocessingCanvas" xmlns:mc="http://schemas.openxmlformats.org/markup-compatibility/2006" xmlns:o="urn:schemas-microsoft-com:office:office" xmlns:r="http://schemas.openxmlformats.org/officeDocument/2006/relationships" xmlns:m="http://schemas.openxmlformats.org/officeDocument/2006/math" xmlns:v="urn:schemas-microsoft-com:vml" xmlns:wp14="http://schemas.microsoft.com/office/word/2010/wordprocessingDrawing" xmlns:wp="http://schemas.openxmlformats.org/drawingml/2006/wordprocessingDrawing" xmlns:w10="urn:schemas-microsoft-com:office:word" xmlns:w="http://schemas.openxmlformats.org/wordprocessingml/2006/main" xmlns:w14="http://schemas.microsoft.com/office/word/2010/wordml" xmlns:wpg="http://schemas.microsoft.com/office/word/2010/wordprocessingGroup" xmlns:wpi="http://schemas.microsoft.com/office/word/2010/wordprocessingInk" xmlns:wne="http://schemas.microsoft.com/office/word/2006/wordml" xmlns:wps="http://schemas.microsoft.com/office/word/2010/wordprocessingShape" mc:Ignorable="w14 wp14">
   <w:sdt>
     <w:sdtPr>
       <w:id w:val="-1652280501"/>
@@ -3233,7 +3993,7 @@
             <w:noProof/>
             <w:lang w:val="fr-FR"/>
           </w:rPr>
-          <w:t>8</w:t>
+          <w:t>1</w:t>
         </w:r>
         <w:r>
           <w:fldChar w:fldCharType="end"/>
@@ -3250,7 +4010,7 @@
 </file>
 
 <file path=word/footnotes.xml><?xml version="1.0" encoding="utf-8"?>
-<w:footnotes xmlns:wpc="http://schemas.microsoft.com/office/word/2010/wordprocessingCanvas" xmlns:cx="http://schemas.microsoft.com/office/drawing/2014/chartex" xmlns:cx1="http://schemas.microsoft.com/office/drawing/2015/9/8/chartex" xmlns:mc="http://schemas.openxmlformats.org/markup-compatibility/2006" xmlns:o="urn:schemas-microsoft-com:office:office" xmlns:r="http://schemas.openxmlformats.org/officeDocument/2006/relationships" xmlns:m="http://schemas.openxmlformats.org/officeDocument/2006/math" xmlns:v="urn:schemas-microsoft-com:vml" xmlns:wp14="http://schemas.microsoft.com/office/word/2010/wordprocessingDrawing" xmlns:wp="http://schemas.openxmlformats.org/drawingml/2006/wordprocessingDrawing" xmlns:w10="urn:schemas-microsoft-com:office:word" xmlns:w="http://schemas.openxmlformats.org/wordprocessingml/2006/main" xmlns:w14="http://schemas.microsoft.com/office/word/2010/wordml" xmlns:w15="http://schemas.microsoft.com/office/word/2012/wordml" xmlns:w16se="http://schemas.microsoft.com/office/word/2015/wordml/symex" xmlns:wpg="http://schemas.microsoft.com/office/word/2010/wordprocessingGroup" xmlns:wpi="http://schemas.microsoft.com/office/word/2010/wordprocessingInk" xmlns:wne="http://schemas.microsoft.com/office/word/2006/wordml" xmlns:wps="http://schemas.microsoft.com/office/word/2010/wordprocessingShape" mc:Ignorable="w14 w15 w16se wp14">
+<w:footnotes xmlns:wpc="http://schemas.microsoft.com/office/word/2010/wordprocessingCanvas" xmlns:mc="http://schemas.openxmlformats.org/markup-compatibility/2006" xmlns:o="urn:schemas-microsoft-com:office:office" xmlns:r="http://schemas.openxmlformats.org/officeDocument/2006/relationships" xmlns:m="http://schemas.openxmlformats.org/officeDocument/2006/math" xmlns:v="urn:schemas-microsoft-com:vml" xmlns:wp14="http://schemas.microsoft.com/office/word/2010/wordprocessingDrawing" xmlns:wp="http://schemas.openxmlformats.org/drawingml/2006/wordprocessingDrawing" xmlns:w10="urn:schemas-microsoft-com:office:word" xmlns:w="http://schemas.openxmlformats.org/wordprocessingml/2006/main" xmlns:w14="http://schemas.microsoft.com/office/word/2010/wordml" xmlns:wpg="http://schemas.microsoft.com/office/word/2010/wordprocessingGroup" xmlns:wpi="http://schemas.microsoft.com/office/word/2010/wordprocessingInk" xmlns:wne="http://schemas.microsoft.com/office/word/2006/wordml" xmlns:wps="http://schemas.microsoft.com/office/word/2010/wordprocessingShape" mc:Ignorable="w14 wp14">
   <w:footnote w:type="separator" w:id="-1">
     <w:p>
       <w:pPr>
@@ -3275,7 +4035,7 @@
 </file>
 
 <file path=word/header1.xml><?xml version="1.0" encoding="utf-8"?>
-<w:hdr xmlns:wpc="http://schemas.microsoft.com/office/word/2010/wordprocessingCanvas" xmlns:cx="http://schemas.microsoft.com/office/drawing/2014/chartex" xmlns:cx1="http://schemas.microsoft.com/office/drawing/2015/9/8/chartex" xmlns:mc="http://schemas.openxmlformats.org/markup-compatibility/2006" xmlns:o="urn:schemas-microsoft-com:office:office" xmlns:r="http://schemas.openxmlformats.org/officeDocument/2006/relationships" xmlns:m="http://schemas.openxmlformats.org/officeDocument/2006/math" xmlns:v="urn:schemas-microsoft-com:vml" xmlns:wp14="http://schemas.microsoft.com/office/word/2010/wordprocessingDrawing" xmlns:wp="http://schemas.openxmlformats.org/drawingml/2006/wordprocessingDrawing" xmlns:w10="urn:schemas-microsoft-com:office:word" xmlns:w="http://schemas.openxmlformats.org/wordprocessingml/2006/main" xmlns:w14="http://schemas.microsoft.com/office/word/2010/wordml" xmlns:w15="http://schemas.microsoft.com/office/word/2012/wordml" xmlns:w16se="http://schemas.microsoft.com/office/word/2015/wordml/symex" xmlns:wpg="http://schemas.microsoft.com/office/word/2010/wordprocessingGroup" xmlns:wpi="http://schemas.microsoft.com/office/word/2010/wordprocessingInk" xmlns:wne="http://schemas.microsoft.com/office/word/2006/wordml" xmlns:wps="http://schemas.microsoft.com/office/word/2010/wordprocessingShape" mc:Ignorable="w14 w15 w16se wp14">
+<w:hdr xmlns:wpc="http://schemas.microsoft.com/office/word/2010/wordprocessingCanvas" xmlns:mc="http://schemas.openxmlformats.org/markup-compatibility/2006" xmlns:o="urn:schemas-microsoft-com:office:office" xmlns:r="http://schemas.openxmlformats.org/officeDocument/2006/relationships" xmlns:m="http://schemas.openxmlformats.org/officeDocument/2006/math" xmlns:v="urn:schemas-microsoft-com:vml" xmlns:wp14="http://schemas.microsoft.com/office/word/2010/wordprocessingDrawing" xmlns:wp="http://schemas.openxmlformats.org/drawingml/2006/wordprocessingDrawing" xmlns:w10="urn:schemas-microsoft-com:office:word" xmlns:w="http://schemas.openxmlformats.org/wordprocessingml/2006/main" xmlns:w14="http://schemas.microsoft.com/office/word/2010/wordml" xmlns:wpg="http://schemas.microsoft.com/office/word/2010/wordprocessingGroup" xmlns:wpi="http://schemas.microsoft.com/office/word/2010/wordprocessingInk" xmlns:wne="http://schemas.microsoft.com/office/word/2006/wordml" xmlns:wps="http://schemas.microsoft.com/office/word/2010/wordprocessingShape" mc:Ignorable="w14 wp14">
   <w:p>
     <w:pPr>
       <w:pStyle w:val="En-tte"/>
@@ -3295,8 +4055,8 @@
 </file>
 
 <file path=word/numbering.xml><?xml version="1.0" encoding="utf-8"?>
-<w:numbering xmlns:wpc="http://schemas.microsoft.com/office/word/2010/wordprocessingCanvas" xmlns:cx="http://schemas.microsoft.com/office/drawing/2014/chartex" xmlns:cx1="http://schemas.microsoft.com/office/drawing/2015/9/8/chartex" xmlns:mc="http://schemas.openxmlformats.org/markup-compatibility/2006" xmlns:o="urn:schemas-microsoft-com:office:office" xmlns:r="http://schemas.openxmlformats.org/officeDocument/2006/relationships" xmlns:m="http://schemas.openxmlformats.org/officeDocument/2006/math" xmlns:v="urn:schemas-microsoft-com:vml" xmlns:wp14="http://schemas.microsoft.com/office/word/2010/wordprocessingDrawing" xmlns:wp="http://schemas.openxmlformats.org/drawingml/2006/wordprocessingDrawing" xmlns:w10="urn:schemas-microsoft-com:office:word" xmlns:w="http://schemas.openxmlformats.org/wordprocessingml/2006/main" xmlns:w14="http://schemas.microsoft.com/office/word/2010/wordml" xmlns:w15="http://schemas.microsoft.com/office/word/2012/wordml" xmlns:w16se="http://schemas.microsoft.com/office/word/2015/wordml/symex" xmlns:wpg="http://schemas.microsoft.com/office/word/2010/wordprocessingGroup" xmlns:wpi="http://schemas.microsoft.com/office/word/2010/wordprocessingInk" xmlns:wne="http://schemas.microsoft.com/office/word/2006/wordml" xmlns:wps="http://schemas.microsoft.com/office/word/2010/wordprocessingShape" mc:Ignorable="w14 w15 w16se wp14">
-  <w:abstractNum w:abstractNumId="0" w15:restartNumberingAfterBreak="0">
+<w:numbering xmlns:wpc="http://schemas.microsoft.com/office/word/2010/wordprocessingCanvas" xmlns:mc="http://schemas.openxmlformats.org/markup-compatibility/2006" xmlns:o="urn:schemas-microsoft-com:office:office" xmlns:r="http://schemas.openxmlformats.org/officeDocument/2006/relationships" xmlns:m="http://schemas.openxmlformats.org/officeDocument/2006/math" xmlns:v="urn:schemas-microsoft-com:vml" xmlns:wp14="http://schemas.microsoft.com/office/word/2010/wordprocessingDrawing" xmlns:wp="http://schemas.openxmlformats.org/drawingml/2006/wordprocessingDrawing" xmlns:w10="urn:schemas-microsoft-com:office:word" xmlns:w="http://schemas.openxmlformats.org/wordprocessingml/2006/main" xmlns:w14="http://schemas.microsoft.com/office/word/2010/wordml" xmlns:wpg="http://schemas.microsoft.com/office/word/2010/wordprocessingGroup" xmlns:wpi="http://schemas.microsoft.com/office/word/2010/wordprocessingInk" xmlns:wne="http://schemas.microsoft.com/office/word/2006/wordml" xmlns:wps="http://schemas.microsoft.com/office/word/2010/wordprocessingShape" mc:Ignorable="w14 wp14">
+  <w:abstractNum w:abstractNumId="0">
     <w:nsid w:val="126C7B6E"/>
     <w:multiLevelType w:val="hybridMultilevel"/>
     <w:tmpl w:val="7618EE12"/>
@@ -3382,7 +4142,7 @@
       </w:pPr>
     </w:lvl>
   </w:abstractNum>
-  <w:abstractNum w:abstractNumId="1" w15:restartNumberingAfterBreak="0">
+  <w:abstractNum w:abstractNumId="1">
     <w:nsid w:val="307B1BE0"/>
     <w:multiLevelType w:val="hybridMultilevel"/>
     <w:tmpl w:val="11AC7158"/>
@@ -3505,7 +4265,7 @@
 </file>
 
 <file path=word/styles.xml><?xml version="1.0" encoding="utf-8"?>
-<w:styles xmlns:mc="http://schemas.openxmlformats.org/markup-compatibility/2006" xmlns:r="http://schemas.openxmlformats.org/officeDocument/2006/relationships" xmlns:w="http://schemas.openxmlformats.org/wordprocessingml/2006/main" xmlns:w14="http://schemas.microsoft.com/office/word/2010/wordml" xmlns:w15="http://schemas.microsoft.com/office/word/2012/wordml" xmlns:w16se="http://schemas.microsoft.com/office/word/2015/wordml/symex" mc:Ignorable="w14 w15 w16se">
+<w:styles xmlns:mc="http://schemas.openxmlformats.org/markup-compatibility/2006" xmlns:r="http://schemas.openxmlformats.org/officeDocument/2006/relationships" xmlns:w="http://schemas.openxmlformats.org/wordprocessingml/2006/main" xmlns:w14="http://schemas.microsoft.com/office/word/2010/wordml" mc:Ignorable="w14">
   <w:docDefaults>
     <w:rPrDefault>
       <w:rPr>
@@ -3521,378 +4281,654 @@
       </w:pPr>
     </w:pPrDefault>
   </w:docDefaults>
-  <w:latentStyles w:defLockedState="0" w:defUIPriority="99" w:defSemiHidden="0" w:defUnhideWhenUsed="0" w:defQFormat="0" w:count="371">
-    <w:lsdException w:name="Normal" w:uiPriority="0" w:qFormat="1"/>
-    <w:lsdException w:name="heading 1" w:uiPriority="9" w:qFormat="1"/>
-    <w:lsdException w:name="heading 2" w:semiHidden="1" w:uiPriority="9" w:unhideWhenUsed="1" w:qFormat="1"/>
-    <w:lsdException w:name="heading 3" w:semiHidden="1" w:uiPriority="9" w:unhideWhenUsed="1" w:qFormat="1"/>
-    <w:lsdException w:name="heading 4" w:semiHidden="1" w:uiPriority="9" w:unhideWhenUsed="1" w:qFormat="1"/>
-    <w:lsdException w:name="heading 5" w:semiHidden="1" w:uiPriority="9" w:unhideWhenUsed="1" w:qFormat="1"/>
-    <w:lsdException w:name="heading 6" w:semiHidden="1" w:uiPriority="9" w:unhideWhenUsed="1" w:qFormat="1"/>
-    <w:lsdException w:name="heading 7" w:semiHidden="1" w:uiPriority="9" w:unhideWhenUsed="1" w:qFormat="1"/>
-    <w:lsdException w:name="heading 8" w:semiHidden="1" w:uiPriority="9" w:unhideWhenUsed="1" w:qFormat="1"/>
-    <w:lsdException w:name="heading 9" w:semiHidden="1" w:uiPriority="9" w:unhideWhenUsed="1" w:qFormat="1"/>
-    <w:lsdException w:name="index 1" w:semiHidden="1" w:unhideWhenUsed="1"/>
-    <w:lsdException w:name="index 2" w:semiHidden="1" w:unhideWhenUsed="1"/>
-    <w:lsdException w:name="index 3" w:semiHidden="1" w:unhideWhenUsed="1"/>
-    <w:lsdException w:name="index 4" w:semiHidden="1" w:unhideWhenUsed="1"/>
-    <w:lsdException w:name="index 5" w:semiHidden="1" w:unhideWhenUsed="1"/>
-    <w:lsdException w:name="index 6" w:semiHidden="1" w:unhideWhenUsed="1"/>
-    <w:lsdException w:name="index 7" w:semiHidden="1" w:unhideWhenUsed="1"/>
-    <w:lsdException w:name="index 8" w:semiHidden="1" w:unhideWhenUsed="1"/>
-    <w:lsdException w:name="index 9" w:semiHidden="1" w:unhideWhenUsed="1"/>
-    <w:lsdException w:name="toc 1" w:semiHidden="1" w:uiPriority="39" w:unhideWhenUsed="1"/>
-    <w:lsdException w:name="toc 2" w:semiHidden="1" w:uiPriority="39" w:unhideWhenUsed="1"/>
-    <w:lsdException w:name="toc 3" w:semiHidden="1" w:uiPriority="39" w:unhideWhenUsed="1"/>
-    <w:lsdException w:name="toc 4" w:semiHidden="1" w:uiPriority="39" w:unhideWhenUsed="1"/>
-    <w:lsdException w:name="toc 5" w:semiHidden="1" w:uiPriority="39" w:unhideWhenUsed="1"/>
-    <w:lsdException w:name="toc 6" w:semiHidden="1" w:uiPriority="39" w:unhideWhenUsed="1"/>
-    <w:lsdException w:name="toc 7" w:semiHidden="1" w:uiPriority="39" w:unhideWhenUsed="1"/>
-    <w:lsdException w:name="toc 8" w:semiHidden="1" w:uiPriority="39" w:unhideWhenUsed="1"/>
-    <w:lsdException w:name="toc 9" w:semiHidden="1" w:uiPriority="39" w:unhideWhenUsed="1"/>
-    <w:lsdException w:name="Normal Indent" w:semiHidden="1" w:unhideWhenUsed="1"/>
-    <w:lsdException w:name="footnote text" w:semiHidden="1" w:unhideWhenUsed="1"/>
-    <w:lsdException w:name="annotation text" w:semiHidden="1" w:unhideWhenUsed="1"/>
-    <w:lsdException w:name="header" w:semiHidden="1" w:unhideWhenUsed="1"/>
-    <w:lsdException w:name="footer" w:semiHidden="1" w:unhideWhenUsed="1"/>
-    <w:lsdException w:name="index heading" w:semiHidden="1" w:unhideWhenUsed="1"/>
-    <w:lsdException w:name="caption" w:semiHidden="1" w:uiPriority="35" w:unhideWhenUsed="1" w:qFormat="1"/>
-    <w:lsdException w:name="table of figures" w:semiHidden="1" w:unhideWhenUsed="1"/>
-    <w:lsdException w:name="envelope address" w:semiHidden="1" w:unhideWhenUsed="1"/>
-    <w:lsdException w:name="envelope return" w:semiHidden="1" w:unhideWhenUsed="1"/>
-    <w:lsdException w:name="footnote reference" w:semiHidden="1" w:unhideWhenUsed="1"/>
-    <w:lsdException w:name="annotation reference" w:semiHidden="1" w:unhideWhenUsed="1"/>
-    <w:lsdException w:name="line number" w:semiHidden="1" w:unhideWhenUsed="1"/>
-    <w:lsdException w:name="page number" w:semiHidden="1" w:unhideWhenUsed="1"/>
-    <w:lsdException w:name="endnote reference" w:semiHidden="1" w:unhideWhenUsed="1"/>
-    <w:lsdException w:name="endnote text" w:semiHidden="1" w:unhideWhenUsed="1"/>
-    <w:lsdException w:name="table of authorities" w:semiHidden="1" w:unhideWhenUsed="1"/>
-    <w:lsdException w:name="macro" w:semiHidden="1" w:unhideWhenUsed="1"/>
-    <w:lsdException w:name="toa heading" w:semiHidden="1" w:unhideWhenUsed="1"/>
-    <w:lsdException w:name="List" w:semiHidden="1" w:unhideWhenUsed="1"/>
-    <w:lsdException w:name="List Bullet" w:semiHidden="1" w:unhideWhenUsed="1"/>
-    <w:lsdException w:name="List Number" w:semiHidden="1" w:unhideWhenUsed="1"/>
-    <w:lsdException w:name="List 2" w:semiHidden="1" w:unhideWhenUsed="1"/>
-    <w:lsdException w:name="List 3" w:semiHidden="1" w:unhideWhenUsed="1"/>
-    <w:lsdException w:name="List 4" w:semiHidden="1" w:unhideWhenUsed="1"/>
-    <w:lsdException w:name="List 5" w:semiHidden="1" w:unhideWhenUsed="1"/>
-    <w:lsdException w:name="List Bullet 2" w:semiHidden="1" w:unhideWhenUsed="1"/>
-    <w:lsdException w:name="List Bullet 3" w:semiHidden="1" w:unhideWhenUsed="1"/>
-    <w:lsdException w:name="List Bullet 4" w:semiHidden="1" w:unhideWhenUsed="1"/>
-    <w:lsdException w:name="List Bullet 5" w:semiHidden="1" w:unhideWhenUsed="1"/>
-    <w:lsdException w:name="List Number 2" w:semiHidden="1" w:unhideWhenUsed="1"/>
-    <w:lsdException w:name="List Number 3" w:semiHidden="1" w:unhideWhenUsed="1"/>
-    <w:lsdException w:name="List Number 4" w:semiHidden="1" w:unhideWhenUsed="1"/>
-    <w:lsdException w:name="List Number 5" w:semiHidden="1" w:unhideWhenUsed="1"/>
-    <w:lsdException w:name="Title" w:uiPriority="10" w:qFormat="1"/>
-    <w:lsdException w:name="Closing" w:semiHidden="1" w:unhideWhenUsed="1"/>
-    <w:lsdException w:name="Signature" w:semiHidden="1" w:unhideWhenUsed="1"/>
-    <w:lsdException w:name="Default Paragraph Font" w:semiHidden="1" w:uiPriority="1" w:unhideWhenUsed="1"/>
-    <w:lsdException w:name="Body Text" w:semiHidden="1" w:unhideWhenUsed="1"/>
-    <w:lsdException w:name="Body Text Indent" w:semiHidden="1" w:unhideWhenUsed="1"/>
-    <w:lsdException w:name="List Continue" w:semiHidden="1" w:unhideWhenUsed="1"/>
-    <w:lsdException w:name="List Continue 2" w:semiHidden="1" w:unhideWhenUsed="1"/>
-    <w:lsdException w:name="List Continue 3" w:semiHidden="1" w:unhideWhenUsed="1"/>
-    <w:lsdException w:name="List Continue 4" w:semiHidden="1" w:unhideWhenUsed="1"/>
-    <w:lsdException w:name="List Continue 5" w:semiHidden="1" w:unhideWhenUsed="1"/>
-    <w:lsdException w:name="Message Header" w:semiHidden="1" w:unhideWhenUsed="1"/>
-    <w:lsdException w:name="Subtitle" w:uiPriority="11" w:qFormat="1"/>
-    <w:lsdException w:name="Salutation" w:semiHidden="1" w:unhideWhenUsed="1"/>
-    <w:lsdException w:name="Date" w:semiHidden="1" w:unhideWhenUsed="1"/>
-    <w:lsdException w:name="Body Text First Indent" w:semiHidden="1" w:unhideWhenUsed="1"/>
-    <w:lsdException w:name="Body Text First Indent 2" w:semiHidden="1" w:unhideWhenUsed="1"/>
-    <w:lsdException w:name="Note Heading" w:semiHidden="1" w:unhideWhenUsed="1"/>
-    <w:lsdException w:name="Body Text 2" w:semiHidden="1" w:unhideWhenUsed="1"/>
-    <w:lsdException w:name="Body Text 3" w:semiHidden="1" w:unhideWhenUsed="1"/>
-    <w:lsdException w:name="Body Text Indent 2" w:semiHidden="1" w:unhideWhenUsed="1"/>
-    <w:lsdException w:name="Body Text Indent 3" w:semiHidden="1" w:unhideWhenUsed="1"/>
-    <w:lsdException w:name="Block Text" w:semiHidden="1" w:unhideWhenUsed="1"/>
-    <w:lsdException w:name="Hyperlink" w:semiHidden="1" w:unhideWhenUsed="1"/>
-    <w:lsdException w:name="FollowedHyperlink" w:semiHidden="1" w:unhideWhenUsed="1"/>
-    <w:lsdException w:name="Strong" w:uiPriority="22" w:qFormat="1"/>
-    <w:lsdException w:name="Emphasis" w:uiPriority="20" w:qFormat="1"/>
-    <w:lsdException w:name="Document Map" w:semiHidden="1" w:unhideWhenUsed="1"/>
-    <w:lsdException w:name="Plain Text" w:semiHidden="1" w:unhideWhenUsed="1"/>
-    <w:lsdException w:name="E-mail Signature" w:semiHidden="1" w:unhideWhenUsed="1"/>
-    <w:lsdException w:name="HTML Top of Form" w:semiHidden="1" w:unhideWhenUsed="1"/>
-    <w:lsdException w:name="HTML Bottom of Form" w:semiHidden="1" w:unhideWhenUsed="1"/>
-    <w:lsdException w:name="Normal (Web)" w:semiHidden="1" w:unhideWhenUsed="1"/>
-    <w:lsdException w:name="HTML Acronym" w:semiHidden="1" w:unhideWhenUsed="1"/>
-    <w:lsdException w:name="HTML Address" w:semiHidden="1" w:unhideWhenUsed="1"/>
-    <w:lsdException w:name="HTML Cite" w:semiHidden="1" w:unhideWhenUsed="1"/>
-    <w:lsdException w:name="HTML Code" w:semiHidden="1" w:unhideWhenUsed="1"/>
-    <w:lsdException w:name="HTML Definition" w:semiHidden="1" w:unhideWhenUsed="1"/>
-    <w:lsdException w:name="HTML Keyboard" w:semiHidden="1" w:unhideWhenUsed="1"/>
-    <w:lsdException w:name="HTML Preformatted" w:semiHidden="1" w:unhideWhenUsed="1"/>
-    <w:lsdException w:name="HTML Sample" w:semiHidden="1" w:unhideWhenUsed="1"/>
-    <w:lsdException w:name="HTML Typewriter" w:semiHidden="1" w:unhideWhenUsed="1"/>
-    <w:lsdException w:name="HTML Variable" w:semiHidden="1" w:unhideWhenUsed="1"/>
-    <w:lsdException w:name="Normal Table" w:semiHidden="1" w:unhideWhenUsed="1"/>
-    <w:lsdException w:name="annotation subject" w:semiHidden="1" w:unhideWhenUsed="1"/>
-    <w:lsdException w:name="No List" w:semiHidden="1" w:unhideWhenUsed="1"/>
-    <w:lsdException w:name="Outline List 1" w:semiHidden="1" w:unhideWhenUsed="1"/>
-    <w:lsdException w:name="Outline List 2" w:semiHidden="1" w:unhideWhenUsed="1"/>
-    <w:lsdException w:name="Outline List 3" w:semiHidden="1" w:unhideWhenUsed="1"/>
-    <w:lsdException w:name="Table Simple 1" w:semiHidden="1" w:unhideWhenUsed="1"/>
-    <w:lsdException w:name="Table Simple 2" w:semiHidden="1" w:unhideWhenUsed="1"/>
-    <w:lsdException w:name="Table Simple 3" w:semiHidden="1" w:unhideWhenUsed="1"/>
-    <w:lsdException w:name="Table Classic 1" w:semiHidden="1" w:unhideWhenUsed="1"/>
-    <w:lsdException w:name="Table Classic 2" w:semiHidden="1" w:unhideWhenUsed="1"/>
-    <w:lsdException w:name="Table Classic 3" w:semiHidden="1" w:unhideWhenUsed="1"/>
-    <w:lsdException w:name="Table Classic 4" w:semiHidden="1" w:unhideWhenUsed="1"/>
-    <w:lsdException w:name="Table Colorful 1" w:semiHidden="1" w:unhideWhenUsed="1"/>
-    <w:lsdException w:name="Table Colorful 2" w:semiHidden="1" w:unhideWhenUsed="1"/>
-    <w:lsdException w:name="Table Colorful 3" w:semiHidden="1" w:unhideWhenUsed="1"/>
-    <w:lsdException w:name="Table Columns 1" w:semiHidden="1" w:unhideWhenUsed="1"/>
-    <w:lsdException w:name="Table Columns 2" w:semiHidden="1" w:unhideWhenUsed="1"/>
-    <w:lsdException w:name="Table Columns 3" w:semiHidden="1" w:unhideWhenUsed="1"/>
-    <w:lsdException w:name="Table Columns 4" w:semiHidden="1" w:unhideWhenUsed="1"/>
-    <w:lsdException w:name="Table Columns 5" w:semiHidden="1" w:unhideWhenUsed="1"/>
-    <w:lsdException w:name="Table Grid 1" w:semiHidden="1" w:unhideWhenUsed="1"/>
-    <w:lsdException w:name="Table Grid 2" w:semiHidden="1" w:unhideWhenUsed="1"/>
-    <w:lsdException w:name="Table Grid 3" w:semiHidden="1" w:unhideWhenUsed="1"/>
-    <w:lsdException w:name="Table Grid 4" w:semiHidden="1" w:unhideWhenUsed="1"/>
-    <w:lsdException w:name="Table Grid 5" w:semiHidden="1" w:unhideWhenUsed="1"/>
-    <w:lsdException w:name="Table Grid 6" w:semiHidden="1" w:unhideWhenUsed="1"/>
-    <w:lsdException w:name="Table Grid 7" w:semiHidden="1" w:unhideWhenUsed="1"/>
-    <w:lsdException w:name="Table Grid 8" w:semiHidden="1" w:unhideWhenUsed="1"/>
-    <w:lsdException w:name="Table List 1" w:semiHidden="1" w:unhideWhenUsed="1"/>
-    <w:lsdException w:name="Table List 2" w:semiHidden="1" w:unhideWhenUsed="1"/>
-    <w:lsdException w:name="Table List 3" w:semiHidden="1" w:unhideWhenUsed="1"/>
-    <w:lsdException w:name="Table List 4" w:semiHidden="1" w:unhideWhenUsed="1"/>
-    <w:lsdException w:name="Table List 5" w:semiHidden="1" w:unhideWhenUsed="1"/>
-    <w:lsdException w:name="Table List 6" w:semiHidden="1" w:unhideWhenUsed="1"/>
-    <w:lsdException w:name="Table List 7" w:semiHidden="1" w:unhideWhenUsed="1"/>
-    <w:lsdException w:name="Table List 8" w:semiHidden="1" w:unhideWhenUsed="1"/>
-    <w:lsdException w:name="Table 3D effects 1" w:semiHidden="1" w:unhideWhenUsed="1"/>
-    <w:lsdException w:name="Table 3D effects 2" w:semiHidden="1" w:unhideWhenUsed="1"/>
-    <w:lsdException w:name="Table 3D effects 3" w:semiHidden="1" w:unhideWhenUsed="1"/>
-    <w:lsdException w:name="Table Contemporary" w:semiHidden="1" w:unhideWhenUsed="1"/>
-    <w:lsdException w:name="Table Elegant" w:semiHidden="1" w:unhideWhenUsed="1"/>
-    <w:lsdException w:name="Table Professional" w:semiHidden="1" w:unhideWhenUsed="1"/>
-    <w:lsdException w:name="Table Subtle 1" w:semiHidden="1" w:unhideWhenUsed="1"/>
-    <w:lsdException w:name="Table Subtle 2" w:semiHidden="1" w:unhideWhenUsed="1"/>
-    <w:lsdException w:name="Table Web 1" w:semiHidden="1" w:unhideWhenUsed="1"/>
-    <w:lsdException w:name="Table Web 2" w:semiHidden="1" w:unhideWhenUsed="1"/>
-    <w:lsdException w:name="Table Web 3" w:semiHidden="1" w:unhideWhenUsed="1"/>
-    <w:lsdException w:name="Balloon Text" w:semiHidden="1" w:unhideWhenUsed="1"/>
-    <w:lsdException w:name="Table Grid" w:uiPriority="59"/>
-    <w:lsdException w:name="Table Theme" w:semiHidden="1" w:unhideWhenUsed="1"/>
-    <w:lsdException w:name="Placeholder Text" w:semiHidden="1"/>
-    <w:lsdException w:name="No Spacing" w:uiPriority="1" w:qFormat="1"/>
-    <w:lsdException w:name="Light Shading" w:uiPriority="60"/>
-    <w:lsdException w:name="Light List" w:uiPriority="61"/>
-    <w:lsdException w:name="Light Grid" w:uiPriority="62"/>
-    <w:lsdException w:name="Medium Shading 1" w:uiPriority="63"/>
-    <w:lsdException w:name="Medium Shading 2" w:uiPriority="64"/>
-    <w:lsdException w:name="Medium List 1" w:uiPriority="65"/>
-    <w:lsdException w:name="Medium List 2" w:uiPriority="66"/>
-    <w:lsdException w:name="Medium Grid 1" w:uiPriority="67"/>
-    <w:lsdException w:name="Medium Grid 2" w:uiPriority="68"/>
-    <w:lsdException w:name="Medium Grid 3" w:uiPriority="69"/>
-    <w:lsdException w:name="Dark List" w:uiPriority="70"/>
-    <w:lsdException w:name="Colorful Shading" w:uiPriority="71"/>
-    <w:lsdException w:name="Colorful List" w:uiPriority="72"/>
-    <w:lsdException w:name="Colorful Grid" w:uiPriority="73"/>
-    <w:lsdException w:name="Light Shading Accent 1" w:uiPriority="60"/>
-    <w:lsdException w:name="Light List Accent 1" w:uiPriority="61"/>
-    <w:lsdException w:name="Light Grid Accent 1" w:uiPriority="62"/>
-    <w:lsdException w:name="Medium Shading 1 Accent 1" w:uiPriority="63"/>
-    <w:lsdException w:name="Medium Shading 2 Accent 1" w:uiPriority="64"/>
-    <w:lsdException w:name="Medium List 1 Accent 1" w:uiPriority="65"/>
-    <w:lsdException w:name="Revision" w:semiHidden="1"/>
-    <w:lsdException w:name="List Paragraph" w:uiPriority="34" w:qFormat="1"/>
-    <w:lsdException w:name="Quote" w:uiPriority="29" w:qFormat="1"/>
-    <w:lsdException w:name="Intense Quote" w:uiPriority="30" w:qFormat="1"/>
-    <w:lsdException w:name="Medium List 2 Accent 1" w:uiPriority="66"/>
-    <w:lsdException w:name="Medium Grid 1 Accent 1" w:uiPriority="67"/>
-    <w:lsdException w:name="Medium Grid 2 Accent 1" w:uiPriority="68"/>
-    <w:lsdException w:name="Medium Grid 3 Accent 1" w:uiPriority="69"/>
-    <w:lsdException w:name="Dark List Accent 1" w:uiPriority="70"/>
-    <w:lsdException w:name="Colorful Shading Accent 1" w:uiPriority="71"/>
-    <w:lsdException w:name="Colorful List Accent 1" w:uiPriority="72"/>
-    <w:lsdException w:name="Colorful Grid Accent 1" w:uiPriority="73"/>
-    <w:lsdException w:name="Light Shading Accent 2" w:uiPriority="60"/>
-    <w:lsdException w:name="Light List Accent 2" w:uiPriority="61"/>
-    <w:lsdException w:name="Light Grid Accent 2" w:uiPriority="62"/>
-    <w:lsdException w:name="Medium Shading 1 Accent 2" w:uiPriority="63"/>
-    <w:lsdException w:name="Medium Shading 2 Accent 2" w:uiPriority="64"/>
-    <w:lsdException w:name="Medium List 1 Accent 2" w:uiPriority="65"/>
-    <w:lsdException w:name="Medium List 2 Accent 2" w:uiPriority="66"/>
-    <w:lsdException w:name="Medium Grid 1 Accent 2" w:uiPriority="67"/>
-    <w:lsdException w:name="Medium Grid 2 Accent 2" w:uiPriority="68"/>
-    <w:lsdException w:name="Medium Grid 3 Accent 2" w:uiPriority="69"/>
-    <w:lsdException w:name="Dark List Accent 2" w:uiPriority="70"/>
-    <w:lsdException w:name="Colorful Shading Accent 2" w:uiPriority="71"/>
-    <w:lsdException w:name="Colorful List Accent 2" w:uiPriority="72"/>
-    <w:lsdException w:name="Colorful Grid Accent 2" w:uiPriority="73"/>
-    <w:lsdException w:name="Light Shading Accent 3" w:uiPriority="60"/>
-    <w:lsdException w:name="Light List Accent 3" w:uiPriority="61"/>
-    <w:lsdException w:name="Light Grid Accent 3" w:uiPriority="62"/>
-    <w:lsdException w:name="Medium Shading 1 Accent 3" w:uiPriority="63"/>
-    <w:lsdException w:name="Medium Shading 2 Accent 3" w:uiPriority="64"/>
-    <w:lsdException w:name="Medium List 1 Accent 3" w:uiPriority="65"/>
-    <w:lsdException w:name="Medium List 2 Accent 3" w:uiPriority="66"/>
-    <w:lsdException w:name="Medium Grid 1 Accent 3" w:uiPriority="67"/>
-    <w:lsdException w:name="Medium Grid 2 Accent 3" w:uiPriority="68"/>
-    <w:lsdException w:name="Medium Grid 3 Accent 3" w:uiPriority="69"/>
-    <w:lsdException w:name="Dark List Accent 3" w:uiPriority="70"/>
-    <w:lsdException w:name="Colorful Shading Accent 3" w:uiPriority="71"/>
-    <w:lsdException w:name="Colorful List Accent 3" w:uiPriority="72"/>
-    <w:lsdException w:name="Colorful Grid Accent 3" w:uiPriority="73"/>
-    <w:lsdException w:name="Light Shading Accent 4" w:uiPriority="60"/>
-    <w:lsdException w:name="Light List Accent 4" w:uiPriority="61"/>
-    <w:lsdException w:name="Light Grid Accent 4" w:uiPriority="62"/>
-    <w:lsdException w:name="Medium Shading 1 Accent 4" w:uiPriority="63"/>
-    <w:lsdException w:name="Medium Shading 2 Accent 4" w:uiPriority="64"/>
-    <w:lsdException w:name="Medium List 1 Accent 4" w:uiPriority="65"/>
-    <w:lsdException w:name="Medium List 2 Accent 4" w:uiPriority="66"/>
-    <w:lsdException w:name="Medium Grid 1 Accent 4" w:uiPriority="67"/>
-    <w:lsdException w:name="Medium Grid 2 Accent 4" w:uiPriority="68"/>
-    <w:lsdException w:name="Medium Grid 3 Accent 4" w:uiPriority="69"/>
-    <w:lsdException w:name="Dark List Accent 4" w:uiPriority="70"/>
-    <w:lsdException w:name="Colorful Shading Accent 4" w:uiPriority="71"/>
-    <w:lsdException w:name="Colorful List Accent 4" w:uiPriority="72"/>
-    <w:lsdException w:name="Colorful Grid Accent 4" w:uiPriority="73"/>
-    <w:lsdException w:name="Light Shading Accent 5" w:uiPriority="60"/>
-    <w:lsdException w:name="Light List Accent 5" w:uiPriority="61"/>
-    <w:lsdException w:name="Light Grid Accent 5" w:uiPriority="62"/>
-    <w:lsdException w:name="Medium Shading 1 Accent 5" w:uiPriority="63"/>
-    <w:lsdException w:name="Medium Shading 2 Accent 5" w:uiPriority="64"/>
-    <w:lsdException w:name="Medium List 1 Accent 5" w:uiPriority="65"/>
-    <w:lsdException w:name="Medium List 2 Accent 5" w:uiPriority="66"/>
-    <w:lsdException w:name="Medium Grid 1 Accent 5" w:uiPriority="67"/>
-    <w:lsdException w:name="Medium Grid 2 Accent 5" w:uiPriority="68"/>
-    <w:lsdException w:name="Medium Grid 3 Accent 5" w:uiPriority="69"/>
-    <w:lsdException w:name="Dark List Accent 5" w:uiPriority="70"/>
-    <w:lsdException w:name="Colorful Shading Accent 5" w:uiPriority="71"/>
-    <w:lsdException w:name="Colorful List Accent 5" w:uiPriority="72"/>
-    <w:lsdException w:name="Colorful Grid Accent 5" w:uiPriority="73"/>
-    <w:lsdException w:name="Light Shading Accent 6" w:uiPriority="60"/>
-    <w:lsdException w:name="Light List Accent 6" w:uiPriority="61"/>
-    <w:lsdException w:name="Light Grid Accent 6" w:uiPriority="62"/>
-    <w:lsdException w:name="Medium Shading 1 Accent 6" w:uiPriority="63"/>
-    <w:lsdException w:name="Medium Shading 2 Accent 6" w:uiPriority="64"/>
-    <w:lsdException w:name="Medium List 1 Accent 6" w:uiPriority="65"/>
-    <w:lsdException w:name="Medium List 2 Accent 6" w:uiPriority="66"/>
-    <w:lsdException w:name="Medium Grid 1 Accent 6" w:uiPriority="67"/>
-    <w:lsdException w:name="Medium Grid 2 Accent 6" w:uiPriority="68"/>
-    <w:lsdException w:name="Medium Grid 3 Accent 6" w:uiPriority="69"/>
-    <w:lsdException w:name="Dark List Accent 6" w:uiPriority="70"/>
-    <w:lsdException w:name="Colorful Shading Accent 6" w:uiPriority="71"/>
-    <w:lsdException w:name="Colorful List Accent 6" w:uiPriority="72"/>
-    <w:lsdException w:name="Colorful Grid Accent 6" w:uiPriority="73"/>
-    <w:lsdException w:name="Subtle Emphasis" w:uiPriority="19" w:qFormat="1"/>
-    <w:lsdException w:name="Intense Emphasis" w:uiPriority="21" w:qFormat="1"/>
-    <w:lsdException w:name="Subtle Reference" w:uiPriority="31" w:qFormat="1"/>
-    <w:lsdException w:name="Intense Reference" w:uiPriority="32" w:qFormat="1"/>
-    <w:lsdException w:name="Book Title" w:uiPriority="33" w:qFormat="1"/>
-    <w:lsdException w:name="Bibliography" w:semiHidden="1" w:uiPriority="37" w:unhideWhenUsed="1"/>
-    <w:lsdException w:name="TOC Heading" w:semiHidden="1" w:uiPriority="39" w:unhideWhenUsed="1" w:qFormat="1"/>
-    <w:lsdException w:name="Plain Table 1" w:uiPriority="41"/>
-    <w:lsdException w:name="Plain Table 2" w:uiPriority="42"/>
-    <w:lsdException w:name="Plain Table 3" w:uiPriority="43"/>
-    <w:lsdException w:name="Plain Table 4" w:uiPriority="44"/>
-    <w:lsdException w:name="Plain Table 5" w:uiPriority="45"/>
-    <w:lsdException w:name="Grid Table Light" w:uiPriority="40"/>
-    <w:lsdException w:name="Grid Table 1 Light" w:uiPriority="46"/>
-    <w:lsdException w:name="Grid Table 2" w:uiPriority="47"/>
-    <w:lsdException w:name="Grid Table 3" w:uiPriority="48"/>
-    <w:lsdException w:name="Grid Table 4" w:uiPriority="49"/>
-    <w:lsdException w:name="Grid Table 5 Dark" w:uiPriority="50"/>
-    <w:lsdException w:name="Grid Table 6 Colorful" w:uiPriority="51"/>
-    <w:lsdException w:name="Grid Table 7 Colorful" w:uiPriority="52"/>
-    <w:lsdException w:name="Grid Table 1 Light Accent 1" w:uiPriority="46"/>
-    <w:lsdException w:name="Grid Table 2 Accent 1" w:uiPriority="47"/>
-    <w:lsdException w:name="Grid Table 3 Accent 1" w:uiPriority="48"/>
-    <w:lsdException w:name="Grid Table 4 Accent 1" w:uiPriority="49"/>
-    <w:lsdException w:name="Grid Table 5 Dark Accent 1" w:uiPriority="50"/>
-    <w:lsdException w:name="Grid Table 6 Colorful Accent 1" w:uiPriority="51"/>
-    <w:lsdException w:name="Grid Table 7 Colorful Accent 1" w:uiPriority="52"/>
-    <w:lsdException w:name="Grid Table 1 Light Accent 2" w:uiPriority="46"/>
-    <w:lsdException w:name="Grid Table 2 Accent 2" w:uiPriority="47"/>
-    <w:lsdException w:name="Grid Table 3 Accent 2" w:uiPriority="48"/>
-    <w:lsdException w:name="Grid Table 4 Accent 2" w:uiPriority="49"/>
-    <w:lsdException w:name="Grid Table 5 Dark Accent 2" w:uiPriority="50"/>
-    <w:lsdException w:name="Grid Table 6 Colorful Accent 2" w:uiPriority="51"/>
-    <w:lsdException w:name="Grid Table 7 Colorful Accent 2" w:uiPriority="52"/>
-    <w:lsdException w:name="Grid Table 1 Light Accent 3" w:uiPriority="46"/>
-    <w:lsdException w:name="Grid Table 2 Accent 3" w:uiPriority="47"/>
-    <w:lsdException w:name="Grid Table 3 Accent 3" w:uiPriority="48"/>
-    <w:lsdException w:name="Grid Table 4 Accent 3" w:uiPriority="49"/>
-    <w:lsdException w:name="Grid Table 5 Dark Accent 3" w:uiPriority="50"/>
-    <w:lsdException w:name="Grid Table 6 Colorful Accent 3" w:uiPriority="51"/>
-    <w:lsdException w:name="Grid Table 7 Colorful Accent 3" w:uiPriority="52"/>
-    <w:lsdException w:name="Grid Table 1 Light Accent 4" w:uiPriority="46"/>
-    <w:lsdException w:name="Grid Table 2 Accent 4" w:uiPriority="47"/>
-    <w:lsdException w:name="Grid Table 3 Accent 4" w:uiPriority="48"/>
-    <w:lsdException w:name="Grid Table 4 Accent 4" w:uiPriority="49"/>
-    <w:lsdException w:name="Grid Table 5 Dark Accent 4" w:uiPriority="50"/>
-    <w:lsdException w:name="Grid Table 6 Colorful Accent 4" w:uiPriority="51"/>
-    <w:lsdException w:name="Grid Table 7 Colorful Accent 4" w:uiPriority="52"/>
-    <w:lsdException w:name="Grid Table 1 Light Accent 5" w:uiPriority="46"/>
-    <w:lsdException w:name="Grid Table 2 Accent 5" w:uiPriority="47"/>
-    <w:lsdException w:name="Grid Table 3 Accent 5" w:uiPriority="48"/>
-    <w:lsdException w:name="Grid Table 4 Accent 5" w:uiPriority="49"/>
-    <w:lsdException w:name="Grid Table 5 Dark Accent 5" w:uiPriority="50"/>
-    <w:lsdException w:name="Grid Table 6 Colorful Accent 5" w:uiPriority="51"/>
-    <w:lsdException w:name="Grid Table 7 Colorful Accent 5" w:uiPriority="52"/>
-    <w:lsdException w:name="Grid Table 1 Light Accent 6" w:uiPriority="46"/>
-    <w:lsdException w:name="Grid Table 2 Accent 6" w:uiPriority="47"/>
-    <w:lsdException w:name="Grid Table 3 Accent 6" w:uiPriority="48"/>
-    <w:lsdException w:name="Grid Table 4 Accent 6" w:uiPriority="49"/>
-    <w:lsdException w:name="Grid Table 5 Dark Accent 6" w:uiPriority="50"/>
-    <w:lsdException w:name="Grid Table 6 Colorful Accent 6" w:uiPriority="51"/>
-    <w:lsdException w:name="Grid Table 7 Colorful Accent 6" w:uiPriority="52"/>
-    <w:lsdException w:name="List Table 1 Light" w:uiPriority="46"/>
-    <w:lsdException w:name="List Table 2" w:uiPriority="47"/>
-    <w:lsdException w:name="List Table 3" w:uiPriority="48"/>
-    <w:lsdException w:name="List Table 4" w:uiPriority="49"/>
-    <w:lsdException w:name="List Table 5 Dark" w:uiPriority="50"/>
-    <w:lsdException w:name="List Table 6 Colorful" w:uiPriority="51"/>
-    <w:lsdException w:name="List Table 7 Colorful" w:uiPriority="52"/>
-    <w:lsdException w:name="List Table 1 Light Accent 1" w:uiPriority="46"/>
-    <w:lsdException w:name="List Table 2 Accent 1" w:uiPriority="47"/>
-    <w:lsdException w:name="List Table 3 Accent 1" w:uiPriority="48"/>
-    <w:lsdException w:name="List Table 4 Accent 1" w:uiPriority="49"/>
-    <w:lsdException w:name="List Table 5 Dark Accent 1" w:uiPriority="50"/>
-    <w:lsdException w:name="List Table 6 Colorful Accent 1" w:uiPriority="51"/>
-    <w:lsdException w:name="List Table 7 Colorful Accent 1" w:uiPriority="52"/>
-    <w:lsdException w:name="List Table 1 Light Accent 2" w:uiPriority="46"/>
-    <w:lsdException w:name="List Table 2 Accent 2" w:uiPriority="47"/>
-    <w:lsdException w:name="List Table 3 Accent 2" w:uiPriority="48"/>
-    <w:lsdException w:name="List Table 4 Accent 2" w:uiPriority="49"/>
-    <w:lsdException w:name="List Table 5 Dark Accent 2" w:uiPriority="50"/>
-    <w:lsdException w:name="List Table 6 Colorful Accent 2" w:uiPriority="51"/>
-    <w:lsdException w:name="List Table 7 Colorful Accent 2" w:uiPriority="52"/>
-    <w:lsdException w:name="List Table 1 Light Accent 3" w:uiPriority="46"/>
-    <w:lsdException w:name="List Table 2 Accent 3" w:uiPriority="47"/>
-    <w:lsdException w:name="List Table 3 Accent 3" w:uiPriority="48"/>
-    <w:lsdException w:name="List Table 4 Accent 3" w:uiPriority="49"/>
-    <w:lsdException w:name="List Table 5 Dark Accent 3" w:uiPriority="50"/>
-    <w:lsdException w:name="List Table 6 Colorful Accent 3" w:uiPriority="51"/>
-    <w:lsdException w:name="List Table 7 Colorful Accent 3" w:uiPriority="52"/>
-    <w:lsdException w:name="List Table 1 Light Accent 4" w:uiPriority="46"/>
-    <w:lsdException w:name="List Table 2 Accent 4" w:uiPriority="47"/>
-    <w:lsdException w:name="List Table 3 Accent 4" w:uiPriority="48"/>
-    <w:lsdException w:name="List Table 4 Accent 4" w:uiPriority="49"/>
-    <w:lsdException w:name="List Table 5 Dark Accent 4" w:uiPriority="50"/>
-    <w:lsdException w:name="List Table 6 Colorful Accent 4" w:uiPriority="51"/>
-    <w:lsdException w:name="List Table 7 Colorful Accent 4" w:uiPriority="52"/>
-    <w:lsdException w:name="List Table 1 Light Accent 5" w:uiPriority="46"/>
-    <w:lsdException w:name="List Table 2 Accent 5" w:uiPriority="47"/>
-    <w:lsdException w:name="List Table 3 Accent 5" w:uiPriority="48"/>
-    <w:lsdException w:name="List Table 4 Accent 5" w:uiPriority="49"/>
-    <w:lsdException w:name="List Table 5 Dark Accent 5" w:uiPriority="50"/>
-    <w:lsdException w:name="List Table 6 Colorful Accent 5" w:uiPriority="51"/>
-    <w:lsdException w:name="List Table 7 Colorful Accent 5" w:uiPriority="52"/>
-    <w:lsdException w:name="List Table 1 Light Accent 6" w:uiPriority="46"/>
-    <w:lsdException w:name="List Table 2 Accent 6" w:uiPriority="47"/>
-    <w:lsdException w:name="List Table 3 Accent 6" w:uiPriority="48"/>
-    <w:lsdException w:name="List Table 4 Accent 6" w:uiPriority="49"/>
-    <w:lsdException w:name="List Table 5 Dark Accent 6" w:uiPriority="50"/>
-    <w:lsdException w:name="List Table 6 Colorful Accent 6" w:uiPriority="51"/>
-    <w:lsdException w:name="List Table 7 Colorful Accent 6" w:uiPriority="52"/>
+  <w:latentStyles w:defLockedState="0" w:defUIPriority="99" w:defSemiHidden="1" w:defUnhideWhenUsed="1" w:defQFormat="0" w:count="267">
+    <w:lsdException w:name="Normal" w:semiHidden="0" w:uiPriority="0" w:unhideWhenUsed="0" w:qFormat="1"/>
+    <w:lsdException w:name="heading 1" w:semiHidden="0" w:uiPriority="9" w:unhideWhenUsed="0" w:qFormat="1"/>
+    <w:lsdException w:name="heading 2" w:uiPriority="9" w:qFormat="1"/>
+    <w:lsdException w:name="heading 3" w:uiPriority="9" w:qFormat="1"/>
+    <w:lsdException w:name="heading 4" w:uiPriority="9" w:qFormat="1"/>
+    <w:lsdException w:name="heading 5" w:uiPriority="9" w:qFormat="1"/>
+    <w:lsdException w:name="heading 6" w:uiPriority="9" w:qFormat="1"/>
+    <w:lsdException w:name="heading 7" w:uiPriority="9" w:qFormat="1"/>
+    <w:lsdException w:name="heading 8" w:uiPriority="9" w:qFormat="1"/>
+    <w:lsdException w:name="heading 9" w:uiPriority="9" w:qFormat="1"/>
+    <w:lsdException w:name="toc 1" w:uiPriority="39"/>
+    <w:lsdException w:name="toc 2" w:uiPriority="39"/>
+    <w:lsdException w:name="toc 3" w:uiPriority="39"/>
+    <w:lsdException w:name="toc 4" w:uiPriority="39"/>
+    <w:lsdException w:name="toc 5" w:uiPriority="39"/>
+    <w:lsdException w:name="toc 6" w:uiPriority="39"/>
+    <w:lsdException w:name="toc 7" w:uiPriority="39"/>
+    <w:lsdException w:name="toc 8" w:uiPriority="39"/>
+    <w:lsdException w:name="toc 9" w:uiPriority="39"/>
+    <w:lsdException w:name="caption" w:uiPriority="35" w:qFormat="1"/>
+    <w:lsdException w:name="Title" w:semiHidden="0" w:uiPriority="10" w:unhideWhenUsed="0" w:qFormat="1"/>
+    <w:lsdException w:name="Default Paragraph Font" w:uiPriority="1"/>
+    <w:lsdException w:name="Subtitle" w:semiHidden="0" w:uiPriority="11" w:unhideWhenUsed="0" w:qFormat="1"/>
+    <w:lsdException w:name="Strong" w:semiHidden="0" w:uiPriority="22" w:unhideWhenUsed="0" w:qFormat="1"/>
+    <w:lsdException w:name="Emphasis" w:semiHidden="0" w:uiPriority="20" w:unhideWhenUsed="0" w:qFormat="1"/>
+    <w:lsdException w:name="Table Grid" w:semiHidden="0" w:uiPriority="59" w:unhideWhenUsed="0"/>
+    <w:lsdException w:name="Placeholder Text" w:unhideWhenUsed="0"/>
+    <w:lsdException w:name="No Spacing" w:semiHidden="0" w:uiPriority="1" w:unhideWhenUsed="0" w:qFormat="1"/>
+    <w:lsdException w:name="Light Shading" w:semiHidden="0" w:uiPriority="60" w:unhideWhenUsed="0"/>
+    <w:lsdException w:name="Light List" w:semiHidden="0" w:uiPriority="61" w:unhideWhenUsed="0"/>
+    <w:lsdException w:name="Light Grid" w:semiHidden="0" w:uiPriority="62" w:unhideWhenUsed="0"/>
+    <w:lsdException w:name="Medium Shading 1" w:semiHidden="0" w:uiPriority="63" w:unhideWhenUsed="0"/>
+    <w:lsdException w:name="Medium Shading 2" w:semiHidden="0" w:uiPriority="64" w:unhideWhenUsed="0"/>
+    <w:lsdException w:name="Medium List 1" w:semiHidden="0" w:uiPriority="65" w:unhideWhenUsed="0"/>
+    <w:lsdException w:name="Medium List 2" w:semiHidden="0" w:uiPriority="66" w:unhideWhenUsed="0"/>
+    <w:lsdException w:name="Medium Grid 1" w:semiHidden="0" w:uiPriority="67" w:unhideWhenUsed="0"/>
+    <w:lsdException w:name="Medium Grid 2" w:semiHidden="0" w:uiPriority="68" w:unhideWhenUsed="0"/>
+    <w:lsdException w:name="Medium Grid 3" w:semiHidden="0" w:uiPriority="69" w:unhideWhenUsed="0"/>
+    <w:lsdException w:name="Dark List" w:semiHidden="0" w:uiPriority="70" w:unhideWhenUsed="0"/>
+    <w:lsdException w:name="Colorful Shading" w:semiHidden="0" w:uiPriority="71" w:unhideWhenUsed="0"/>
+    <w:lsdException w:name="Colorful List" w:semiHidden="0" w:uiPriority="72" w:unhideWhenUsed="0"/>
+    <w:lsdException w:name="Colorful Grid" w:semiHidden="0" w:uiPriority="73" w:unhideWhenUsed="0"/>
+    <w:lsdException w:name="Light Shading Accent 1" w:semiHidden="0" w:uiPriority="60" w:unhideWhenUsed="0"/>
+    <w:lsdException w:name="Light List Accent 1" w:semiHidden="0" w:uiPriority="61" w:unhideWhenUsed="0"/>
+    <w:lsdException w:name="Light Grid Accent 1" w:semiHidden="0" w:uiPriority="62" w:unhideWhenUsed="0"/>
+    <w:lsdException w:name="Medium Shading 1 Accent 1" w:semiHidden="0" w:uiPriority="63" w:unhideWhenUsed="0"/>
+    <w:lsdException w:name="Medium Shading 2 Accent 1" w:semiHidden="0" w:uiPriority="64" w:unhideWhenUsed="0"/>
+    <w:lsdException w:name="Medium List 1 Accent 1" w:semiHidden="0" w:uiPriority="65" w:unhideWhenUsed="0"/>
+    <w:lsdException w:name="Revision" w:unhideWhenUsed="0"/>
+    <w:lsdException w:name="List Paragraph" w:semiHidden="0" w:uiPriority="34" w:unhideWhenUsed="0" w:qFormat="1"/>
+    <w:lsdException w:name="Quote" w:semiHidden="0" w:uiPriority="29" w:unhideWhenUsed="0" w:qFormat="1"/>
+    <w:lsdException w:name="Intense Quote" w:semiHidden="0" w:uiPriority="30" w:unhideWhenUsed="0" w:qFormat="1"/>
+    <w:lsdException w:name="Medium List 2 Accent 1" w:semiHidden="0" w:uiPriority="66" w:unhideWhenUsed="0"/>
+    <w:lsdException w:name="Medium Grid 1 Accent 1" w:semiHidden="0" w:uiPriority="67" w:unhideWhenUsed="0"/>
+    <w:lsdException w:name="Medium Grid 2 Accent 1" w:semiHidden="0" w:uiPriority="68" w:unhideWhenUsed="0"/>
+    <w:lsdException w:name="Medium Grid 3 Accent 1" w:semiHidden="0" w:uiPriority="69" w:unhideWhenUsed="0"/>
+    <w:lsdException w:name="Dark List Accent 1" w:semiHidden="0" w:uiPriority="70" w:unhideWhenUsed="0"/>
+    <w:lsdException w:name="Colorful Shading Accent 1" w:semiHidden="0" w:uiPriority="71" w:unhideWhenUsed="0"/>
+    <w:lsdException w:name="Colorful List Accent 1" w:semiHidden="0" w:uiPriority="72" w:unhideWhenUsed="0"/>
+    <w:lsdException w:name="Colorful Grid Accent 1" w:semiHidden="0" w:uiPriority="73" w:unhideWhenUsed="0"/>
+    <w:lsdException w:name="Light Shading Accent 2" w:semiHidden="0" w:uiPriority="60" w:unhideWhenUsed="0"/>
+    <w:lsdException w:name="Light List Accent 2" w:semiHidden="0" w:uiPriority="61" w:unhideWhenUsed="0"/>
+    <w:lsdException w:name="Light Grid Accent 2" w:semiHidden="0" w:uiPriority="62" w:unhideWhenUsed="0"/>
+    <w:lsdException w:name="Medium Shading 1 Accent 2" w:semiHidden="0" w:uiPriority="63" w:unhideWhenUsed="0"/>
+    <w:lsdException w:name="Medium Shading 2 Accent 2" w:semiHidden="0" w:uiPriority="64" w:unhideWhenUsed="0"/>
+    <w:lsdException w:name="Medium List 1 Accent 2" w:semiHidden="0" w:uiPriority="65" w:unhideWhenUsed="0"/>
+    <w:lsdException w:name="Medium List 2 Accent 2" w:semiHidden="0" w:uiPriority="66" w:unhideWhenUsed="0"/>
+    <w:lsdException w:name="Medium Grid 1 Accent 2" w:semiHidden="0" w:uiPriority="67" w:unhideWhenUsed="0"/>
+    <w:lsdException w:name="Medium Grid 2 Accent 2" w:semiHidden="0" w:uiPriority="68" w:unhideWhenUsed="0"/>
+    <w:lsdException w:name="Medium Grid 3 Accent 2" w:semiHidden="0" w:uiPriority="69" w:unhideWhenUsed="0"/>
+    <w:lsdException w:name="Dark List Accent 2" w:semiHidden="0" w:uiPriority="70" w:unhideWhenUsed="0"/>
+    <w:lsdException w:name="Colorful Shading Accent 2" w:semiHidden="0" w:uiPriority="71" w:unhideWhenUsed="0"/>
+    <w:lsdException w:name="Colorful List Accent 2" w:semiHidden="0" w:uiPriority="72" w:unhideWhenUsed="0"/>
+    <w:lsdException w:name="Colorful Grid Accent 2" w:semiHidden="0" w:uiPriority="73" w:unhideWhenUsed="0"/>
+    <w:lsdException w:name="Light Shading Accent 3" w:semiHidden="0" w:uiPriority="60" w:unhideWhenUsed="0"/>
+    <w:lsdException w:name="Light List Accent 3" w:semiHidden="0" w:uiPriority="61" w:unhideWhenUsed="0"/>
+    <w:lsdException w:name="Light Grid Accent 3" w:semiHidden="0" w:uiPriority="62" w:unhideWhenUsed="0"/>
+    <w:lsdException w:name="Medium Shading 1 Accent 3" w:semiHidden="0" w:uiPriority="63" w:unhideWhenUsed="0"/>
+    <w:lsdException w:name="Medium Shading 2 Accent 3" w:semiHidden="0" w:uiPriority="64" w:unhideWhenUsed="0"/>
+    <w:lsdException w:name="Medium List 1 Accent 3" w:semiHidden="0" w:uiPriority="65" w:unhideWhenUsed="0"/>
+    <w:lsdException w:name="Medium List 2 Accent 3" w:semiHidden="0" w:uiPriority="66" w:unhideWhenUsed="0"/>
+    <w:lsdException w:name="Medium Grid 1 Accent 3" w:semiHidden="0" w:uiPriority="67" w:unhideWhenUsed="0"/>
+    <w:lsdException w:name="Medium Grid 2 Accent 3" w:semiHidden="0" w:uiPriority="68" w:unhideWhenUsed="0"/>
+    <w:lsdException w:name="Medium Grid 3 Accent 3" w:semiHidden="0" w:uiPriority="69" w:unhideWhenUsed="0"/>
+    <w:lsdException w:name="Dark List Accent 3" w:semiHidden="0" w:uiPriority="70" w:unhideWhenUsed="0"/>
+    <w:lsdException w:name="Colorful Shading Accent 3" w:semiHidden="0" w:uiPriority="71" w:unhideWhenUsed="0"/>
+    <w:lsdException w:name="Colorful List Accent 3" w:semiHidden="0" w:uiPriority="72" w:unhideWhenUsed="0"/>
+    <w:lsdException w:name="Colorful Grid Accent 3" w:semiHidden="0" w:uiPriority="73" w:unhideWhenUsed="0"/>
+    <w:lsdException w:name="Light Shading Accent 4" w:semiHidden="0" w:uiPriority="60" w:unhideWhenUsed="0"/>
+    <w:lsdException w:name="Light List Accent 4" w:semiHidden="0" w:uiPriority="61" w:unhideWhenUsed="0"/>
+    <w:lsdException w:name="Light Grid Accent 4" w:semiHidden="0" w:uiPriority="62" w:unhideWhenUsed="0"/>
+    <w:lsdException w:name="Medium Shading 1 Accent 4" w:semiHidden="0" w:uiPriority="63" w:unhideWhenUsed="0"/>
+    <w:lsdException w:name="Medium Shading 2 Accent 4" w:semiHidden="0" w:uiPriority="64" w:unhideWhenUsed="0"/>
+    <w:lsdException w:name="Medium List 1 Accent 4" w:semiHidden="0" w:uiPriority="65" w:unhideWhenUsed="0"/>
+    <w:lsdException w:name="Medium List 2 Accent 4" w:semiHidden="0" w:uiPriority="66" w:unhideWhenUsed="0"/>
+    <w:lsdException w:name="Medium Grid 1 Accent 4" w:semiHidden="0" w:uiPriority="67" w:unhideWhenUsed="0"/>
+    <w:lsdException w:name="Medium Grid 2 Accent 4" w:semiHidden="0" w:uiPriority="68" w:unhideWhenUsed="0"/>
+    <w:lsdException w:name="Medium Grid 3 Accent 4" w:semiHidden="0" w:uiPriority="69" w:unhideWhenUsed="0"/>
+    <w:lsdException w:name="Dark List Accent 4" w:semiHidden="0" w:uiPriority="70" w:unhideWhenUsed="0"/>
+    <w:lsdException w:name="Colorful Shading Accent 4" w:semiHidden="0" w:uiPriority="71" w:unhideWhenUsed="0"/>
+    <w:lsdException w:name="Colorful List Accent 4" w:semiHidden="0" w:uiPriority="72" w:unhideWhenUsed="0"/>
+    <w:lsdException w:name="Colorful Grid Accent 4" w:semiHidden="0" w:uiPriority="73" w:unhideWhenUsed="0"/>
+    <w:lsdException w:name="Light Shading Accent 5" w:semiHidden="0" w:uiPriority="60" w:unhideWhenUsed="0"/>
+    <w:lsdException w:name="Light List Accent 5" w:semiHidden="0" w:uiPriority="61" w:unhideWhenUsed="0"/>
+    <w:lsdException w:name="Light Grid Accent 5" w:semiHidden="0" w:uiPriority="62" w:unhideWhenUsed="0"/>
+    <w:lsdException w:name="Medium Shading 1 Accent 5" w:semiHidden="0" w:uiPriority="63" w:unhideWhenUsed="0"/>
+    <w:lsdException w:name="Medium Shading 2 Accent 5" w:semiHidden="0" w:uiPriority="64" w:unhideWhenUsed="0"/>
+    <w:lsdException w:name="Medium List 1 Accent 5" w:semiHidden="0" w:uiPriority="65" w:unhideWhenUsed="0"/>
+    <w:lsdException w:name="Medium List 2 Accent 5" w:semiHidden="0" w:uiPriority="66" w:unhideWhenUsed="0"/>
+    <w:lsdException w:name="Medium Grid 1 Accent 5" w:semiHidden="0" w:uiPriority="67" w:unhideWhenUsed="0"/>
+    <w:lsdException w:name="Medium Grid 2 Accent 5" w:semiHidden="0" w:uiPriority="68" w:unhideWhenUsed="0"/>
+    <w:lsdException w:name="Medium Grid 3 Accent 5" w:semiHidden="0" w:uiPriority="69" w:unhideWhenUsed="0"/>
+    <w:lsdException w:name="Dark List Accent 5" w:semiHidden="0" w:uiPriority="70" w:unhideWhenUsed="0"/>
+    <w:lsdException w:name="Colorful Shading Accent 5" w:semiHidden="0" w:uiPriority="71" w:unhideWhenUsed="0"/>
+    <w:lsdException w:name="Colorful List Accent 5" w:semiHidden="0" w:uiPriority="72" w:unhideWhenUsed="0"/>
+    <w:lsdException w:name="Colorful Grid Accent 5" w:semiHidden="0" w:uiPriority="73" w:unhideWhenUsed="0"/>
+    <w:lsdException w:name="Light Shading Accent 6" w:semiHidden="0" w:uiPriority="60" w:unhideWhenUsed="0"/>
+    <w:lsdException w:name="Light List Accent 6" w:semiHidden="0" w:uiPriority="61" w:unhideWhenUsed="0"/>
+    <w:lsdException w:name="Light Grid Accent 6" w:semiHidden="0" w:uiPriority="62" w:unhideWhenUsed="0"/>
+    <w:lsdException w:name="Medium Shading 1 Accent 6" w:semiHidden="0" w:uiPriority="63" w:unhideWhenUsed="0"/>
+    <w:lsdException w:name="Medium Shading 2 Accent 6" w:semiHidden="0" w:uiPriority="64" w:unhideWhenUsed="0"/>
+    <w:lsdException w:name="Medium List 1 Accent 6" w:semiHidden="0" w:uiPriority="65" w:unhideWhenUsed="0"/>
+    <w:lsdException w:name="Medium List 2 Accent 6" w:semiHidden="0" w:uiPriority="66" w:unhideWhenUsed="0"/>
+    <w:lsdException w:name="Medium Grid 1 Accent 6" w:semiHidden="0" w:uiPriority="67" w:unhideWhenUsed="0"/>
+    <w:lsdException w:name="Medium Grid 2 Accent 6" w:semiHidden="0" w:uiPriority="68" w:unhideWhenUsed="0"/>
+    <w:lsdException w:name="Medium Grid 3 Accent 6" w:semiHidden="0" w:uiPriority="69" w:unhideWhenUsed="0"/>
+    <w:lsdException w:name="Dark List Accent 6" w:semiHidden="0" w:uiPriority="70" w:unhideWhenUsed="0"/>
+    <w:lsdException w:name="Colorful Shading Accent 6" w:semiHidden="0" w:uiPriority="71" w:unhideWhenUsed="0"/>
+    <w:lsdException w:name="Colorful List Accent 6" w:semiHidden="0" w:uiPriority="72" w:unhideWhenUsed="0"/>
+    <w:lsdException w:name="Colorful Grid Accent 6" w:semiHidden="0" w:uiPriority="73" w:unhideWhenUsed="0"/>
+    <w:lsdException w:name="Subtle Emphasis" w:semiHidden="0" w:uiPriority="19" w:unhideWhenUsed="0" w:qFormat="1"/>
+    <w:lsdException w:name="Intense Emphasis" w:semiHidden="0" w:uiPriority="21" w:unhideWhenUsed="0" w:qFormat="1"/>
+    <w:lsdException w:name="Subtle Reference" w:semiHidden="0" w:uiPriority="31" w:unhideWhenUsed="0" w:qFormat="1"/>
+    <w:lsdException w:name="Intense Reference" w:semiHidden="0" w:uiPriority="32" w:unhideWhenUsed="0" w:qFormat="1"/>
+    <w:lsdException w:name="Book Title" w:semiHidden="0" w:uiPriority="33" w:unhideWhenUsed="0" w:qFormat="1"/>
+    <w:lsdException w:name="Bibliography" w:uiPriority="37"/>
+    <w:lsdException w:name="TOC Heading" w:uiPriority="39" w:qFormat="1"/>
+  </w:latentStyles>
+  <w:style w:type="paragraph" w:default="1" w:styleId="Normal">
+    <w:name w:val="Normal"/>
+    <w:qFormat/>
+    <w:rsid w:val="0050122F"/>
+    <w:pPr>
+      <w:spacing w:line="240" w:lineRule="auto"/>
+      <w:jc w:val="both"/>
+    </w:pPr>
+    <w:rPr>
+      <w:rFonts w:ascii="Times New Roman" w:hAnsi="Times New Roman" w:cs="Times New Roman"/>
+      <w:sz w:val="24"/>
+      <w:szCs w:val="24"/>
+    </w:rPr>
+  </w:style>
+  <w:style w:type="paragraph" w:styleId="Titre1">
+    <w:name w:val="heading 1"/>
+    <w:basedOn w:val="Normal"/>
+    <w:next w:val="Normal"/>
+    <w:link w:val="Titre1Car"/>
+    <w:uiPriority w:val="9"/>
+    <w:qFormat/>
+    <w:rsid w:val="00921889"/>
+    <w:pPr>
+      <w:keepNext/>
+      <w:keepLines/>
+      <w:spacing w:before="480" w:after="0"/>
+      <w:jc w:val="center"/>
+      <w:outlineLvl w:val="0"/>
+    </w:pPr>
+    <w:rPr>
+      <w:rFonts w:eastAsiaTheme="majorEastAsia" w:cstheme="majorBidi"/>
+      <w:b/>
+      <w:bCs/>
+      <w:sz w:val="44"/>
+      <w:szCs w:val="28"/>
+    </w:rPr>
+  </w:style>
+  <w:style w:type="paragraph" w:styleId="Titre2">
+    <w:name w:val="heading 2"/>
+    <w:basedOn w:val="Normal"/>
+    <w:next w:val="Normal"/>
+    <w:link w:val="Titre2Car"/>
+    <w:uiPriority w:val="9"/>
+    <w:unhideWhenUsed/>
+    <w:qFormat/>
+    <w:rsid w:val="00AE473A"/>
+    <w:pPr>
+      <w:keepNext/>
+      <w:keepLines/>
+      <w:spacing w:before="200" w:after="0"/>
+      <w:outlineLvl w:val="1"/>
+    </w:pPr>
+    <w:rPr>
+      <w:rFonts w:eastAsiaTheme="majorEastAsia" w:cstheme="majorBidi"/>
+      <w:b/>
+      <w:bCs/>
+      <w:szCs w:val="26"/>
+    </w:rPr>
+  </w:style>
+  <w:style w:type="character" w:default="1" w:styleId="Policepardfaut">
+    <w:name w:val="Default Paragraph Font"/>
+    <w:uiPriority w:val="1"/>
+    <w:semiHidden/>
+    <w:unhideWhenUsed/>
+  </w:style>
+  <w:style w:type="table" w:default="1" w:styleId="TableauNormal">
+    <w:name w:val="Normal Table"/>
+    <w:uiPriority w:val="99"/>
+    <w:semiHidden/>
+    <w:unhideWhenUsed/>
+    <w:tblPr>
+      <w:tblInd w:w="0" w:type="dxa"/>
+      <w:tblCellMar>
+        <w:top w:w="0" w:type="dxa"/>
+        <w:left w:w="108" w:type="dxa"/>
+        <w:bottom w:w="0" w:type="dxa"/>
+        <w:right w:w="108" w:type="dxa"/>
+      </w:tblCellMar>
+    </w:tblPr>
+  </w:style>
+  <w:style w:type="numbering" w:default="1" w:styleId="Aucuneliste">
+    <w:name w:val="No List"/>
+    <w:uiPriority w:val="99"/>
+    <w:semiHidden/>
+    <w:unhideWhenUsed/>
+  </w:style>
+  <w:style w:type="character" w:customStyle="1" w:styleId="Titre1Car">
+    <w:name w:val="Titre 1 Car"/>
+    <w:basedOn w:val="Policepardfaut"/>
+    <w:link w:val="Titre1"/>
+    <w:uiPriority w:val="9"/>
+    <w:rsid w:val="00921889"/>
+    <w:rPr>
+      <w:rFonts w:ascii="Tahoma" w:eastAsiaTheme="majorEastAsia" w:hAnsi="Tahoma" w:cstheme="majorBidi"/>
+      <w:b/>
+      <w:bCs/>
+      <w:sz w:val="44"/>
+      <w:szCs w:val="28"/>
+    </w:rPr>
+  </w:style>
+  <w:style w:type="character" w:customStyle="1" w:styleId="Titre2Car">
+    <w:name w:val="Titre 2 Car"/>
+    <w:basedOn w:val="Policepardfaut"/>
+    <w:link w:val="Titre2"/>
+    <w:uiPriority w:val="9"/>
+    <w:rsid w:val="00AE473A"/>
+    <w:rPr>
+      <w:rFonts w:ascii="Tahoma" w:eastAsiaTheme="majorEastAsia" w:hAnsi="Tahoma" w:cstheme="majorBidi"/>
+      <w:b/>
+      <w:bCs/>
+      <w:sz w:val="24"/>
+      <w:szCs w:val="26"/>
+    </w:rPr>
+  </w:style>
+  <w:style w:type="paragraph" w:styleId="Sansinterligne">
+    <w:name w:val="No Spacing"/>
+    <w:aliases w:val="Titre document"/>
+    <w:uiPriority w:val="1"/>
+    <w:qFormat/>
+    <w:rsid w:val="00C27305"/>
+    <w:pPr>
+      <w:spacing w:after="0" w:line="240" w:lineRule="auto"/>
+      <w:jc w:val="center"/>
+    </w:pPr>
+    <w:rPr>
+      <w:rFonts w:ascii="Times New Roman" w:hAnsi="Times New Roman" w:cs="Times New Roman"/>
+      <w:sz w:val="32"/>
+      <w:szCs w:val="24"/>
+    </w:rPr>
+  </w:style>
+  <w:style w:type="paragraph" w:styleId="Titre">
+    <w:name w:val="Title"/>
+    <w:basedOn w:val="Normal"/>
+    <w:next w:val="Normal"/>
+    <w:link w:val="TitreCar"/>
+    <w:uiPriority w:val="10"/>
+    <w:qFormat/>
+    <w:rsid w:val="00FA1A25"/>
+    <w:pPr>
+      <w:spacing w:after="300"/>
+      <w:contextualSpacing/>
+    </w:pPr>
+    <w:rPr>
+      <w:rFonts w:ascii="Adobe Garamond Pro Bold" w:eastAsiaTheme="majorEastAsia" w:hAnsi="Adobe Garamond Pro Bold" w:cstheme="majorBidi"/>
+      <w:spacing w:val="5"/>
+      <w:kern w:val="28"/>
+      <w:sz w:val="52"/>
+      <w:szCs w:val="52"/>
+    </w:rPr>
+  </w:style>
+  <w:style w:type="character" w:customStyle="1" w:styleId="TitreCar">
+    <w:name w:val="Titre Car"/>
+    <w:basedOn w:val="Policepardfaut"/>
+    <w:link w:val="Titre"/>
+    <w:uiPriority w:val="10"/>
+    <w:rsid w:val="00FA1A25"/>
+    <w:rPr>
+      <w:rFonts w:ascii="Adobe Garamond Pro Bold" w:eastAsiaTheme="majorEastAsia" w:hAnsi="Adobe Garamond Pro Bold" w:cstheme="majorBidi"/>
+      <w:spacing w:val="5"/>
+      <w:kern w:val="28"/>
+      <w:sz w:val="52"/>
+      <w:szCs w:val="52"/>
+    </w:rPr>
+  </w:style>
+  <w:style w:type="paragraph" w:styleId="En-ttedetabledesmatires">
+    <w:name w:val="TOC Heading"/>
+    <w:basedOn w:val="Titre1"/>
+    <w:next w:val="Normal"/>
+    <w:uiPriority w:val="39"/>
+    <w:unhideWhenUsed/>
+    <w:qFormat/>
+    <w:rsid w:val="0050122F"/>
+    <w:pPr>
+      <w:spacing w:line="276" w:lineRule="auto"/>
+      <w:jc w:val="left"/>
+      <w:outlineLvl w:val="9"/>
+    </w:pPr>
+    <w:rPr>
+      <w:rFonts w:asciiTheme="majorHAnsi" w:hAnsiTheme="majorHAnsi"/>
+      <w:color w:val="365F91" w:themeColor="accent1" w:themeShade="BF"/>
+      <w:sz w:val="28"/>
+      <w:lang w:eastAsia="fr-CA"/>
+    </w:rPr>
+  </w:style>
+  <w:style w:type="paragraph" w:styleId="Textedebulles">
+    <w:name w:val="Balloon Text"/>
+    <w:basedOn w:val="Normal"/>
+    <w:link w:val="TextedebullesCar"/>
+    <w:uiPriority w:val="99"/>
+    <w:semiHidden/>
+    <w:unhideWhenUsed/>
+    <w:rsid w:val="0050122F"/>
+    <w:pPr>
+      <w:spacing w:after="0"/>
+    </w:pPr>
+    <w:rPr>
+      <w:rFonts w:ascii="Tahoma" w:hAnsi="Tahoma" w:cs="Tahoma"/>
+      <w:sz w:val="16"/>
+      <w:szCs w:val="16"/>
+    </w:rPr>
+  </w:style>
+  <w:style w:type="character" w:customStyle="1" w:styleId="TextedebullesCar">
+    <w:name w:val="Texte de bulles Car"/>
+    <w:basedOn w:val="Policepardfaut"/>
+    <w:link w:val="Textedebulles"/>
+    <w:uiPriority w:val="99"/>
+    <w:semiHidden/>
+    <w:rsid w:val="0050122F"/>
+    <w:rPr>
+      <w:rFonts w:ascii="Tahoma" w:hAnsi="Tahoma" w:cs="Tahoma"/>
+      <w:sz w:val="16"/>
+      <w:szCs w:val="16"/>
+    </w:rPr>
+  </w:style>
+  <w:style w:type="paragraph" w:styleId="Sous-titre">
+    <w:name w:val="Subtitle"/>
+    <w:aliases w:val="Table_des_matieres"/>
+    <w:basedOn w:val="En-ttedetabledesmatires"/>
+    <w:next w:val="Normal"/>
+    <w:link w:val="Sous-titreCar"/>
+    <w:uiPriority w:val="11"/>
+    <w:qFormat/>
+    <w:rsid w:val="0050122F"/>
+    <w:pPr>
+      <w:jc w:val="center"/>
+    </w:pPr>
+    <w:rPr>
+      <w:rFonts w:ascii="Times New Roman" w:hAnsi="Times New Roman" w:cs="Times New Roman"/>
+      <w:b w:val="0"/>
+      <w:color w:val="000000" w:themeColor="text1"/>
+      <w:sz w:val="44"/>
+    </w:rPr>
+  </w:style>
+  <w:style w:type="character" w:customStyle="1" w:styleId="Sous-titreCar">
+    <w:name w:val="Sous-titre Car"/>
+    <w:aliases w:val="Table_des_matieres Car"/>
+    <w:basedOn w:val="Policepardfaut"/>
+    <w:link w:val="Sous-titre"/>
+    <w:uiPriority w:val="11"/>
+    <w:rsid w:val="0050122F"/>
+    <w:rPr>
+      <w:rFonts w:ascii="Times New Roman" w:eastAsiaTheme="majorEastAsia" w:hAnsi="Times New Roman" w:cs="Times New Roman"/>
+      <w:bCs/>
+      <w:color w:val="000000" w:themeColor="text1"/>
+      <w:sz w:val="44"/>
+      <w:szCs w:val="28"/>
+      <w:lang w:eastAsia="fr-CA"/>
+    </w:rPr>
+  </w:style>
+  <w:style w:type="paragraph" w:styleId="TM1">
+    <w:name w:val="toc 1"/>
+    <w:basedOn w:val="Normal"/>
+    <w:next w:val="Normal"/>
+    <w:autoRedefine/>
+    <w:uiPriority w:val="39"/>
+    <w:unhideWhenUsed/>
+    <w:rsid w:val="00A9622D"/>
+    <w:pPr>
+      <w:spacing w:after="100"/>
+    </w:pPr>
+  </w:style>
+  <w:style w:type="paragraph" w:styleId="TM2">
+    <w:name w:val="toc 2"/>
+    <w:basedOn w:val="Normal"/>
+    <w:next w:val="Normal"/>
+    <w:autoRedefine/>
+    <w:uiPriority w:val="39"/>
+    <w:unhideWhenUsed/>
+    <w:rsid w:val="00A9622D"/>
+    <w:pPr>
+      <w:spacing w:after="100"/>
+      <w:ind w:left="240"/>
+    </w:pPr>
+  </w:style>
+  <w:style w:type="character" w:styleId="Lienhypertexte">
+    <w:name w:val="Hyperlink"/>
+    <w:basedOn w:val="Policepardfaut"/>
+    <w:uiPriority w:val="99"/>
+    <w:unhideWhenUsed/>
+    <w:rsid w:val="00A9622D"/>
+    <w:rPr>
+      <w:color w:val="0000FF" w:themeColor="hyperlink"/>
+      <w:u w:val="single"/>
+    </w:rPr>
+  </w:style>
+  <w:style w:type="paragraph" w:styleId="En-tte">
+    <w:name w:val="header"/>
+    <w:basedOn w:val="Normal"/>
+    <w:link w:val="En-tteCar"/>
+    <w:uiPriority w:val="99"/>
+    <w:unhideWhenUsed/>
+    <w:rsid w:val="00A9622D"/>
+    <w:pPr>
+      <w:tabs>
+        <w:tab w:val="center" w:pos="4320"/>
+        <w:tab w:val="right" w:pos="8640"/>
+      </w:tabs>
+      <w:spacing w:after="0"/>
+    </w:pPr>
+  </w:style>
+  <w:style w:type="character" w:customStyle="1" w:styleId="En-tteCar">
+    <w:name w:val="En-tête Car"/>
+    <w:basedOn w:val="Policepardfaut"/>
+    <w:link w:val="En-tte"/>
+    <w:uiPriority w:val="99"/>
+    <w:rsid w:val="00A9622D"/>
+    <w:rPr>
+      <w:rFonts w:ascii="Times New Roman" w:hAnsi="Times New Roman" w:cs="Times New Roman"/>
+      <w:sz w:val="24"/>
+      <w:szCs w:val="24"/>
+    </w:rPr>
+  </w:style>
+  <w:style w:type="paragraph" w:styleId="Pieddepage">
+    <w:name w:val="footer"/>
+    <w:basedOn w:val="Normal"/>
+    <w:link w:val="PieddepageCar"/>
+    <w:uiPriority w:val="99"/>
+    <w:unhideWhenUsed/>
+    <w:rsid w:val="00A9622D"/>
+    <w:pPr>
+      <w:tabs>
+        <w:tab w:val="center" w:pos="4320"/>
+        <w:tab w:val="right" w:pos="8640"/>
+      </w:tabs>
+      <w:spacing w:after="0"/>
+    </w:pPr>
+  </w:style>
+  <w:style w:type="character" w:customStyle="1" w:styleId="PieddepageCar">
+    <w:name w:val="Pied de page Car"/>
+    <w:basedOn w:val="Policepardfaut"/>
+    <w:link w:val="Pieddepage"/>
+    <w:uiPriority w:val="99"/>
+    <w:rsid w:val="00A9622D"/>
+    <w:rPr>
+      <w:rFonts w:ascii="Times New Roman" w:hAnsi="Times New Roman" w:cs="Times New Roman"/>
+      <w:sz w:val="24"/>
+      <w:szCs w:val="24"/>
+    </w:rPr>
+  </w:style>
+  <w:style w:type="character" w:styleId="Emphaseple">
+    <w:name w:val="Subtle Emphasis"/>
+    <w:aliases w:val="haut_de_feuille"/>
+    <w:basedOn w:val="Policepardfaut"/>
+    <w:uiPriority w:val="19"/>
+    <w:qFormat/>
+    <w:rsid w:val="00A9622D"/>
+    <w:rPr>
+      <w:iCs/>
+      <w:sz w:val="20"/>
+    </w:rPr>
+  </w:style>
+</w:styles>
+</file>
+
+<file path=word/stylesWithEffects.xml><?xml version="1.0" encoding="utf-8"?>
+<w:styles xmlns:wpc="http://schemas.microsoft.com/office/word/2010/wordprocessingCanvas" xmlns:mc="http://schemas.openxmlformats.org/markup-compatibility/2006" xmlns:o="urn:schemas-microsoft-com:office:office" xmlns:r="http://schemas.openxmlformats.org/officeDocument/2006/relationships" xmlns:m="http://schemas.openxmlformats.org/officeDocument/2006/math" xmlns:v="urn:schemas-microsoft-com:vml" xmlns:wp14="http://schemas.microsoft.com/office/word/2010/wordprocessingDrawing" xmlns:wp="http://schemas.openxmlformats.org/drawingml/2006/wordprocessingDrawing" xmlns:w10="urn:schemas-microsoft-com:office:word" xmlns:w="http://schemas.openxmlformats.org/wordprocessingml/2006/main" xmlns:w14="http://schemas.microsoft.com/office/word/2010/wordml" xmlns:wpg="http://schemas.microsoft.com/office/word/2010/wordprocessingGroup" xmlns:wpi="http://schemas.microsoft.com/office/word/2010/wordprocessingInk" xmlns:wne="http://schemas.microsoft.com/office/word/2006/wordml" xmlns:wps="http://schemas.microsoft.com/office/word/2010/wordprocessingShape" mc:Ignorable="w14 wp14">
+  <w:docDefaults>
+    <w:rPrDefault>
+      <w:rPr>
+        <w:rFonts w:asciiTheme="minorHAnsi" w:eastAsiaTheme="minorHAnsi" w:hAnsiTheme="minorHAnsi" w:cstheme="minorBidi"/>
+        <w:sz w:val="22"/>
+        <w:szCs w:val="22"/>
+        <w:lang w:val="fr-CA" w:eastAsia="en-US" w:bidi="ar-SA"/>
+      </w:rPr>
+    </w:rPrDefault>
+    <w:pPrDefault>
+      <w:pPr>
+        <w:spacing w:after="200" w:line="276" w:lineRule="auto"/>
+      </w:pPr>
+    </w:pPrDefault>
+  </w:docDefaults>
+  <w:latentStyles w:defLockedState="0" w:defUIPriority="99" w:defSemiHidden="1" w:defUnhideWhenUsed="1" w:defQFormat="0" w:count="267">
+    <w:lsdException w:name="Normal" w:semiHidden="0" w:uiPriority="0" w:unhideWhenUsed="0" w:qFormat="1"/>
+    <w:lsdException w:name="heading 1" w:semiHidden="0" w:uiPriority="9" w:unhideWhenUsed="0" w:qFormat="1"/>
+    <w:lsdException w:name="heading 2" w:uiPriority="9" w:qFormat="1"/>
+    <w:lsdException w:name="heading 3" w:uiPriority="9" w:qFormat="1"/>
+    <w:lsdException w:name="heading 4" w:uiPriority="9" w:qFormat="1"/>
+    <w:lsdException w:name="heading 5" w:uiPriority="9" w:qFormat="1"/>
+    <w:lsdException w:name="heading 6" w:uiPriority="9" w:qFormat="1"/>
+    <w:lsdException w:name="heading 7" w:uiPriority="9" w:qFormat="1"/>
+    <w:lsdException w:name="heading 8" w:uiPriority="9" w:qFormat="1"/>
+    <w:lsdException w:name="heading 9" w:uiPriority="9" w:qFormat="1"/>
+    <w:lsdException w:name="toc 1" w:uiPriority="39"/>
+    <w:lsdException w:name="toc 2" w:uiPriority="39"/>
+    <w:lsdException w:name="toc 3" w:uiPriority="39"/>
+    <w:lsdException w:name="toc 4" w:uiPriority="39"/>
+    <w:lsdException w:name="toc 5" w:uiPriority="39"/>
+    <w:lsdException w:name="toc 6" w:uiPriority="39"/>
+    <w:lsdException w:name="toc 7" w:uiPriority="39"/>
+    <w:lsdException w:name="toc 8" w:uiPriority="39"/>
+    <w:lsdException w:name="toc 9" w:uiPriority="39"/>
+    <w:lsdException w:name="caption" w:uiPriority="35" w:qFormat="1"/>
+    <w:lsdException w:name="Title" w:semiHidden="0" w:uiPriority="10" w:unhideWhenUsed="0" w:qFormat="1"/>
+    <w:lsdException w:name="Default Paragraph Font" w:uiPriority="1"/>
+    <w:lsdException w:name="Subtitle" w:semiHidden="0" w:uiPriority="11" w:unhideWhenUsed="0" w:qFormat="1"/>
+    <w:lsdException w:name="Strong" w:semiHidden="0" w:uiPriority="22" w:unhideWhenUsed="0" w:qFormat="1"/>
+    <w:lsdException w:name="Emphasis" w:semiHidden="0" w:uiPriority="20" w:unhideWhenUsed="0" w:qFormat="1"/>
+    <w:lsdException w:name="Table Grid" w:semiHidden="0" w:uiPriority="59" w:unhideWhenUsed="0"/>
+    <w:lsdException w:name="Placeholder Text" w:unhideWhenUsed="0"/>
+    <w:lsdException w:name="No Spacing" w:semiHidden="0" w:uiPriority="1" w:unhideWhenUsed="0" w:qFormat="1"/>
+    <w:lsdException w:name="Light Shading" w:semiHidden="0" w:uiPriority="60" w:unhideWhenUsed="0"/>
+    <w:lsdException w:name="Light List" w:semiHidden="0" w:uiPriority="61" w:unhideWhenUsed="0"/>
+    <w:lsdException w:name="Light Grid" w:semiHidden="0" w:uiPriority="62" w:unhideWhenUsed="0"/>
+    <w:lsdException w:name="Medium Shading 1" w:semiHidden="0" w:uiPriority="63" w:unhideWhenUsed="0"/>
+    <w:lsdException w:name="Medium Shading 2" w:semiHidden="0" w:uiPriority="64" w:unhideWhenUsed="0"/>
+    <w:lsdException w:name="Medium List 1" w:semiHidden="0" w:uiPriority="65" w:unhideWhenUsed="0"/>
+    <w:lsdException w:name="Medium List 2" w:semiHidden="0" w:uiPriority="66" w:unhideWhenUsed="0"/>
+    <w:lsdException w:name="Medium Grid 1" w:semiHidden="0" w:uiPriority="67" w:unhideWhenUsed="0"/>
+    <w:lsdException w:name="Medium Grid 2" w:semiHidden="0" w:uiPriority="68" w:unhideWhenUsed="0"/>
+    <w:lsdException w:name="Medium Grid 3" w:semiHidden="0" w:uiPriority="69" w:unhideWhenUsed="0"/>
+    <w:lsdException w:name="Dark List" w:semiHidden="0" w:uiPriority="70" w:unhideWhenUsed="0"/>
+    <w:lsdException w:name="Colorful Shading" w:semiHidden="0" w:uiPriority="71" w:unhideWhenUsed="0"/>
+    <w:lsdException w:name="Colorful List" w:semiHidden="0" w:uiPriority="72" w:unhideWhenUsed="0"/>
+    <w:lsdException w:name="Colorful Grid" w:semiHidden="0" w:uiPriority="73" w:unhideWhenUsed="0"/>
+    <w:lsdException w:name="Light Shading Accent 1" w:semiHidden="0" w:uiPriority="60" w:unhideWhenUsed="0"/>
+    <w:lsdException w:name="Light List Accent 1" w:semiHidden="0" w:uiPriority="61" w:unhideWhenUsed="0"/>
+    <w:lsdException w:name="Light Grid Accent 1" w:semiHidden="0" w:uiPriority="62" w:unhideWhenUsed="0"/>
+    <w:lsdException w:name="Medium Shading 1 Accent 1" w:semiHidden="0" w:uiPriority="63" w:unhideWhenUsed="0"/>
+    <w:lsdException w:name="Medium Shading 2 Accent 1" w:semiHidden="0" w:uiPriority="64" w:unhideWhenUsed="0"/>
+    <w:lsdException w:name="Medium List 1 Accent 1" w:semiHidden="0" w:uiPriority="65" w:unhideWhenUsed="0"/>
+    <w:lsdException w:name="Revision" w:unhideWhenUsed="0"/>
+    <w:lsdException w:name="List Paragraph" w:semiHidden="0" w:uiPriority="34" w:unhideWhenUsed="0" w:qFormat="1"/>
+    <w:lsdException w:name="Quote" w:semiHidden="0" w:uiPriority="29" w:unhideWhenUsed="0" w:qFormat="1"/>
+    <w:lsdException w:name="Intense Quote" w:semiHidden="0" w:uiPriority="30" w:unhideWhenUsed="0" w:qFormat="1"/>
+    <w:lsdException w:name="Medium List 2 Accent 1" w:semiHidden="0" w:uiPriority="66" w:unhideWhenUsed="0"/>
+    <w:lsdException w:name="Medium Grid 1 Accent 1" w:semiHidden="0" w:uiPriority="67" w:unhideWhenUsed="0"/>
+    <w:lsdException w:name="Medium Grid 2 Accent 1" w:semiHidden="0" w:uiPriority="68" w:unhideWhenUsed="0"/>
+    <w:lsdException w:name="Medium Grid 3 Accent 1" w:semiHidden="0" w:uiPriority="69" w:unhideWhenUsed="0"/>
+    <w:lsdException w:name="Dark List Accent 1" w:semiHidden="0" w:uiPriority="70" w:unhideWhenUsed="0"/>
+    <w:lsdException w:name="Colorful Shading Accent 1" w:semiHidden="0" w:uiPriority="71" w:unhideWhenUsed="0"/>
+    <w:lsdException w:name="Colorful List Accent 1" w:semiHidden="0" w:uiPriority="72" w:unhideWhenUsed="0"/>
+    <w:lsdException w:name="Colorful Grid Accent 1" w:semiHidden="0" w:uiPriority="73" w:unhideWhenUsed="0"/>
+    <w:lsdException w:name="Light Shading Accent 2" w:semiHidden="0" w:uiPriority="60" w:unhideWhenUsed="0"/>
+    <w:lsdException w:name="Light List Accent 2" w:semiHidden="0" w:uiPriority="61" w:unhideWhenUsed="0"/>
+    <w:lsdException w:name="Light Grid Accent 2" w:semiHidden="0" w:uiPriority="62" w:unhideWhenUsed="0"/>
+    <w:lsdException w:name="Medium Shading 1 Accent 2" w:semiHidden="0" w:uiPriority="63" w:unhideWhenUsed="0"/>
+    <w:lsdException w:name="Medium Shading 2 Accent 2" w:semiHidden="0" w:uiPriority="64" w:unhideWhenUsed="0"/>
+    <w:lsdException w:name="Medium List 1 Accent 2" w:semiHidden="0" w:uiPriority="65" w:unhideWhenUsed="0"/>
+    <w:lsdException w:name="Medium List 2 Accent 2" w:semiHidden="0" w:uiPriority="66" w:unhideWhenUsed="0"/>
+    <w:lsdException w:name="Medium Grid 1 Accent 2" w:semiHidden="0" w:uiPriority="67" w:unhideWhenUsed="0"/>
+    <w:lsdException w:name="Medium Grid 2 Accent 2" w:semiHidden="0" w:uiPriority="68" w:unhideWhenUsed="0"/>
+    <w:lsdException w:name="Medium Grid 3 Accent 2" w:semiHidden="0" w:uiPriority="69" w:unhideWhenUsed="0"/>
+    <w:lsdException w:name="Dark List Accent 2" w:semiHidden="0" w:uiPriority="70" w:unhideWhenUsed="0"/>
+    <w:lsdException w:name="Colorful Shading Accent 2" w:semiHidden="0" w:uiPriority="71" w:unhideWhenUsed="0"/>
+    <w:lsdException w:name="Colorful List Accent 2" w:semiHidden="0" w:uiPriority="72" w:unhideWhenUsed="0"/>
+    <w:lsdException w:name="Colorful Grid Accent 2" w:semiHidden="0" w:uiPriority="73" w:unhideWhenUsed="0"/>
+    <w:lsdException w:name="Light Shading Accent 3" w:semiHidden="0" w:uiPriority="60" w:unhideWhenUsed="0"/>
+    <w:lsdException w:name="Light List Accent 3" w:semiHidden="0" w:uiPriority="61" w:unhideWhenUsed="0"/>
+    <w:lsdException w:name="Light Grid Accent 3" w:semiHidden="0" w:uiPriority="62" w:unhideWhenUsed="0"/>
+    <w:lsdException w:name="Medium Shading 1 Accent 3" w:semiHidden="0" w:uiPriority="63" w:unhideWhenUsed="0"/>
+    <w:lsdException w:name="Medium Shading 2 Accent 3" w:semiHidden="0" w:uiPriority="64" w:unhideWhenUsed="0"/>
+    <w:lsdException w:name="Medium List 1 Accent 3" w:semiHidden="0" w:uiPriority="65" w:unhideWhenUsed="0"/>
+    <w:lsdException w:name="Medium List 2 Accent 3" w:semiHidden="0" w:uiPriority="66" w:unhideWhenUsed="0"/>
+    <w:lsdException w:name="Medium Grid 1 Accent 3" w:semiHidden="0" w:uiPriority="67" w:unhideWhenUsed="0"/>
+    <w:lsdException w:name="Medium Grid 2 Accent 3" w:semiHidden="0" w:uiPriority="68" w:unhideWhenUsed="0"/>
+    <w:lsdException w:name="Medium Grid 3 Accent 3" w:semiHidden="0" w:uiPriority="69" w:unhideWhenUsed="0"/>
+    <w:lsdException w:name="Dark List Accent 3" w:semiHidden="0" w:uiPriority="70" w:unhideWhenUsed="0"/>
+    <w:lsdException w:name="Colorful Shading Accent 3" w:semiHidden="0" w:uiPriority="71" w:unhideWhenUsed="0"/>
+    <w:lsdException w:name="Colorful List Accent 3" w:semiHidden="0" w:uiPriority="72" w:unhideWhenUsed="0"/>
+    <w:lsdException w:name="Colorful Grid Accent 3" w:semiHidden="0" w:uiPriority="73" w:unhideWhenUsed="0"/>
+    <w:lsdException w:name="Light Shading Accent 4" w:semiHidden="0" w:uiPriority="60" w:unhideWhenUsed="0"/>
+    <w:lsdException w:name="Light List Accent 4" w:semiHidden="0" w:uiPriority="61" w:unhideWhenUsed="0"/>
+    <w:lsdException w:name="Light Grid Accent 4" w:semiHidden="0" w:uiPriority="62" w:unhideWhenUsed="0"/>
+    <w:lsdException w:name="Medium Shading 1 Accent 4" w:semiHidden="0" w:uiPriority="63" w:unhideWhenUsed="0"/>
+    <w:lsdException w:name="Medium Shading 2 Accent 4" w:semiHidden="0" w:uiPriority="64" w:unhideWhenUsed="0"/>
+    <w:lsdException w:name="Medium List 1 Accent 4" w:semiHidden="0" w:uiPriority="65" w:unhideWhenUsed="0"/>
+    <w:lsdException w:name="Medium List 2 Accent 4" w:semiHidden="0" w:uiPriority="66" w:unhideWhenUsed="0"/>
+    <w:lsdException w:name="Medium Grid 1 Accent 4" w:semiHidden="0" w:uiPriority="67" w:unhideWhenUsed="0"/>
+    <w:lsdException w:name="Medium Grid 2 Accent 4" w:semiHidden="0" w:uiPriority="68" w:unhideWhenUsed="0"/>
+    <w:lsdException w:name="Medium Grid 3 Accent 4" w:semiHidden="0" w:uiPriority="69" w:unhideWhenUsed="0"/>
+    <w:lsdException w:name="Dark List Accent 4" w:semiHidden="0" w:uiPriority="70" w:unhideWhenUsed="0"/>
+    <w:lsdException w:name="Colorful Shading Accent 4" w:semiHidden="0" w:uiPriority="71" w:unhideWhenUsed="0"/>
+    <w:lsdException w:name="Colorful List Accent 4" w:semiHidden="0" w:uiPriority="72" w:unhideWhenUsed="0"/>
+    <w:lsdException w:name="Colorful Grid Accent 4" w:semiHidden="0" w:uiPriority="73" w:unhideWhenUsed="0"/>
+    <w:lsdException w:name="Light Shading Accent 5" w:semiHidden="0" w:uiPriority="60" w:unhideWhenUsed="0"/>
+    <w:lsdException w:name="Light List Accent 5" w:semiHidden="0" w:uiPriority="61" w:unhideWhenUsed="0"/>
+    <w:lsdException w:name="Light Grid Accent 5" w:semiHidden="0" w:uiPriority="62" w:unhideWhenUsed="0"/>
+    <w:lsdException w:name="Medium Shading 1 Accent 5" w:semiHidden="0" w:uiPriority="63" w:unhideWhenUsed="0"/>
+    <w:lsdException w:name="Medium Shading 2 Accent 5" w:semiHidden="0" w:uiPriority="64" w:unhideWhenUsed="0"/>
+    <w:lsdException w:name="Medium List 1 Accent 5" w:semiHidden="0" w:uiPriority="65" w:unhideWhenUsed="0"/>
+    <w:lsdException w:name="Medium List 2 Accent 5" w:semiHidden="0" w:uiPriority="66" w:unhideWhenUsed="0"/>
+    <w:lsdException w:name="Medium Grid 1 Accent 5" w:semiHidden="0" w:uiPriority="67" w:unhideWhenUsed="0"/>
+    <w:lsdException w:name="Medium Grid 2 Accent 5" w:semiHidden="0" w:uiPriority="68" w:unhideWhenUsed="0"/>
+    <w:lsdException w:name="Medium Grid 3 Accent 5" w:semiHidden="0" w:uiPriority="69" w:unhideWhenUsed="0"/>
+    <w:lsdException w:name="Dark List Accent 5" w:semiHidden="0" w:uiPriority="70" w:unhideWhenUsed="0"/>
+    <w:lsdException w:name="Colorful Shading Accent 5" w:semiHidden="0" w:uiPriority="71" w:unhideWhenUsed="0"/>
+    <w:lsdException w:name="Colorful List Accent 5" w:semiHidden="0" w:uiPriority="72" w:unhideWhenUsed="0"/>
+    <w:lsdException w:name="Colorful Grid Accent 5" w:semiHidden="0" w:uiPriority="73" w:unhideWhenUsed="0"/>
+    <w:lsdException w:name="Light Shading Accent 6" w:semiHidden="0" w:uiPriority="60" w:unhideWhenUsed="0"/>
+    <w:lsdException w:name="Light List Accent 6" w:semiHidden="0" w:uiPriority="61" w:unhideWhenUsed="0"/>
+    <w:lsdException w:name="Light Grid Accent 6" w:semiHidden="0" w:uiPriority="62" w:unhideWhenUsed="0"/>
+    <w:lsdException w:name="Medium Shading 1 Accent 6" w:semiHidden="0" w:uiPriority="63" w:unhideWhenUsed="0"/>
+    <w:lsdException w:name="Medium Shading 2 Accent 6" w:semiHidden="0" w:uiPriority="64" w:unhideWhenUsed="0"/>
+    <w:lsdException w:name="Medium List 1 Accent 6" w:semiHidden="0" w:uiPriority="65" w:unhideWhenUsed="0"/>
+    <w:lsdException w:name="Medium List 2 Accent 6" w:semiHidden="0" w:uiPriority="66" w:unhideWhenUsed="0"/>
+    <w:lsdException w:name="Medium Grid 1 Accent 6" w:semiHidden="0" w:uiPriority="67" w:unhideWhenUsed="0"/>
+    <w:lsdException w:name="Medium Grid 2 Accent 6" w:semiHidden="0" w:uiPriority="68" w:unhideWhenUsed="0"/>
+    <w:lsdException w:name="Medium Grid 3 Accent 6" w:semiHidden="0" w:uiPriority="69" w:unhideWhenUsed="0"/>
+    <w:lsdException w:name="Dark List Accent 6" w:semiHidden="0" w:uiPriority="70" w:unhideWhenUsed="0"/>
+    <w:lsdException w:name="Colorful Shading Accent 6" w:semiHidden="0" w:uiPriority="71" w:unhideWhenUsed="0"/>
+    <w:lsdException w:name="Colorful List Accent 6" w:semiHidden="0" w:uiPriority="72" w:unhideWhenUsed="0"/>
+    <w:lsdException w:name="Colorful Grid Accent 6" w:semiHidden="0" w:uiPriority="73" w:unhideWhenUsed="0"/>
+    <w:lsdException w:name="Subtle Emphasis" w:semiHidden="0" w:uiPriority="19" w:unhideWhenUsed="0" w:qFormat="1"/>
+    <w:lsdException w:name="Intense Emphasis" w:semiHidden="0" w:uiPriority="21" w:unhideWhenUsed="0" w:qFormat="1"/>
+    <w:lsdException w:name="Subtle Reference" w:semiHidden="0" w:uiPriority="31" w:unhideWhenUsed="0" w:qFormat="1"/>
+    <w:lsdException w:name="Intense Reference" w:semiHidden="0" w:uiPriority="32" w:unhideWhenUsed="0" w:qFormat="1"/>
+    <w:lsdException w:name="Book Title" w:semiHidden="0" w:uiPriority="33" w:unhideWhenUsed="0" w:qFormat="1"/>
+    <w:lsdException w:name="Bibliography" w:uiPriority="37"/>
+    <w:lsdException w:name="TOC Heading" w:uiPriority="39" w:qFormat="1"/>
   </w:latentStyles>
   <w:style w:type="paragraph" w:default="1" w:styleId="Normal">
     <w:name w:val="Normal"/>
@@ -4538,7 +5574,7 @@
 </file>
 
 <file path=customXml/itemProps1.xml><?xml version="1.0" encoding="utf-8"?>
-<ds:datastoreItem xmlns:ds="http://schemas.openxmlformats.org/officeDocument/2006/customXml" ds:itemID="{BAD8889F-7E92-49D7-8E07-9B1A23B974C2}">
+<ds:datastoreItem xmlns:ds="http://schemas.openxmlformats.org/officeDocument/2006/customXml" ds:itemID="{FA503EB3-1AA1-49FC-B808-D41B067E45AB}">
   <ds:schemaRefs>
     <ds:schemaRef ds:uri="http://schemas.openxmlformats.org/officeDocument/2006/bibliography"/>
   </ds:schemaRefs>

</xml_diff>